<commit_message>
finished 2nd part of innovation draft
</commit_message>
<xml_diff>
--- a/Innovation Case/Innovation Case.docx
+++ b/Innovation Case/Innovation Case.docx
@@ -168,7 +168,21 @@
         <w:rPr>
           <w:rFonts w:ascii="Times New Roman" w:hAnsi="Times New Roman" w:cs="Times New Roman"/>
         </w:rPr>
-        <w:t>. This system could be bought, experienced at a physical location similar to a Virtual Reality (VR) arcade</w:t>
+        <w:t xml:space="preserve">. This system could be bought, experienced at a physical location </w:t>
+      </w:r>
+      <w:proofErr w:type="gramStart"/>
+      <w:r>
+        <w:rPr>
+          <w:rFonts w:ascii="Times New Roman" w:hAnsi="Times New Roman" w:cs="Times New Roman"/>
+        </w:rPr>
+        <w:t>similar to</w:t>
+      </w:r>
+      <w:proofErr w:type="gramEnd"/>
+      <w:r>
+        <w:rPr>
+          <w:rFonts w:ascii="Times New Roman" w:hAnsi="Times New Roman" w:cs="Times New Roman"/>
+        </w:rPr>
+        <w:t xml:space="preserve"> a Virtual Reality (VR) arcade</w:t>
       </w:r>
       <w:r>
         <w:rPr>
@@ -194,11 +208,19 @@
         </w:rPr>
         <w:t xml:space="preserve">also </w:t>
       </w:r>
-      <w:r>
-        <w:rPr>
-          <w:rFonts w:ascii="Times New Roman" w:hAnsi="Times New Roman" w:cs="Times New Roman"/>
-        </w:rPr>
-        <w:t>a large number of casual players and VR enthusiasts who would be interested in such as system due to the use of a new emerging technology.</w:t>
+      <w:proofErr w:type="gramStart"/>
+      <w:r>
+        <w:rPr>
+          <w:rFonts w:ascii="Times New Roman" w:hAnsi="Times New Roman" w:cs="Times New Roman"/>
+        </w:rPr>
+        <w:t>a large number of</w:t>
+      </w:r>
+      <w:proofErr w:type="gramEnd"/>
+      <w:r>
+        <w:rPr>
+          <w:rFonts w:ascii="Times New Roman" w:hAnsi="Times New Roman" w:cs="Times New Roman"/>
+        </w:rPr>
+        <w:t xml:space="preserve"> casual players and VR enthusiasts who would be interested in such as system due to the use of a new emerging technology.</w:t>
       </w:r>
       <w:r>
         <w:rPr>
@@ -252,7 +274,21 @@
         <w:rPr>
           <w:rFonts w:ascii="Times New Roman" w:hAnsi="Times New Roman" w:cs="Times New Roman"/>
         </w:rPr>
-        <w:t xml:space="preserve"> We aim to secure a capital investment which will allow us to grow our team to handle marketing and in store business running, as well as developing, maintaining, and improving the software application itself. A partnership with a HMD manufacturer would also be beneficial to reduce the cost and overhead of the physical hardware needed.</w:t>
+        <w:t xml:space="preserve"> We aim to secure a capital investment which will allow us to grow our team to handle marketing and in store business running, as well as developing, maintaining, and improving the software application itself. A partnership with </w:t>
+      </w:r>
+      <w:proofErr w:type="gramStart"/>
+      <w:r>
+        <w:rPr>
+          <w:rFonts w:ascii="Times New Roman" w:hAnsi="Times New Roman" w:cs="Times New Roman"/>
+        </w:rPr>
+        <w:t>a</w:t>
+      </w:r>
+      <w:proofErr w:type="gramEnd"/>
+      <w:r>
+        <w:rPr>
+          <w:rFonts w:ascii="Times New Roman" w:hAnsi="Times New Roman" w:cs="Times New Roman"/>
+        </w:rPr>
+        <w:t xml:space="preserve"> HMD manufacturer would also be beneficial to reduce the cost and overhead of the physical hardware needed.</w:t>
       </w:r>
       <w:r>
         <w:rPr>
@@ -366,7 +402,21 @@
         <w:rPr>
           <w:rFonts w:ascii="Times New Roman" w:hAnsi="Times New Roman" w:cs="Times New Roman"/>
         </w:rPr>
-        <w:t xml:space="preserve"> hours of individual work in order to improve and be semi-successful in potting the ball</w:t>
+        <w:t xml:space="preserve"> hours of individual work </w:t>
+      </w:r>
+      <w:proofErr w:type="gramStart"/>
+      <w:r>
+        <w:rPr>
+          <w:rFonts w:ascii="Times New Roman" w:hAnsi="Times New Roman" w:cs="Times New Roman"/>
+        </w:rPr>
+        <w:t>in order to</w:t>
+      </w:r>
+      <w:proofErr w:type="gramEnd"/>
+      <w:r>
+        <w:rPr>
+          <w:rFonts w:ascii="Times New Roman" w:hAnsi="Times New Roman" w:cs="Times New Roman"/>
+        </w:rPr>
+        <w:t xml:space="preserve"> improve and be semi-successful in potting the ball</w:t>
       </w:r>
       <w:r>
         <w:rPr>
@@ -438,14 +488,29 @@
         <w:rPr>
           <w:rFonts w:ascii="Times New Roman" w:hAnsi="Times New Roman" w:cs="Times New Roman"/>
         </w:rPr>
-        <w:t xml:space="preserve"> your opponent just to name a few</w:t>
+        <w:t xml:space="preserve"> your opponent just to name a </w:t>
+      </w:r>
+      <w:proofErr w:type="gramStart"/>
+      <w:r>
+        <w:rPr>
+          <w:rFonts w:ascii="Times New Roman" w:hAnsi="Times New Roman" w:cs="Times New Roman"/>
+        </w:rPr>
+        <w:t>few</w:t>
       </w:r>
       <w:r>
         <w:rPr>
           <w:rFonts w:ascii="Times New Roman" w:hAnsi="Times New Roman" w:cs="Times New Roman"/>
           <w:vertAlign w:val="superscript"/>
         </w:rPr>
-        <w:t>(TERRY-PREP)</w:t>
+        <w:t>(</w:t>
+      </w:r>
+      <w:proofErr w:type="gramEnd"/>
+      <w:r>
+        <w:rPr>
+          <w:rFonts w:ascii="Times New Roman" w:hAnsi="Times New Roman" w:cs="Times New Roman"/>
+          <w:vertAlign w:val="superscript"/>
+        </w:rPr>
+        <w:t>TERRY-PREP)</w:t>
       </w:r>
       <w:r>
         <w:rPr>
@@ -493,14 +558,29 @@
         <w:rPr>
           <w:rFonts w:ascii="Times New Roman" w:hAnsi="Times New Roman" w:cs="Times New Roman"/>
         </w:rPr>
-        <w:t>skill development</w:t>
+        <w:t xml:space="preserve">skill </w:t>
+      </w:r>
+      <w:proofErr w:type="gramStart"/>
+      <w:r>
+        <w:rPr>
+          <w:rFonts w:ascii="Times New Roman" w:hAnsi="Times New Roman" w:cs="Times New Roman"/>
+        </w:rPr>
+        <w:t>development</w:t>
       </w:r>
       <w:r>
         <w:rPr>
           <w:rFonts w:ascii="Times New Roman" w:hAnsi="Times New Roman" w:cs="Times New Roman"/>
           <w:vertAlign w:val="superscript"/>
         </w:rPr>
-        <w:t>(PRO_SNOOK_BLOG)</w:t>
+        <w:t>(</w:t>
+      </w:r>
+      <w:proofErr w:type="gramEnd"/>
+      <w:r>
+        <w:rPr>
+          <w:rFonts w:ascii="Times New Roman" w:hAnsi="Times New Roman" w:cs="Times New Roman"/>
+          <w:vertAlign w:val="superscript"/>
+        </w:rPr>
+        <w:t>PRO_SNOOK_BLOG)</w:t>
       </w:r>
       <w:r>
         <w:rPr>
@@ -525,14 +605,29 @@
         <w:rPr>
           <w:rFonts w:ascii="Times New Roman" w:hAnsi="Times New Roman" w:cs="Times New Roman"/>
         </w:rPr>
-        <w:t>In terms of developing said skills, there are currently only a few options at present. First you can perform potting and technique training drills</w:t>
+        <w:t xml:space="preserve">In terms of developing said skills, there are currently only a few options at present. First you can perform potting and technique training </w:t>
+      </w:r>
+      <w:proofErr w:type="gramStart"/>
+      <w:r>
+        <w:rPr>
+          <w:rFonts w:ascii="Times New Roman" w:hAnsi="Times New Roman" w:cs="Times New Roman"/>
+        </w:rPr>
+        <w:t>drills</w:t>
       </w:r>
       <w:r>
         <w:rPr>
           <w:rFonts w:ascii="Times New Roman" w:hAnsi="Times New Roman" w:cs="Times New Roman"/>
           <w:vertAlign w:val="superscript"/>
         </w:rPr>
-        <w:t>(CUE-DRILLS)</w:t>
+        <w:t>(</w:t>
+      </w:r>
+      <w:proofErr w:type="gramEnd"/>
+      <w:r>
+        <w:rPr>
+          <w:rFonts w:ascii="Times New Roman" w:hAnsi="Times New Roman" w:cs="Times New Roman"/>
+          <w:vertAlign w:val="superscript"/>
+        </w:rPr>
+        <w:t>CUE-DRILLS)</w:t>
       </w:r>
       <w:r>
         <w:rPr>
@@ -604,14 +699,29 @@
         <w:rPr>
           <w:rFonts w:ascii="Times New Roman" w:hAnsi="Times New Roman" w:cs="Times New Roman"/>
         </w:rPr>
-        <w:t xml:space="preserve"> being expensive – up to £120 per hour in some cases</w:t>
+        <w:t xml:space="preserve"> being expensive – up to £120 per hour in some </w:t>
+      </w:r>
+      <w:proofErr w:type="gramStart"/>
+      <w:r>
+        <w:rPr>
+          <w:rFonts w:ascii="Times New Roman" w:hAnsi="Times New Roman" w:cs="Times New Roman"/>
+        </w:rPr>
+        <w:t>cases</w:t>
       </w:r>
       <w:r>
         <w:rPr>
           <w:rFonts w:ascii="Times New Roman" w:hAnsi="Times New Roman" w:cs="Times New Roman"/>
           <w:vertAlign w:val="superscript"/>
         </w:rPr>
-        <w:t>(TERY-1TO1)</w:t>
+        <w:t>(</w:t>
+      </w:r>
+      <w:proofErr w:type="gramEnd"/>
+      <w:r>
+        <w:rPr>
+          <w:rFonts w:ascii="Times New Roman" w:hAnsi="Times New Roman" w:cs="Times New Roman"/>
+          <w:vertAlign w:val="superscript"/>
+        </w:rPr>
+        <w:t>TERY-1TO1)</w:t>
       </w:r>
       <w:r>
         <w:rPr>
@@ -637,11 +747,19 @@
         </w:rPr>
         <w:t xml:space="preserve"> </w:t>
       </w:r>
-      <w:r>
-        <w:rPr>
-          <w:rFonts w:ascii="Times New Roman" w:hAnsi="Times New Roman" w:cs="Times New Roman"/>
-        </w:rPr>
-        <w:t>in order to combine these skills correctly</w:t>
+      <w:proofErr w:type="gramStart"/>
+      <w:r>
+        <w:rPr>
+          <w:rFonts w:ascii="Times New Roman" w:hAnsi="Times New Roman" w:cs="Times New Roman"/>
+        </w:rPr>
+        <w:t>in order to</w:t>
+      </w:r>
+      <w:proofErr w:type="gramEnd"/>
+      <w:r>
+        <w:rPr>
+          <w:rFonts w:ascii="Times New Roman" w:hAnsi="Times New Roman" w:cs="Times New Roman"/>
+        </w:rPr>
+        <w:t xml:space="preserve"> combine these skills correctly</w:t>
       </w:r>
       <w:r>
         <w:rPr>
@@ -697,13 +815,41 @@
         <w:rPr>
           <w:rFonts w:ascii="Times New Roman" w:hAnsi="Times New Roman" w:cs="Times New Roman"/>
         </w:rPr>
-        <w:t xml:space="preserve"> Even through the training methods described above, a lot of trial and error is needed in order to improve this accuracy, even for somewhat competent players</w:t>
-      </w:r>
-      <w:r>
-        <w:rPr>
-          <w:rFonts w:ascii="Times New Roman" w:hAnsi="Times New Roman" w:cs="Times New Roman"/>
-        </w:rPr>
-        <w:t>. It also, like many sports, requires constant attention to retain and can be lost very quickly. As this is debatably the most important skill of a pool or snooker player, being able to develop this skill as quickly as possible will allow players to succeed in matched and  improve other aspects of their game much quicker and more easily.</w:t>
+        <w:t xml:space="preserve"> Even through the training methods described above, a lot of trial and error is needed </w:t>
+      </w:r>
+      <w:proofErr w:type="gramStart"/>
+      <w:r>
+        <w:rPr>
+          <w:rFonts w:ascii="Times New Roman" w:hAnsi="Times New Roman" w:cs="Times New Roman"/>
+        </w:rPr>
+        <w:t>in order to</w:t>
+      </w:r>
+      <w:proofErr w:type="gramEnd"/>
+      <w:r>
+        <w:rPr>
+          <w:rFonts w:ascii="Times New Roman" w:hAnsi="Times New Roman" w:cs="Times New Roman"/>
+        </w:rPr>
+        <w:t xml:space="preserve"> improve this accuracy, even for somewhat competent players</w:t>
+      </w:r>
+      <w:r>
+        <w:rPr>
+          <w:rFonts w:ascii="Times New Roman" w:hAnsi="Times New Roman" w:cs="Times New Roman"/>
+        </w:rPr>
+        <w:t xml:space="preserve">. It also, like many sports, requires constant attention to retain and can be lost very quickly. As this is debatably the most important skill of a pool or snooker player, being able to develop this skill as quickly as possible will allow players to succeed in matched </w:t>
+      </w:r>
+      <w:proofErr w:type="gramStart"/>
+      <w:r>
+        <w:rPr>
+          <w:rFonts w:ascii="Times New Roman" w:hAnsi="Times New Roman" w:cs="Times New Roman"/>
+        </w:rPr>
+        <w:t>and  improve</w:t>
+      </w:r>
+      <w:proofErr w:type="gramEnd"/>
+      <w:r>
+        <w:rPr>
+          <w:rFonts w:ascii="Times New Roman" w:hAnsi="Times New Roman" w:cs="Times New Roman"/>
+        </w:rPr>
+        <w:t xml:space="preserve"> other aspects of their game much quicker and more easily.</w:t>
       </w:r>
       <w:r>
         <w:rPr>
@@ -720,22 +866,22 @@
       <w:r>
         <w:rPr>
           <w:rFonts w:ascii="Times New Roman" w:hAnsi="Times New Roman" w:cs="Times New Roman"/>
+          <w:color w:val="FF0000"/>
+        </w:rPr>
+        <w:t>I</w:t>
+      </w:r>
+      <w:r>
+        <w:rPr>
+          <w:rFonts w:ascii="Times New Roman" w:hAnsi="Times New Roman" w:cs="Times New Roman"/>
+          <w:color w:val="FF0000"/>
+        </w:rPr>
+        <w:t>nterview answers in here</w:t>
+      </w:r>
+      <w:r>
+        <w:rPr>
+          <w:rFonts w:ascii="Times New Roman" w:hAnsi="Times New Roman" w:cs="Times New Roman"/>
           <w:color w:val="7030A0"/>
         </w:rPr>
-        <w:t>I</w:t>
-      </w:r>
-      <w:r>
-        <w:rPr>
-          <w:rFonts w:ascii="Times New Roman" w:hAnsi="Times New Roman" w:cs="Times New Roman"/>
-          <w:color w:val="7030A0"/>
-        </w:rPr>
-        <w:t>nterview answers in here</w:t>
-      </w:r>
-      <w:r>
-        <w:rPr>
-          <w:rFonts w:ascii="Times New Roman" w:hAnsi="Times New Roman" w:cs="Times New Roman"/>
-          <w:color w:val="7030A0"/>
-        </w:rPr>
         <w:t>.</w:t>
       </w:r>
     </w:p>
@@ -761,7 +907,21 @@
         <w:rPr>
           <w:rFonts w:ascii="Times New Roman" w:hAnsi="Times New Roman" w:cs="Times New Roman"/>
         </w:rPr>
-        <w:t xml:space="preserve"> now in order to succeed </w:t>
+        <w:t xml:space="preserve"> now </w:t>
+      </w:r>
+      <w:proofErr w:type="gramStart"/>
+      <w:r>
+        <w:rPr>
+          <w:rFonts w:ascii="Times New Roman" w:hAnsi="Times New Roman" w:cs="Times New Roman"/>
+        </w:rPr>
+        <w:t>in order to</w:t>
+      </w:r>
+      <w:proofErr w:type="gramEnd"/>
+      <w:r>
+        <w:rPr>
+          <w:rFonts w:ascii="Times New Roman" w:hAnsi="Times New Roman" w:cs="Times New Roman"/>
+        </w:rPr>
+        <w:t xml:space="preserve"> succeed </w:t>
       </w:r>
       <w:r>
         <w:rPr>
@@ -773,14 +933,29 @@
         <w:rPr>
           <w:rFonts w:ascii="Times New Roman" w:hAnsi="Times New Roman" w:cs="Times New Roman"/>
         </w:rPr>
-        <w:t xml:space="preserve"> this opportunity. Snooker especially is beginning to regain the national popularity that it had in the 1980s, with over 25% (or 17.1 million) of the UK population (66.8 million)</w:t>
+        <w:t xml:space="preserve"> this opportunity. Snooker especially is beginning to regain the national popularity that it had in the 1980s, with over 25% (or 17.1 million) of the UK population (66.8 </w:t>
+      </w:r>
+      <w:proofErr w:type="gramStart"/>
+      <w:r>
+        <w:rPr>
+          <w:rFonts w:ascii="Times New Roman" w:hAnsi="Times New Roman" w:cs="Times New Roman"/>
+        </w:rPr>
+        <w:t>million)</w:t>
       </w:r>
       <w:r>
         <w:rPr>
           <w:rFonts w:ascii="Times New Roman" w:hAnsi="Times New Roman" w:cs="Times New Roman"/>
           <w:vertAlign w:val="superscript"/>
         </w:rPr>
-        <w:t>(OFFICE-NAT-STATS)</w:t>
+        <w:t>(</w:t>
+      </w:r>
+      <w:proofErr w:type="gramEnd"/>
+      <w:r>
+        <w:rPr>
+          <w:rFonts w:ascii="Times New Roman" w:hAnsi="Times New Roman" w:cs="Times New Roman"/>
+          <w:vertAlign w:val="superscript"/>
+        </w:rPr>
+        <w:t>OFFICE-NAT-STATS)</w:t>
       </w:r>
       <w:r>
         <w:rPr>
@@ -963,13 +1138,103 @@
         <w:rPr>
           <w:rFonts w:ascii="Times New Roman" w:hAnsi="Times New Roman" w:cs="Times New Roman"/>
         </w:rPr>
-        <w:t>of the market’s growth</w:t>
+        <w:t xml:space="preserve">of the market’s </w:t>
+      </w:r>
+      <w:proofErr w:type="gramStart"/>
+      <w:r>
+        <w:rPr>
+          <w:rFonts w:ascii="Times New Roman" w:hAnsi="Times New Roman" w:cs="Times New Roman"/>
+        </w:rPr>
+        <w:t>growth</w:t>
       </w:r>
       <w:r>
         <w:rPr>
           <w:rFonts w:ascii="Times New Roman" w:hAnsi="Times New Roman" w:cs="Times New Roman"/>
           <w:vertAlign w:val="superscript"/>
         </w:rPr>
+        <w:t>(</w:t>
+      </w:r>
+      <w:proofErr w:type="gramEnd"/>
+      <w:r>
+        <w:rPr>
+          <w:rFonts w:ascii="Times New Roman" w:hAnsi="Times New Roman" w:cs="Times New Roman"/>
+          <w:vertAlign w:val="superscript"/>
+        </w:rPr>
+        <w:t>MO</w:t>
+      </w:r>
+      <w:r>
+        <w:rPr>
+          <w:rFonts w:ascii="Times New Roman" w:hAnsi="Times New Roman" w:cs="Times New Roman"/>
+          <w:vertAlign w:val="superscript"/>
+        </w:rPr>
+        <w:t>R</w:t>
+      </w:r>
+      <w:r>
+        <w:rPr>
+          <w:rFonts w:ascii="Times New Roman" w:hAnsi="Times New Roman" w:cs="Times New Roman"/>
+          <w:vertAlign w:val="superscript"/>
+        </w:rPr>
+        <w:t>DOR</w:t>
+      </w:r>
+      <w:r>
+        <w:rPr>
+          <w:rFonts w:ascii="Times New Roman" w:hAnsi="Times New Roman" w:cs="Times New Roman"/>
+          <w:vertAlign w:val="superscript"/>
+        </w:rPr>
+        <w:t>-MR</w:t>
+      </w:r>
+      <w:r>
+        <w:rPr>
+          <w:rFonts w:ascii="Times New Roman" w:hAnsi="Times New Roman" w:cs="Times New Roman"/>
+          <w:vertAlign w:val="superscript"/>
+        </w:rPr>
+        <w:t>)</w:t>
+      </w:r>
+      <w:r>
+        <w:rPr>
+          <w:rFonts w:ascii="Times New Roman" w:hAnsi="Times New Roman" w:cs="Times New Roman"/>
+        </w:rPr>
+        <w:t>.</w:t>
+      </w:r>
+      <w:r>
+        <w:rPr>
+          <w:rFonts w:ascii="Times New Roman" w:hAnsi="Times New Roman" w:cs="Times New Roman"/>
+        </w:rPr>
+        <w:t xml:space="preserve"> </w:t>
+      </w:r>
+      <w:r>
+        <w:rPr>
+          <w:rFonts w:ascii="Times New Roman" w:hAnsi="Times New Roman" w:cs="Times New Roman"/>
+        </w:rPr>
+        <w:t xml:space="preserve"> </w:t>
+      </w:r>
+      <w:r>
+        <w:rPr>
+          <w:rFonts w:ascii="Times New Roman" w:hAnsi="Times New Roman" w:cs="Times New Roman"/>
+        </w:rPr>
+        <w:t xml:space="preserve">Looking at a similar technology, there is a </w:t>
+      </w:r>
+      <w:proofErr w:type="spellStart"/>
+      <w:proofErr w:type="gramStart"/>
+      <w:r>
+        <w:rPr>
+          <w:rFonts w:ascii="Times New Roman" w:hAnsi="Times New Roman" w:cs="Times New Roman"/>
+        </w:rPr>
+        <w:t>well established</w:t>
+      </w:r>
+      <w:proofErr w:type="spellEnd"/>
+      <w:proofErr w:type="gramEnd"/>
+      <w:r>
+        <w:rPr>
+          <w:rFonts w:ascii="Times New Roman" w:hAnsi="Times New Roman" w:cs="Times New Roman"/>
+        </w:rPr>
+        <w:t xml:space="preserve"> Virtual Reality (VR) market valued at $17.25 billion in 2020 and set to rise to over $184.66 billion by 2026</w:t>
+      </w:r>
+      <w:r>
+        <w:rPr>
+          <w:rFonts w:ascii="Times New Roman" w:hAnsi="Times New Roman" w:cs="Times New Roman"/>
+          <w:vertAlign w:val="superscript"/>
+        </w:rPr>
         <w:t>(MO</w:t>
       </w:r>
       <w:r>
@@ -984,112 +1249,69 @@
           <w:rFonts w:ascii="Times New Roman" w:hAnsi="Times New Roman" w:cs="Times New Roman"/>
           <w:vertAlign w:val="superscript"/>
         </w:rPr>
-        <w:t>DOR</w:t>
+        <w:t>DOR-VR)</w:t>
+      </w:r>
+      <w:r>
+        <w:rPr>
+          <w:rFonts w:ascii="Times New Roman" w:hAnsi="Times New Roman" w:cs="Times New Roman"/>
+        </w:rPr>
+        <w:t xml:space="preserve">. A big driving force of this growth has come from the gaming and entertainment industry, with many VR arcades succeeding </w:t>
+      </w:r>
+      <w:r>
+        <w:rPr>
+          <w:rFonts w:ascii="Times New Roman" w:hAnsi="Times New Roman" w:cs="Times New Roman"/>
+        </w:rPr>
+        <w:t xml:space="preserve">and being very profitable over recent </w:t>
+      </w:r>
+      <w:proofErr w:type="gramStart"/>
+      <w:r>
+        <w:rPr>
+          <w:rFonts w:ascii="Times New Roman" w:hAnsi="Times New Roman" w:cs="Times New Roman"/>
+        </w:rPr>
+        <w:t>years</w:t>
       </w:r>
       <w:r>
         <w:rPr>
           <w:rFonts w:ascii="Times New Roman" w:hAnsi="Times New Roman" w:cs="Times New Roman"/>
           <w:vertAlign w:val="superscript"/>
         </w:rPr>
-        <w:t>-MR</w:t>
-      </w:r>
+        <w:t>(</w:t>
+      </w:r>
+      <w:proofErr w:type="gramEnd"/>
       <w:r>
         <w:rPr>
           <w:rFonts w:ascii="Times New Roman" w:hAnsi="Times New Roman" w:cs="Times New Roman"/>
           <w:vertAlign w:val="superscript"/>
         </w:rPr>
-        <w:t>)</w:t>
-      </w:r>
-      <w:r>
-        <w:rPr>
-          <w:rFonts w:ascii="Times New Roman" w:hAnsi="Times New Roman" w:cs="Times New Roman"/>
-        </w:rPr>
-        <w:t>.</w:t>
-      </w:r>
-      <w:r>
-        <w:rPr>
-          <w:rFonts w:ascii="Times New Roman" w:hAnsi="Times New Roman" w:cs="Times New Roman"/>
-        </w:rPr>
-        <w:t xml:space="preserve"> </w:t>
-      </w:r>
-      <w:r>
-        <w:rPr>
-          <w:rFonts w:ascii="Times New Roman" w:hAnsi="Times New Roman" w:cs="Times New Roman"/>
-        </w:rPr>
-        <w:t xml:space="preserve"> </w:t>
-      </w:r>
-      <w:r>
-        <w:rPr>
-          <w:rFonts w:ascii="Times New Roman" w:hAnsi="Times New Roman" w:cs="Times New Roman"/>
-        </w:rPr>
-        <w:t xml:space="preserve">Looking at a similar technology, there is a </w:t>
-      </w:r>
-      <w:proofErr w:type="spellStart"/>
-      <w:r>
-        <w:rPr>
-          <w:rFonts w:ascii="Times New Roman" w:hAnsi="Times New Roman" w:cs="Times New Roman"/>
-        </w:rPr>
-        <w:t>well established</w:t>
-      </w:r>
-      <w:proofErr w:type="spellEnd"/>
-      <w:r>
-        <w:rPr>
-          <w:rFonts w:ascii="Times New Roman" w:hAnsi="Times New Roman" w:cs="Times New Roman"/>
-        </w:rPr>
-        <w:t xml:space="preserve"> Virtual Reality (VR) market valued at $17.25 billion in 2020 and set to rise to over $184.66 billion by 2026</w:t>
+        <w:t>IMMOTION-VR)(DNA-VR)(CHIMERA-VR)</w:t>
+      </w:r>
+      <w:r>
+        <w:rPr>
+          <w:rFonts w:ascii="Times New Roman" w:hAnsi="Times New Roman" w:cs="Times New Roman"/>
+        </w:rPr>
+        <w:t xml:space="preserve">. Additionally, approximately 2.25 million gaming enthusiasts have their own VR </w:t>
+      </w:r>
+      <w:proofErr w:type="gramStart"/>
+      <w:r>
+        <w:rPr>
+          <w:rFonts w:ascii="Times New Roman" w:hAnsi="Times New Roman" w:cs="Times New Roman"/>
+        </w:rPr>
+        <w:t>equipment</w:t>
       </w:r>
       <w:r>
         <w:rPr>
           <w:rFonts w:ascii="Times New Roman" w:hAnsi="Times New Roman" w:cs="Times New Roman"/>
           <w:vertAlign w:val="superscript"/>
         </w:rPr>
-        <w:t>(MO</w:t>
-      </w:r>
+        <w:t>(</w:t>
+      </w:r>
+      <w:proofErr w:type="gramEnd"/>
       <w:r>
         <w:rPr>
           <w:rFonts w:ascii="Times New Roman" w:hAnsi="Times New Roman" w:cs="Times New Roman"/>
           <w:vertAlign w:val="superscript"/>
         </w:rPr>
-        <w:t>R</w:t>
-      </w:r>
-      <w:r>
-        <w:rPr>
-          <w:rFonts w:ascii="Times New Roman" w:hAnsi="Times New Roman" w:cs="Times New Roman"/>
-          <w:vertAlign w:val="superscript"/>
-        </w:rPr>
-        <w:t>DOR-VR)</w:t>
-      </w:r>
-      <w:r>
-        <w:rPr>
-          <w:rFonts w:ascii="Times New Roman" w:hAnsi="Times New Roman" w:cs="Times New Roman"/>
-        </w:rPr>
-        <w:t xml:space="preserve">. A big driving force of this growth has come from the gaming and entertainment industry, with many VR arcades succeeding </w:t>
-      </w:r>
-      <w:r>
-        <w:rPr>
-          <w:rFonts w:ascii="Times New Roman" w:hAnsi="Times New Roman" w:cs="Times New Roman"/>
-        </w:rPr>
-        <w:t>and being very profitable over recent years</w:t>
-      </w:r>
-      <w:r>
-        <w:rPr>
-          <w:rFonts w:ascii="Times New Roman" w:hAnsi="Times New Roman" w:cs="Times New Roman"/>
-          <w:vertAlign w:val="superscript"/>
-        </w:rPr>
-        <w:t>(IMMOTION-VR)(DNA-VR)(CHIMERA-VR)</w:t>
-      </w:r>
-      <w:r>
-        <w:rPr>
-          <w:rFonts w:ascii="Times New Roman" w:hAnsi="Times New Roman" w:cs="Times New Roman"/>
-        </w:rPr>
-        <w:t>. Additionally, approximately 2.25 million gaming enthusiasts have their own VR equipment</w:t>
-      </w:r>
-      <w:r>
-        <w:rPr>
-          <w:rFonts w:ascii="Times New Roman" w:hAnsi="Times New Roman" w:cs="Times New Roman"/>
-          <w:vertAlign w:val="superscript"/>
-        </w:rPr>
-        <w:t>(STEAM)(STATISTA)</w:t>
+        <w:t>STEAM)(STATISTA)</w:t>
       </w:r>
       <w:r>
         <w:rPr>
@@ -1203,8 +1425,16 @@
         <w:rPr>
           <w:rFonts w:ascii="Times New Roman" w:hAnsi="Times New Roman" w:cs="Times New Roman"/>
         </w:rPr>
-        <w:t>WHAT IS YOUR IDEA AND WHAT DOES IT ACHIEVE</w:t>
-      </w:r>
+        <w:t xml:space="preserve">WHAT IS YOUR IDEA AND WHAT DOES IT </w:t>
+      </w:r>
+      <w:proofErr w:type="gramStart"/>
+      <w:r>
+        <w:rPr>
+          <w:rFonts w:ascii="Times New Roman" w:hAnsi="Times New Roman" w:cs="Times New Roman"/>
+        </w:rPr>
+        <w:t>ACHIEVE</w:t>
+      </w:r>
+      <w:proofErr w:type="gramEnd"/>
     </w:p>
     <w:p>
       <w:pPr>
@@ -1239,8 +1469,16 @@
         <w:rPr>
           <w:rFonts w:ascii="Times New Roman" w:hAnsi="Times New Roman" w:cs="Times New Roman"/>
         </w:rPr>
-        <w:t>WHY IS THIS VALUABLE AND FOR WHO</w:t>
-      </w:r>
+        <w:t xml:space="preserve">WHY IS THIS VALUABLE AND FOR </w:t>
+      </w:r>
+      <w:proofErr w:type="gramStart"/>
+      <w:r>
+        <w:rPr>
+          <w:rFonts w:ascii="Times New Roman" w:hAnsi="Times New Roman" w:cs="Times New Roman"/>
+        </w:rPr>
+        <w:t>WHO</w:t>
+      </w:r>
+      <w:proofErr w:type="gramEnd"/>
     </w:p>
     <w:p>
       <w:pPr>
@@ -1371,8 +1609,16 @@
         <w:rPr>
           <w:rFonts w:ascii="Times New Roman" w:hAnsi="Times New Roman" w:cs="Times New Roman"/>
         </w:rPr>
-        <w:t>Y STEPS THAT YOU NEED TO TAKE TO REALISE THE IDEAS? MAY INVOLVE :</w:t>
-      </w:r>
+        <w:t xml:space="preserve">Y STEPS THAT YOU NEED TO TAKE TO REALISE THE IDEAS? MAY </w:t>
+      </w:r>
+      <w:proofErr w:type="gramStart"/>
+      <w:r>
+        <w:rPr>
+          <w:rFonts w:ascii="Times New Roman" w:hAnsi="Times New Roman" w:cs="Times New Roman"/>
+        </w:rPr>
+        <w:t>INVOLVE :</w:t>
+      </w:r>
+      <w:proofErr w:type="gramEnd"/>
     </w:p>
     <w:p>
       <w:pPr>
@@ -1669,8 +1915,16 @@
         <w:rPr>
           <w:rFonts w:ascii="Times New Roman" w:hAnsi="Times New Roman" w:cs="Times New Roman"/>
         </w:rPr>
-        <w:t>, what technique do you focus on the most when training? Please select all that apply</w:t>
-      </w:r>
+        <w:t xml:space="preserve">, what technique do you focus on the most when training? Please select all that </w:t>
+      </w:r>
+      <w:proofErr w:type="gramStart"/>
+      <w:r>
+        <w:rPr>
+          <w:rFonts w:ascii="Times New Roman" w:hAnsi="Times New Roman" w:cs="Times New Roman"/>
+        </w:rPr>
+        <w:t>apply</w:t>
+      </w:r>
+      <w:proofErr w:type="gramEnd"/>
     </w:p>
     <w:p>
       <w:pPr>
@@ -2093,8 +2347,16 @@
         <w:rPr>
           <w:rFonts w:ascii="Times New Roman" w:hAnsi="Times New Roman" w:cs="Times New Roman"/>
         </w:rPr>
-        <w:t>I have in the past</w:t>
-      </w:r>
+        <w:t xml:space="preserve">I have in the </w:t>
+      </w:r>
+      <w:proofErr w:type="gramStart"/>
+      <w:r>
+        <w:rPr>
+          <w:rFonts w:ascii="Times New Roman" w:hAnsi="Times New Roman" w:cs="Times New Roman"/>
+        </w:rPr>
+        <w:t>past</w:t>
+      </w:r>
+      <w:proofErr w:type="gramEnd"/>
     </w:p>
     <w:p>
       <w:pPr>

</xml_diff>

<commit_message>
draft 1 made for innovation case
</commit_message>
<xml_diff>
--- a/Innovation Case/Innovation Case.docx
+++ b/Innovation Case/Innovation Case.docx
@@ -168,21 +168,7 @@
         <w:rPr>
           <w:rFonts w:ascii="Times New Roman" w:hAnsi="Times New Roman" w:cs="Times New Roman"/>
         </w:rPr>
-        <w:t xml:space="preserve">. This system could be bought, experienced at a physical location </w:t>
-      </w:r>
-      <w:proofErr w:type="gramStart"/>
-      <w:r>
-        <w:rPr>
-          <w:rFonts w:ascii="Times New Roman" w:hAnsi="Times New Roman" w:cs="Times New Roman"/>
-        </w:rPr>
-        <w:t>similar to</w:t>
-      </w:r>
-      <w:proofErr w:type="gramEnd"/>
-      <w:r>
-        <w:rPr>
-          <w:rFonts w:ascii="Times New Roman" w:hAnsi="Times New Roman" w:cs="Times New Roman"/>
-        </w:rPr>
-        <w:t xml:space="preserve"> a Virtual Reality (VR) arcade</w:t>
+        <w:t>. This system could be bought, experienced at a physical location similar to a Virtual Reality (VR) arcade</w:t>
       </w:r>
       <w:r>
         <w:rPr>
@@ -208,19 +194,11 @@
         </w:rPr>
         <w:t xml:space="preserve">also </w:t>
       </w:r>
-      <w:proofErr w:type="gramStart"/>
-      <w:r>
-        <w:rPr>
-          <w:rFonts w:ascii="Times New Roman" w:hAnsi="Times New Roman" w:cs="Times New Roman"/>
-        </w:rPr>
-        <w:t>a large number of</w:t>
-      </w:r>
-      <w:proofErr w:type="gramEnd"/>
-      <w:r>
-        <w:rPr>
-          <w:rFonts w:ascii="Times New Roman" w:hAnsi="Times New Roman" w:cs="Times New Roman"/>
-        </w:rPr>
-        <w:t xml:space="preserve"> casual players and VR enthusiasts who would be interested in such as system due to the use of a new emerging technology.</w:t>
+      <w:r>
+        <w:rPr>
+          <w:rFonts w:ascii="Times New Roman" w:hAnsi="Times New Roman" w:cs="Times New Roman"/>
+        </w:rPr>
+        <w:t>a large number of casual players and VR enthusiasts who would be interested in such as system due to the use of a new emerging technology.</w:t>
       </w:r>
       <w:r>
         <w:rPr>
@@ -274,21 +252,7 @@
         <w:rPr>
           <w:rFonts w:ascii="Times New Roman" w:hAnsi="Times New Roman" w:cs="Times New Roman"/>
         </w:rPr>
-        <w:t xml:space="preserve"> We aim to secure a capital investment which will allow us to grow our team to handle marketing and in store business running, as well as developing, maintaining, and improving the software application itself. A partnership with </w:t>
-      </w:r>
-      <w:proofErr w:type="gramStart"/>
-      <w:r>
-        <w:rPr>
-          <w:rFonts w:ascii="Times New Roman" w:hAnsi="Times New Roman" w:cs="Times New Roman"/>
-        </w:rPr>
-        <w:t>a</w:t>
-      </w:r>
-      <w:proofErr w:type="gramEnd"/>
-      <w:r>
-        <w:rPr>
-          <w:rFonts w:ascii="Times New Roman" w:hAnsi="Times New Roman" w:cs="Times New Roman"/>
-        </w:rPr>
-        <w:t xml:space="preserve"> HMD manufacturer would also be beneficial to reduce the cost and overhead of the physical hardware needed.</w:t>
+        <w:t xml:space="preserve"> We aim to secure a capital investment which will allow us to grow our team to handle marketing and in store business running, as well as developing, maintaining, and improving the software application itself. A partnership with a HMD manufacturer would also be beneficial to reduce the cost and overhead of the physical hardware needed.</w:t>
       </w:r>
       <w:r>
         <w:rPr>
@@ -402,21 +366,7 @@
         <w:rPr>
           <w:rFonts w:ascii="Times New Roman" w:hAnsi="Times New Roman" w:cs="Times New Roman"/>
         </w:rPr>
-        <w:t xml:space="preserve"> hours of individual work </w:t>
-      </w:r>
-      <w:proofErr w:type="gramStart"/>
-      <w:r>
-        <w:rPr>
-          <w:rFonts w:ascii="Times New Roman" w:hAnsi="Times New Roman" w:cs="Times New Roman"/>
-        </w:rPr>
-        <w:t>in order to</w:t>
-      </w:r>
-      <w:proofErr w:type="gramEnd"/>
-      <w:r>
-        <w:rPr>
-          <w:rFonts w:ascii="Times New Roman" w:hAnsi="Times New Roman" w:cs="Times New Roman"/>
-        </w:rPr>
-        <w:t xml:space="preserve"> improve and be semi-successful in potting the ball</w:t>
+        <w:t xml:space="preserve"> hours of individual work in order to improve and be semi-successful in potting the ball</w:t>
       </w:r>
       <w:r>
         <w:rPr>
@@ -488,65 +438,75 @@
         <w:rPr>
           <w:rFonts w:ascii="Times New Roman" w:hAnsi="Times New Roman" w:cs="Times New Roman"/>
         </w:rPr>
-        <w:t xml:space="preserve"> your opponent just to name a </w:t>
-      </w:r>
-      <w:proofErr w:type="gramStart"/>
-      <w:r>
-        <w:rPr>
-          <w:rFonts w:ascii="Times New Roman" w:hAnsi="Times New Roman" w:cs="Times New Roman"/>
-        </w:rPr>
-        <w:t>few</w:t>
+        <w:t xml:space="preserve"> your opponent just to name a few</w:t>
       </w:r>
       <w:r>
         <w:rPr>
           <w:rFonts w:ascii="Times New Roman" w:hAnsi="Times New Roman" w:cs="Times New Roman"/>
           <w:vertAlign w:val="superscript"/>
         </w:rPr>
-        <w:t>(</w:t>
-      </w:r>
-      <w:proofErr w:type="gramEnd"/>
+        <w:t>(TERRY-PREP)</w:t>
+      </w:r>
+      <w:r>
+        <w:rPr>
+          <w:rFonts w:ascii="Times New Roman" w:hAnsi="Times New Roman" w:cs="Times New Roman"/>
+        </w:rPr>
+        <w:t>. These skills</w:t>
+      </w:r>
+      <w:r>
+        <w:rPr>
+          <w:rFonts w:ascii="Times New Roman" w:hAnsi="Times New Roman" w:cs="Times New Roman"/>
+        </w:rPr>
+        <w:t xml:space="preserve"> also</w:t>
+      </w:r>
+      <w:r>
+        <w:rPr>
+          <w:rFonts w:ascii="Times New Roman" w:hAnsi="Times New Roman" w:cs="Times New Roman"/>
+        </w:rPr>
+        <w:t xml:space="preserve"> require a huge time commitment to improve upon, </w:t>
+      </w:r>
+      <w:r>
+        <w:rPr>
+          <w:rFonts w:ascii="Times New Roman" w:hAnsi="Times New Roman" w:cs="Times New Roman"/>
+        </w:rPr>
+        <w:t xml:space="preserve">and this is </w:t>
+      </w:r>
+      <w:r>
+        <w:rPr>
+          <w:rFonts w:ascii="Times New Roman" w:hAnsi="Times New Roman" w:cs="Times New Roman"/>
+        </w:rPr>
+        <w:t>before</w:t>
+      </w:r>
+      <w:r>
+        <w:rPr>
+          <w:rFonts w:ascii="Times New Roman" w:hAnsi="Times New Roman" w:cs="Times New Roman"/>
+        </w:rPr>
+        <w:t xml:space="preserve"> playing any games against people which is vital for</w:t>
+      </w:r>
+      <w:r>
+        <w:rPr>
+          <w:rFonts w:ascii="Times New Roman" w:hAnsi="Times New Roman" w:cs="Times New Roman"/>
+        </w:rPr>
+        <w:t xml:space="preserve"> </w:t>
+      </w:r>
+      <w:r>
+        <w:rPr>
+          <w:rFonts w:ascii="Times New Roman" w:hAnsi="Times New Roman" w:cs="Times New Roman"/>
+        </w:rPr>
+        <w:t>skill development</w:t>
+      </w:r>
       <w:r>
         <w:rPr>
           <w:rFonts w:ascii="Times New Roman" w:hAnsi="Times New Roman" w:cs="Times New Roman"/>
           <w:vertAlign w:val="superscript"/>
         </w:rPr>
-        <w:t>TERRY-PREP)</w:t>
-      </w:r>
-      <w:r>
-        <w:rPr>
-          <w:rFonts w:ascii="Times New Roman" w:hAnsi="Times New Roman" w:cs="Times New Roman"/>
-        </w:rPr>
-        <w:t>. These skills</w:t>
-      </w:r>
-      <w:r>
-        <w:rPr>
-          <w:rFonts w:ascii="Times New Roman" w:hAnsi="Times New Roman" w:cs="Times New Roman"/>
-        </w:rPr>
-        <w:t xml:space="preserve"> also</w:t>
-      </w:r>
-      <w:r>
-        <w:rPr>
-          <w:rFonts w:ascii="Times New Roman" w:hAnsi="Times New Roman" w:cs="Times New Roman"/>
-        </w:rPr>
-        <w:t xml:space="preserve"> require a huge time commitment to improve upon, </w:t>
-      </w:r>
-      <w:r>
-        <w:rPr>
-          <w:rFonts w:ascii="Times New Roman" w:hAnsi="Times New Roman" w:cs="Times New Roman"/>
-        </w:rPr>
-        <w:t xml:space="preserve">and this is </w:t>
-      </w:r>
-      <w:r>
-        <w:rPr>
-          <w:rFonts w:ascii="Times New Roman" w:hAnsi="Times New Roman" w:cs="Times New Roman"/>
-        </w:rPr>
-        <w:t>before</w:t>
-      </w:r>
-      <w:r>
-        <w:rPr>
-          <w:rFonts w:ascii="Times New Roman" w:hAnsi="Times New Roman" w:cs="Times New Roman"/>
-        </w:rPr>
-        <w:t xml:space="preserve"> playing any games against people which is vital for</w:t>
+        <w:t>(PRO_SNOOK_BLOG)</w:t>
+      </w:r>
+      <w:r>
+        <w:rPr>
+          <w:rFonts w:ascii="Times New Roman" w:hAnsi="Times New Roman" w:cs="Times New Roman"/>
+        </w:rPr>
+        <w:t>.</w:t>
       </w:r>
       <w:r>
         <w:rPr>
@@ -554,33 +514,128 @@
         </w:rPr>
         <w:t xml:space="preserve"> </w:t>
       </w:r>
-      <w:r>
-        <w:rPr>
-          <w:rFonts w:ascii="Times New Roman" w:hAnsi="Times New Roman" w:cs="Times New Roman"/>
-        </w:rPr>
-        <w:t xml:space="preserve">skill </w:t>
-      </w:r>
-      <w:proofErr w:type="gramStart"/>
-      <w:r>
-        <w:rPr>
-          <w:rFonts w:ascii="Times New Roman" w:hAnsi="Times New Roman" w:cs="Times New Roman"/>
-        </w:rPr>
-        <w:t>development</w:t>
+    </w:p>
+    <w:p>
+      <w:pPr>
+        <w:rPr>
+          <w:rFonts w:ascii="Times New Roman" w:hAnsi="Times New Roman" w:cs="Times New Roman"/>
+        </w:rPr>
+      </w:pPr>
+      <w:r>
+        <w:rPr>
+          <w:rFonts w:ascii="Times New Roman" w:hAnsi="Times New Roman" w:cs="Times New Roman"/>
+        </w:rPr>
+        <w:t>In terms of developing said skills, there are currently only a few options at present. First you can perform potting and technique training drills</w:t>
       </w:r>
       <w:r>
         <w:rPr>
           <w:rFonts w:ascii="Times New Roman" w:hAnsi="Times New Roman" w:cs="Times New Roman"/>
           <w:vertAlign w:val="superscript"/>
         </w:rPr>
-        <w:t>(</w:t>
-      </w:r>
-      <w:proofErr w:type="gramEnd"/>
+        <w:t>(CUE-DRILLS)</w:t>
+      </w:r>
+      <w:r>
+        <w:rPr>
+          <w:rFonts w:ascii="Times New Roman" w:hAnsi="Times New Roman" w:cs="Times New Roman"/>
+        </w:rPr>
+        <w:t xml:space="preserve">, but this </w:t>
+      </w:r>
+      <w:r>
+        <w:rPr>
+          <w:rFonts w:ascii="Times New Roman" w:hAnsi="Times New Roman" w:cs="Times New Roman"/>
+        </w:rPr>
+        <w:t>method provides</w:t>
+      </w:r>
+      <w:r>
+        <w:rPr>
+          <w:rFonts w:ascii="Times New Roman" w:hAnsi="Times New Roman" w:cs="Times New Roman"/>
+        </w:rPr>
+        <w:t xml:space="preserve"> no real feedback on what you are doing </w:t>
+      </w:r>
+      <w:r>
+        <w:rPr>
+          <w:rFonts w:ascii="Times New Roman" w:hAnsi="Times New Roman" w:cs="Times New Roman"/>
+        </w:rPr>
+        <w:t>in</w:t>
+      </w:r>
+      <w:r>
+        <w:rPr>
+          <w:rFonts w:ascii="Times New Roman" w:hAnsi="Times New Roman" w:cs="Times New Roman"/>
+        </w:rPr>
+        <w:t xml:space="preserve">correctly. </w:t>
+      </w:r>
+      <w:r>
+        <w:rPr>
+          <w:rFonts w:ascii="Times New Roman" w:hAnsi="Times New Roman" w:cs="Times New Roman"/>
+        </w:rPr>
+        <w:t>S</w:t>
+      </w:r>
+      <w:r>
+        <w:rPr>
+          <w:rFonts w:ascii="Times New Roman" w:hAnsi="Times New Roman" w:cs="Times New Roman"/>
+        </w:rPr>
+        <w:t>econdly,</w:t>
+      </w:r>
+      <w:r>
+        <w:rPr>
+          <w:rFonts w:ascii="Times New Roman" w:hAnsi="Times New Roman" w:cs="Times New Roman"/>
+        </w:rPr>
+        <w:t xml:space="preserve"> you can</w:t>
+      </w:r>
+      <w:r>
+        <w:rPr>
+          <w:rFonts w:ascii="Times New Roman" w:hAnsi="Times New Roman" w:cs="Times New Roman"/>
+        </w:rPr>
+        <w:t xml:space="preserve"> pay for a professional coach who will give form and technique feedback, but will still require many hours outside of these sessions to improve and develop</w:t>
+      </w:r>
+      <w:r>
+        <w:rPr>
+          <w:rFonts w:ascii="Times New Roman" w:hAnsi="Times New Roman" w:cs="Times New Roman"/>
+        </w:rPr>
+        <w:t xml:space="preserve">, </w:t>
+      </w:r>
+      <w:r>
+        <w:rPr>
+          <w:rFonts w:ascii="Times New Roman" w:hAnsi="Times New Roman" w:cs="Times New Roman"/>
+        </w:rPr>
+        <w:t>not to mention</w:t>
+      </w:r>
+      <w:r>
+        <w:rPr>
+          <w:rFonts w:ascii="Times New Roman" w:hAnsi="Times New Roman" w:cs="Times New Roman"/>
+        </w:rPr>
+        <w:t xml:space="preserve"> being expensive – up to £120 per hour in some cases</w:t>
+      </w:r>
       <w:r>
         <w:rPr>
           <w:rFonts w:ascii="Times New Roman" w:hAnsi="Times New Roman" w:cs="Times New Roman"/>
           <w:vertAlign w:val="superscript"/>
         </w:rPr>
-        <w:t>PRO_SNOOK_BLOG)</w:t>
+        <w:t>(TERY-1TO1)</w:t>
+      </w:r>
+      <w:r>
+        <w:rPr>
+          <w:rFonts w:ascii="Times New Roman" w:hAnsi="Times New Roman" w:cs="Times New Roman"/>
+        </w:rPr>
+        <w:t xml:space="preserve">. Additionally, many hours of game time will </w:t>
+      </w:r>
+      <w:r>
+        <w:rPr>
+          <w:rFonts w:ascii="Times New Roman" w:hAnsi="Times New Roman" w:cs="Times New Roman"/>
+        </w:rPr>
+        <w:t xml:space="preserve">also </w:t>
+      </w:r>
+      <w:r>
+        <w:rPr>
+          <w:rFonts w:ascii="Times New Roman" w:hAnsi="Times New Roman" w:cs="Times New Roman"/>
+        </w:rPr>
+        <w:t>be required</w:t>
+      </w:r>
+      <w:r>
+        <w:rPr>
+          <w:rFonts w:ascii="Times New Roman" w:hAnsi="Times New Roman" w:cs="Times New Roman"/>
+        </w:rPr>
+        <w:t xml:space="preserve"> in order to combine these skills correctly and effectively</w:t>
       </w:r>
       <w:r>
         <w:rPr>
@@ -588,374 +643,96 @@
         </w:rPr>
         <w:t>.</w:t>
       </w:r>
+    </w:p>
+    <w:p>
+      <w:pPr>
+        <w:rPr>
+          <w:rFonts w:ascii="Times New Roman" w:hAnsi="Times New Roman" w:cs="Times New Roman"/>
+          <w:color w:val="7030A0"/>
+        </w:rPr>
+      </w:pPr>
+      <w:r>
+        <w:rPr>
+          <w:rFonts w:ascii="Times New Roman" w:hAnsi="Times New Roman" w:cs="Times New Roman"/>
+        </w:rPr>
+        <w:t>New and amateur players tend to struggle most with consistently hitting and potting shots, as this takes a lot of time to develop accuracy. Even through the training methods described above, a lot of trial and error is needed in order to improve this accuracy, even for somewhat competent players. It also, like many sports, requires constant attention to retain and can be lost very quickly. As this is debatably the most important skill of a pool or snooker player, being able to develop this skill as quickly as possible will allow players to succeed in matched and improve other aspects of their game much quicker and more easily.</w:t>
+      </w:r>
+      <w:r>
+        <w:rPr>
+          <w:rFonts w:ascii="Times New Roman" w:hAnsi="Times New Roman" w:cs="Times New Roman"/>
+        </w:rPr>
+        <w:t xml:space="preserve"> From an interview with the previous president of the University of Bristol Pool and Snooker Club, it was indicated that …</w:t>
+      </w:r>
       <w:r>
         <w:rPr>
           <w:rFonts w:ascii="Times New Roman" w:hAnsi="Times New Roman" w:cs="Times New Roman"/>
         </w:rPr>
         <w:t xml:space="preserve"> </w:t>
       </w:r>
-    </w:p>
-    <w:p>
-      <w:pPr>
-        <w:rPr>
-          <w:rFonts w:ascii="Times New Roman" w:hAnsi="Times New Roman" w:cs="Times New Roman"/>
-        </w:rPr>
-      </w:pPr>
-      <w:r>
-        <w:rPr>
-          <w:rFonts w:ascii="Times New Roman" w:hAnsi="Times New Roman" w:cs="Times New Roman"/>
-        </w:rPr>
-        <w:t xml:space="preserve">In terms of developing said skills, there are currently only a few options at present. First you can perform potting and technique training </w:t>
-      </w:r>
-      <w:proofErr w:type="gramStart"/>
-      <w:r>
-        <w:rPr>
-          <w:rFonts w:ascii="Times New Roman" w:hAnsi="Times New Roman" w:cs="Times New Roman"/>
-        </w:rPr>
-        <w:t>drills</w:t>
+      <w:r>
+        <w:rPr>
+          <w:rFonts w:ascii="Times New Roman" w:hAnsi="Times New Roman" w:cs="Times New Roman"/>
+          <w:color w:val="FF0000"/>
+        </w:rPr>
+        <w:t>I</w:t>
+      </w:r>
+      <w:r>
+        <w:rPr>
+          <w:rFonts w:ascii="Times New Roman" w:hAnsi="Times New Roman" w:cs="Times New Roman"/>
+          <w:color w:val="FF0000"/>
+        </w:rPr>
+        <w:t>nterview answers in here</w:t>
+      </w:r>
+      <w:r>
+        <w:rPr>
+          <w:rFonts w:ascii="Times New Roman" w:hAnsi="Times New Roman" w:cs="Times New Roman"/>
+          <w:color w:val="7030A0"/>
+        </w:rPr>
+        <w:t>.</w:t>
+      </w:r>
+    </w:p>
+    <w:p>
+      <w:pPr>
+        <w:rPr>
+          <w:rFonts w:ascii="Times New Roman" w:hAnsi="Times New Roman" w:cs="Times New Roman"/>
+        </w:rPr>
+      </w:pPr>
+      <w:r>
+        <w:rPr>
+          <w:rFonts w:ascii="Times New Roman" w:hAnsi="Times New Roman" w:cs="Times New Roman"/>
+        </w:rPr>
+        <w:t>With cue sports are as popular as ever it is vital that act</w:t>
+      </w:r>
+      <w:r>
+        <w:rPr>
+          <w:rFonts w:ascii="Times New Roman" w:hAnsi="Times New Roman" w:cs="Times New Roman"/>
+        </w:rPr>
+        <w:t>ion is taken</w:t>
+      </w:r>
+      <w:r>
+        <w:rPr>
+          <w:rFonts w:ascii="Times New Roman" w:hAnsi="Times New Roman" w:cs="Times New Roman"/>
+        </w:rPr>
+        <w:t xml:space="preserve"> now in order to succeed </w:t>
+      </w:r>
+      <w:r>
+        <w:rPr>
+          <w:rFonts w:ascii="Times New Roman" w:hAnsi="Times New Roman" w:cs="Times New Roman"/>
+        </w:rPr>
+        <w:t>with</w:t>
+      </w:r>
+      <w:r>
+        <w:rPr>
+          <w:rFonts w:ascii="Times New Roman" w:hAnsi="Times New Roman" w:cs="Times New Roman"/>
+        </w:rPr>
+        <w:t xml:space="preserve"> this opportunity. Snooker especially is beginning to regain the national popularity that it had in the 1980s, with over 25% (or 17.1 million) of the UK population (66.8 million)</w:t>
       </w:r>
       <w:r>
         <w:rPr>
           <w:rFonts w:ascii="Times New Roman" w:hAnsi="Times New Roman" w:cs="Times New Roman"/>
           <w:vertAlign w:val="superscript"/>
         </w:rPr>
-        <w:t>(</w:t>
-      </w:r>
-      <w:proofErr w:type="gramEnd"/>
-      <w:r>
-        <w:rPr>
-          <w:rFonts w:ascii="Times New Roman" w:hAnsi="Times New Roman" w:cs="Times New Roman"/>
-          <w:vertAlign w:val="superscript"/>
-        </w:rPr>
-        <w:t>CUE-DRILLS)</w:t>
-      </w:r>
-      <w:r>
-        <w:rPr>
-          <w:rFonts w:ascii="Times New Roman" w:hAnsi="Times New Roman" w:cs="Times New Roman"/>
-        </w:rPr>
-        <w:t xml:space="preserve">, but this </w:t>
-      </w:r>
-      <w:r>
-        <w:rPr>
-          <w:rFonts w:ascii="Times New Roman" w:hAnsi="Times New Roman" w:cs="Times New Roman"/>
-        </w:rPr>
-        <w:t>method provides</w:t>
-      </w:r>
-      <w:r>
-        <w:rPr>
-          <w:rFonts w:ascii="Times New Roman" w:hAnsi="Times New Roman" w:cs="Times New Roman"/>
-        </w:rPr>
-        <w:t xml:space="preserve"> no real feedback on what you are doing </w:t>
-      </w:r>
-      <w:r>
-        <w:rPr>
-          <w:rFonts w:ascii="Times New Roman" w:hAnsi="Times New Roman" w:cs="Times New Roman"/>
-        </w:rPr>
-        <w:t>in</w:t>
-      </w:r>
-      <w:r>
-        <w:rPr>
-          <w:rFonts w:ascii="Times New Roman" w:hAnsi="Times New Roman" w:cs="Times New Roman"/>
-        </w:rPr>
-        <w:t xml:space="preserve">correctly. </w:t>
-      </w:r>
-      <w:r>
-        <w:rPr>
-          <w:rFonts w:ascii="Times New Roman" w:hAnsi="Times New Roman" w:cs="Times New Roman"/>
-        </w:rPr>
-        <w:t>S</w:t>
-      </w:r>
-      <w:r>
-        <w:rPr>
-          <w:rFonts w:ascii="Times New Roman" w:hAnsi="Times New Roman" w:cs="Times New Roman"/>
-        </w:rPr>
-        <w:t>econdly,</w:t>
-      </w:r>
-      <w:r>
-        <w:rPr>
-          <w:rFonts w:ascii="Times New Roman" w:hAnsi="Times New Roman" w:cs="Times New Roman"/>
-        </w:rPr>
-        <w:t xml:space="preserve"> you can</w:t>
-      </w:r>
-      <w:r>
-        <w:rPr>
-          <w:rFonts w:ascii="Times New Roman" w:hAnsi="Times New Roman" w:cs="Times New Roman"/>
-        </w:rPr>
-        <w:t xml:space="preserve"> pay for a professional coach who will give form and technique feedback, but will still require many hours outside of these sessions to improve and develop</w:t>
-      </w:r>
-      <w:r>
-        <w:rPr>
-          <w:rFonts w:ascii="Times New Roman" w:hAnsi="Times New Roman" w:cs="Times New Roman"/>
-        </w:rPr>
-        <w:t xml:space="preserve">, </w:t>
-      </w:r>
-      <w:r>
-        <w:rPr>
-          <w:rFonts w:ascii="Times New Roman" w:hAnsi="Times New Roman" w:cs="Times New Roman"/>
-        </w:rPr>
-        <w:t>not to mention</w:t>
-      </w:r>
-      <w:r>
-        <w:rPr>
-          <w:rFonts w:ascii="Times New Roman" w:hAnsi="Times New Roman" w:cs="Times New Roman"/>
-        </w:rPr>
-        <w:t xml:space="preserve"> being expensive – up to £120 per hour in some </w:t>
-      </w:r>
-      <w:proofErr w:type="gramStart"/>
-      <w:r>
-        <w:rPr>
-          <w:rFonts w:ascii="Times New Roman" w:hAnsi="Times New Roman" w:cs="Times New Roman"/>
-        </w:rPr>
-        <w:t>cases</w:t>
-      </w:r>
-      <w:r>
-        <w:rPr>
-          <w:rFonts w:ascii="Times New Roman" w:hAnsi="Times New Roman" w:cs="Times New Roman"/>
-          <w:vertAlign w:val="superscript"/>
-        </w:rPr>
-        <w:t>(</w:t>
-      </w:r>
-      <w:proofErr w:type="gramEnd"/>
-      <w:r>
-        <w:rPr>
-          <w:rFonts w:ascii="Times New Roman" w:hAnsi="Times New Roman" w:cs="Times New Roman"/>
-          <w:vertAlign w:val="superscript"/>
-        </w:rPr>
-        <w:t>TERY-1TO1)</w:t>
-      </w:r>
-      <w:r>
-        <w:rPr>
-          <w:rFonts w:ascii="Times New Roman" w:hAnsi="Times New Roman" w:cs="Times New Roman"/>
-        </w:rPr>
-        <w:t xml:space="preserve">. Additionally, many hours of game time will </w:t>
-      </w:r>
-      <w:r>
-        <w:rPr>
-          <w:rFonts w:ascii="Times New Roman" w:hAnsi="Times New Roman" w:cs="Times New Roman"/>
-        </w:rPr>
-        <w:t xml:space="preserve">also </w:t>
-      </w:r>
-      <w:r>
-        <w:rPr>
-          <w:rFonts w:ascii="Times New Roman" w:hAnsi="Times New Roman" w:cs="Times New Roman"/>
-        </w:rPr>
-        <w:t>be required</w:t>
-      </w:r>
-      <w:r>
-        <w:rPr>
-          <w:rFonts w:ascii="Times New Roman" w:hAnsi="Times New Roman" w:cs="Times New Roman"/>
-        </w:rPr>
-        <w:t xml:space="preserve"> </w:t>
-      </w:r>
-      <w:proofErr w:type="gramStart"/>
-      <w:r>
-        <w:rPr>
-          <w:rFonts w:ascii="Times New Roman" w:hAnsi="Times New Roman" w:cs="Times New Roman"/>
-        </w:rPr>
-        <w:t>in order to</w:t>
-      </w:r>
-      <w:proofErr w:type="gramEnd"/>
-      <w:r>
-        <w:rPr>
-          <w:rFonts w:ascii="Times New Roman" w:hAnsi="Times New Roman" w:cs="Times New Roman"/>
-        </w:rPr>
-        <w:t xml:space="preserve"> combine these skills correctly</w:t>
-      </w:r>
-      <w:r>
-        <w:rPr>
-          <w:rFonts w:ascii="Times New Roman" w:hAnsi="Times New Roman" w:cs="Times New Roman"/>
-        </w:rPr>
-        <w:t xml:space="preserve"> and effectively</w:t>
-      </w:r>
-      <w:r>
-        <w:rPr>
-          <w:rFonts w:ascii="Times New Roman" w:hAnsi="Times New Roman" w:cs="Times New Roman"/>
-        </w:rPr>
-        <w:t>.</w:t>
-      </w:r>
-    </w:p>
-    <w:p>
-      <w:pPr>
-        <w:rPr>
-          <w:rFonts w:ascii="Times New Roman" w:hAnsi="Times New Roman" w:cs="Times New Roman"/>
-          <w:color w:val="7030A0"/>
-        </w:rPr>
-      </w:pPr>
-      <w:r>
-        <w:rPr>
-          <w:rFonts w:ascii="Times New Roman" w:hAnsi="Times New Roman" w:cs="Times New Roman"/>
-        </w:rPr>
-        <w:t>New and amateur players tend to struggle most with consistently hitting and potting shots, as this takes a</w:t>
-      </w:r>
-      <w:r>
-        <w:rPr>
-          <w:rFonts w:ascii="Times New Roman" w:hAnsi="Times New Roman" w:cs="Times New Roman"/>
-        </w:rPr>
-        <w:t xml:space="preserve"> lot of time </w:t>
-      </w:r>
-      <w:r>
-        <w:rPr>
-          <w:rFonts w:ascii="Times New Roman" w:hAnsi="Times New Roman" w:cs="Times New Roman"/>
-        </w:rPr>
-        <w:t>to</w:t>
-      </w:r>
-      <w:r>
-        <w:rPr>
-          <w:rFonts w:ascii="Times New Roman" w:hAnsi="Times New Roman" w:cs="Times New Roman"/>
-        </w:rPr>
-        <w:t xml:space="preserve"> develop accuracy</w:t>
-      </w:r>
-      <w:r>
-        <w:rPr>
-          <w:rFonts w:ascii="Times New Roman" w:hAnsi="Times New Roman" w:cs="Times New Roman"/>
-        </w:rPr>
-        <w:t>.</w:t>
-      </w:r>
-      <w:r>
-        <w:rPr>
-          <w:rFonts w:ascii="Times New Roman" w:hAnsi="Times New Roman" w:cs="Times New Roman"/>
-        </w:rPr>
-        <w:t xml:space="preserve"> Even through the training methods described above, a lot of trial and error is needed </w:t>
-      </w:r>
-      <w:proofErr w:type="gramStart"/>
-      <w:r>
-        <w:rPr>
-          <w:rFonts w:ascii="Times New Roman" w:hAnsi="Times New Roman" w:cs="Times New Roman"/>
-        </w:rPr>
-        <w:t>in order to</w:t>
-      </w:r>
-      <w:proofErr w:type="gramEnd"/>
-      <w:r>
-        <w:rPr>
-          <w:rFonts w:ascii="Times New Roman" w:hAnsi="Times New Roman" w:cs="Times New Roman"/>
-        </w:rPr>
-        <w:t xml:space="preserve"> improve this accuracy, even for somewhat competent players</w:t>
-      </w:r>
-      <w:r>
-        <w:rPr>
-          <w:rFonts w:ascii="Times New Roman" w:hAnsi="Times New Roman" w:cs="Times New Roman"/>
-        </w:rPr>
-        <w:t xml:space="preserve">. It also, like many sports, requires constant attention to retain and can be lost very quickly. As this is debatably the most important skill of a pool or snooker player, being able to develop this skill as quickly as possible will allow players to succeed in matched </w:t>
-      </w:r>
-      <w:proofErr w:type="gramStart"/>
-      <w:r>
-        <w:rPr>
-          <w:rFonts w:ascii="Times New Roman" w:hAnsi="Times New Roman" w:cs="Times New Roman"/>
-        </w:rPr>
-        <w:t>and  improve</w:t>
-      </w:r>
-      <w:proofErr w:type="gramEnd"/>
-      <w:r>
-        <w:rPr>
-          <w:rFonts w:ascii="Times New Roman" w:hAnsi="Times New Roman" w:cs="Times New Roman"/>
-        </w:rPr>
-        <w:t xml:space="preserve"> other aspects of their game much quicker and more easily.</w:t>
-      </w:r>
-      <w:r>
-        <w:rPr>
-          <w:rFonts w:ascii="Times New Roman" w:hAnsi="Times New Roman" w:cs="Times New Roman"/>
-        </w:rPr>
-        <w:t xml:space="preserve"> From an interview with the previous president of the University of Bristol Pool and Snooker Club, it was indicated that …</w:t>
-      </w:r>
-      <w:r>
-        <w:rPr>
-          <w:rFonts w:ascii="Times New Roman" w:hAnsi="Times New Roman" w:cs="Times New Roman"/>
-        </w:rPr>
-        <w:t xml:space="preserve"> </w:t>
-      </w:r>
-      <w:r>
-        <w:rPr>
-          <w:rFonts w:ascii="Times New Roman" w:hAnsi="Times New Roman" w:cs="Times New Roman"/>
-          <w:color w:val="FF0000"/>
-        </w:rPr>
-        <w:t>I</w:t>
-      </w:r>
-      <w:r>
-        <w:rPr>
-          <w:rFonts w:ascii="Times New Roman" w:hAnsi="Times New Roman" w:cs="Times New Roman"/>
-          <w:color w:val="FF0000"/>
-        </w:rPr>
-        <w:t>nterview answers in here</w:t>
-      </w:r>
-      <w:r>
-        <w:rPr>
-          <w:rFonts w:ascii="Times New Roman" w:hAnsi="Times New Roman" w:cs="Times New Roman"/>
-          <w:color w:val="7030A0"/>
-        </w:rPr>
-        <w:t>.</w:t>
-      </w:r>
-    </w:p>
-    <w:p>
-      <w:pPr>
-        <w:rPr>
-          <w:rFonts w:ascii="Times New Roman" w:hAnsi="Times New Roman" w:cs="Times New Roman"/>
-        </w:rPr>
-      </w:pPr>
-      <w:r>
-        <w:rPr>
-          <w:rFonts w:ascii="Times New Roman" w:hAnsi="Times New Roman" w:cs="Times New Roman"/>
-        </w:rPr>
-        <w:t>With cue sports are as popular as ever it is vital that act</w:t>
-      </w:r>
-      <w:r>
-        <w:rPr>
-          <w:rFonts w:ascii="Times New Roman" w:hAnsi="Times New Roman" w:cs="Times New Roman"/>
-        </w:rPr>
-        <w:t>ion is taken</w:t>
-      </w:r>
-      <w:r>
-        <w:rPr>
-          <w:rFonts w:ascii="Times New Roman" w:hAnsi="Times New Roman" w:cs="Times New Roman"/>
-        </w:rPr>
-        <w:t xml:space="preserve"> now </w:t>
-      </w:r>
-      <w:proofErr w:type="gramStart"/>
-      <w:r>
-        <w:rPr>
-          <w:rFonts w:ascii="Times New Roman" w:hAnsi="Times New Roman" w:cs="Times New Roman"/>
-        </w:rPr>
-        <w:t>in order to</w:t>
-      </w:r>
-      <w:proofErr w:type="gramEnd"/>
-      <w:r>
-        <w:rPr>
-          <w:rFonts w:ascii="Times New Roman" w:hAnsi="Times New Roman" w:cs="Times New Roman"/>
-        </w:rPr>
-        <w:t xml:space="preserve"> succeed </w:t>
-      </w:r>
-      <w:r>
-        <w:rPr>
-          <w:rFonts w:ascii="Times New Roman" w:hAnsi="Times New Roman" w:cs="Times New Roman"/>
-        </w:rPr>
-        <w:t>with</w:t>
-      </w:r>
-      <w:r>
-        <w:rPr>
-          <w:rFonts w:ascii="Times New Roman" w:hAnsi="Times New Roman" w:cs="Times New Roman"/>
-        </w:rPr>
-        <w:t xml:space="preserve"> this opportunity. Snooker especially is beginning to regain the national popularity that it had in the 1980s, with over 25% (or 17.1 million) of the UK population (66.8 </w:t>
-      </w:r>
-      <w:proofErr w:type="gramStart"/>
-      <w:r>
-        <w:rPr>
-          <w:rFonts w:ascii="Times New Roman" w:hAnsi="Times New Roman" w:cs="Times New Roman"/>
-        </w:rPr>
-        <w:t>million)</w:t>
-      </w:r>
-      <w:r>
-        <w:rPr>
-          <w:rFonts w:ascii="Times New Roman" w:hAnsi="Times New Roman" w:cs="Times New Roman"/>
-          <w:vertAlign w:val="superscript"/>
-        </w:rPr>
-        <w:t>(</w:t>
-      </w:r>
-      <w:proofErr w:type="gramEnd"/>
-      <w:r>
-        <w:rPr>
-          <w:rFonts w:ascii="Times New Roman" w:hAnsi="Times New Roman" w:cs="Times New Roman"/>
-          <w:vertAlign w:val="superscript"/>
-        </w:rPr>
-        <w:t>OFFICE-NAT-STATS)</w:t>
+        <w:t>(OFFICE-NAT-STATS)</w:t>
       </w:r>
       <w:r>
         <w:rPr>
@@ -1102,71 +879,79 @@
         <w:rPr>
           <w:rFonts w:ascii="Times New Roman" w:hAnsi="Times New Roman" w:cs="Times New Roman"/>
         </w:rPr>
-        <w:t xml:space="preserve">billion by 2026, </w:t>
-      </w:r>
-      <w:r>
-        <w:rPr>
-          <w:rFonts w:ascii="Times New Roman" w:hAnsi="Times New Roman" w:cs="Times New Roman"/>
-        </w:rPr>
-        <w:t xml:space="preserve">Mixed Reality (MR) </w:t>
-      </w:r>
-      <w:r>
-        <w:rPr>
-          <w:rFonts w:ascii="Times New Roman" w:hAnsi="Times New Roman" w:cs="Times New Roman"/>
-        </w:rPr>
-        <w:t xml:space="preserve">in the </w:t>
-      </w:r>
-      <w:r>
-        <w:rPr>
-          <w:rFonts w:ascii="Times New Roman" w:hAnsi="Times New Roman" w:cs="Times New Roman"/>
-        </w:rPr>
-        <w:t xml:space="preserve">gaming and entertainment </w:t>
-      </w:r>
-      <w:r>
-        <w:rPr>
-          <w:rFonts w:ascii="Times New Roman" w:hAnsi="Times New Roman" w:cs="Times New Roman"/>
-        </w:rPr>
-        <w:t xml:space="preserve">sectors </w:t>
-      </w:r>
-      <w:r>
-        <w:rPr>
-          <w:rFonts w:ascii="Times New Roman" w:hAnsi="Times New Roman" w:cs="Times New Roman"/>
-        </w:rPr>
-        <w:t xml:space="preserve">is set to be a major driving force </w:t>
-      </w:r>
-      <w:r>
-        <w:rPr>
-          <w:rFonts w:ascii="Times New Roman" w:hAnsi="Times New Roman" w:cs="Times New Roman"/>
-        </w:rPr>
-        <w:t xml:space="preserve">of the market’s </w:t>
-      </w:r>
-      <w:proofErr w:type="gramStart"/>
-      <w:r>
-        <w:rPr>
-          <w:rFonts w:ascii="Times New Roman" w:hAnsi="Times New Roman" w:cs="Times New Roman"/>
-        </w:rPr>
-        <w:t>growth</w:t>
+        <w:t>billion by 2026, Mixed Reality (MR) in the gaming and entertainment sectors is set to be a major driving force of the market’s growth</w:t>
       </w:r>
       <w:r>
         <w:rPr>
           <w:rFonts w:ascii="Times New Roman" w:hAnsi="Times New Roman" w:cs="Times New Roman"/>
           <w:vertAlign w:val="superscript"/>
         </w:rPr>
-        <w:t>(</w:t>
-      </w:r>
-      <w:proofErr w:type="gramEnd"/>
+        <w:t>(MO</w:t>
+      </w:r>
       <w:r>
         <w:rPr>
           <w:rFonts w:ascii="Times New Roman" w:hAnsi="Times New Roman" w:cs="Times New Roman"/>
           <w:vertAlign w:val="superscript"/>
         </w:rPr>
-        <w:t>MO</w:t>
+        <w:t>R</w:t>
       </w:r>
       <w:r>
         <w:rPr>
           <w:rFonts w:ascii="Times New Roman" w:hAnsi="Times New Roman" w:cs="Times New Roman"/>
           <w:vertAlign w:val="superscript"/>
         </w:rPr>
+        <w:t>DOR</w:t>
+      </w:r>
+      <w:r>
+        <w:rPr>
+          <w:rFonts w:ascii="Times New Roman" w:hAnsi="Times New Roman" w:cs="Times New Roman"/>
+          <w:vertAlign w:val="superscript"/>
+        </w:rPr>
+        <w:t>-MR</w:t>
+      </w:r>
+      <w:r>
+        <w:rPr>
+          <w:rFonts w:ascii="Times New Roman" w:hAnsi="Times New Roman" w:cs="Times New Roman"/>
+          <w:vertAlign w:val="superscript"/>
+        </w:rPr>
+        <w:t>)</w:t>
+      </w:r>
+      <w:r>
+        <w:rPr>
+          <w:rFonts w:ascii="Times New Roman" w:hAnsi="Times New Roman" w:cs="Times New Roman"/>
+        </w:rPr>
+        <w:t>.</w:t>
+      </w:r>
+      <w:r>
+        <w:rPr>
+          <w:rFonts w:ascii="Times New Roman" w:hAnsi="Times New Roman" w:cs="Times New Roman"/>
+        </w:rPr>
+        <w:t xml:space="preserve"> </w:t>
+      </w:r>
+      <w:r>
+        <w:rPr>
+          <w:rFonts w:ascii="Times New Roman" w:hAnsi="Times New Roman" w:cs="Times New Roman"/>
+        </w:rPr>
+        <w:t xml:space="preserve"> </w:t>
+      </w:r>
+      <w:r>
+        <w:rPr>
+          <w:rFonts w:ascii="Times New Roman" w:hAnsi="Times New Roman" w:cs="Times New Roman"/>
+        </w:rPr>
+        <w:t>Looking at a similar technology, there is a well established Virtual Reality (VR) market valued at $17.25 billion in 2020 and set to rise to over $184.66 billion by 2026</w:t>
+      </w:r>
+      <w:r>
+        <w:rPr>
+          <w:rFonts w:ascii="Times New Roman" w:hAnsi="Times New Roman" w:cs="Times New Roman"/>
+          <w:vertAlign w:val="superscript"/>
+        </w:rPr>
+        <w:t>(MO</w:t>
+      </w:r>
+      <w:r>
+        <w:rPr>
+          <w:rFonts w:ascii="Times New Roman" w:hAnsi="Times New Roman" w:cs="Times New Roman"/>
+          <w:vertAlign w:val="superscript"/>
+        </w:rPr>
         <w:t>R</w:t>
       </w:r>
       <w:r>
@@ -1174,144 +959,39 @@
           <w:rFonts w:ascii="Times New Roman" w:hAnsi="Times New Roman" w:cs="Times New Roman"/>
           <w:vertAlign w:val="superscript"/>
         </w:rPr>
-        <w:t>DOR</w:t>
+        <w:t>DOR-VR)</w:t>
+      </w:r>
+      <w:r>
+        <w:rPr>
+          <w:rFonts w:ascii="Times New Roman" w:hAnsi="Times New Roman" w:cs="Times New Roman"/>
+        </w:rPr>
+        <w:t xml:space="preserve">. A big driving force of this growth has come from the gaming and entertainment industry, with many VR arcades succeeding </w:t>
+      </w:r>
+      <w:r>
+        <w:rPr>
+          <w:rFonts w:ascii="Times New Roman" w:hAnsi="Times New Roman" w:cs="Times New Roman"/>
+        </w:rPr>
+        <w:t>and being very profitable over recent years</w:t>
       </w:r>
       <w:r>
         <w:rPr>
           <w:rFonts w:ascii="Times New Roman" w:hAnsi="Times New Roman" w:cs="Times New Roman"/>
           <w:vertAlign w:val="superscript"/>
         </w:rPr>
-        <w:t>-MR</w:t>
+        <w:t>(IMMOTION-VR)(DNA-VR)(CHIMERA-VR)</w:t>
+      </w:r>
+      <w:r>
+        <w:rPr>
+          <w:rFonts w:ascii="Times New Roman" w:hAnsi="Times New Roman" w:cs="Times New Roman"/>
+        </w:rPr>
+        <w:t>. Additionally, approximately 2.25 million gaming enthusiasts have their own VR equipment</w:t>
       </w:r>
       <w:r>
         <w:rPr>
           <w:rFonts w:ascii="Times New Roman" w:hAnsi="Times New Roman" w:cs="Times New Roman"/>
           <w:vertAlign w:val="superscript"/>
         </w:rPr>
-        <w:t>)</w:t>
-      </w:r>
-      <w:r>
-        <w:rPr>
-          <w:rFonts w:ascii="Times New Roman" w:hAnsi="Times New Roman" w:cs="Times New Roman"/>
-        </w:rPr>
-        <w:t>.</w:t>
-      </w:r>
-      <w:r>
-        <w:rPr>
-          <w:rFonts w:ascii="Times New Roman" w:hAnsi="Times New Roman" w:cs="Times New Roman"/>
-        </w:rPr>
-        <w:t xml:space="preserve"> </w:t>
-      </w:r>
-      <w:r>
-        <w:rPr>
-          <w:rFonts w:ascii="Times New Roman" w:hAnsi="Times New Roman" w:cs="Times New Roman"/>
-        </w:rPr>
-        <w:t xml:space="preserve"> </w:t>
-      </w:r>
-      <w:r>
-        <w:rPr>
-          <w:rFonts w:ascii="Times New Roman" w:hAnsi="Times New Roman" w:cs="Times New Roman"/>
-        </w:rPr>
-        <w:t xml:space="preserve">Looking at a similar technology, there is a </w:t>
-      </w:r>
-      <w:proofErr w:type="spellStart"/>
-      <w:proofErr w:type="gramStart"/>
-      <w:r>
-        <w:rPr>
-          <w:rFonts w:ascii="Times New Roman" w:hAnsi="Times New Roman" w:cs="Times New Roman"/>
-        </w:rPr>
-        <w:t>well established</w:t>
-      </w:r>
-      <w:proofErr w:type="spellEnd"/>
-      <w:proofErr w:type="gramEnd"/>
-      <w:r>
-        <w:rPr>
-          <w:rFonts w:ascii="Times New Roman" w:hAnsi="Times New Roman" w:cs="Times New Roman"/>
-        </w:rPr>
-        <w:t xml:space="preserve"> Virtual Reality (VR) market valued at $17.25 billion in 2020 and set to rise to over $184.66 billion by 2026</w:t>
-      </w:r>
-      <w:r>
-        <w:rPr>
-          <w:rFonts w:ascii="Times New Roman" w:hAnsi="Times New Roman" w:cs="Times New Roman"/>
-          <w:vertAlign w:val="superscript"/>
-        </w:rPr>
-        <w:t>(MO</w:t>
-      </w:r>
-      <w:r>
-        <w:rPr>
-          <w:rFonts w:ascii="Times New Roman" w:hAnsi="Times New Roman" w:cs="Times New Roman"/>
-          <w:vertAlign w:val="superscript"/>
-        </w:rPr>
-        <w:t>R</w:t>
-      </w:r>
-      <w:r>
-        <w:rPr>
-          <w:rFonts w:ascii="Times New Roman" w:hAnsi="Times New Roman" w:cs="Times New Roman"/>
-          <w:vertAlign w:val="superscript"/>
-        </w:rPr>
-        <w:t>DOR-VR)</w:t>
-      </w:r>
-      <w:r>
-        <w:rPr>
-          <w:rFonts w:ascii="Times New Roman" w:hAnsi="Times New Roman" w:cs="Times New Roman"/>
-        </w:rPr>
-        <w:t xml:space="preserve">. A big driving force of this growth has come from the gaming and entertainment industry, with many VR arcades succeeding </w:t>
-      </w:r>
-      <w:r>
-        <w:rPr>
-          <w:rFonts w:ascii="Times New Roman" w:hAnsi="Times New Roman" w:cs="Times New Roman"/>
-        </w:rPr>
-        <w:t xml:space="preserve">and being very profitable over recent </w:t>
-      </w:r>
-      <w:proofErr w:type="gramStart"/>
-      <w:r>
-        <w:rPr>
-          <w:rFonts w:ascii="Times New Roman" w:hAnsi="Times New Roman" w:cs="Times New Roman"/>
-        </w:rPr>
-        <w:t>years</w:t>
-      </w:r>
-      <w:r>
-        <w:rPr>
-          <w:rFonts w:ascii="Times New Roman" w:hAnsi="Times New Roman" w:cs="Times New Roman"/>
-          <w:vertAlign w:val="superscript"/>
-        </w:rPr>
-        <w:t>(</w:t>
-      </w:r>
-      <w:proofErr w:type="gramEnd"/>
-      <w:r>
-        <w:rPr>
-          <w:rFonts w:ascii="Times New Roman" w:hAnsi="Times New Roman" w:cs="Times New Roman"/>
-          <w:vertAlign w:val="superscript"/>
-        </w:rPr>
-        <w:t>IMMOTION-VR)(DNA-VR)(CHIMERA-VR)</w:t>
-      </w:r>
-      <w:r>
-        <w:rPr>
-          <w:rFonts w:ascii="Times New Roman" w:hAnsi="Times New Roman" w:cs="Times New Roman"/>
-        </w:rPr>
-        <w:t xml:space="preserve">. Additionally, approximately 2.25 million gaming enthusiasts have their own VR </w:t>
-      </w:r>
-      <w:proofErr w:type="gramStart"/>
-      <w:r>
-        <w:rPr>
-          <w:rFonts w:ascii="Times New Roman" w:hAnsi="Times New Roman" w:cs="Times New Roman"/>
-        </w:rPr>
-        <w:t>equipment</w:t>
-      </w:r>
-      <w:r>
-        <w:rPr>
-          <w:rFonts w:ascii="Times New Roman" w:hAnsi="Times New Roman" w:cs="Times New Roman"/>
-          <w:vertAlign w:val="superscript"/>
-        </w:rPr>
-        <w:t>(</w:t>
-      </w:r>
-      <w:proofErr w:type="gramEnd"/>
-      <w:r>
-        <w:rPr>
-          <w:rFonts w:ascii="Times New Roman" w:hAnsi="Times New Roman" w:cs="Times New Roman"/>
-          <w:vertAlign w:val="superscript"/>
-        </w:rPr>
-        <w:t>STEAM)(STATISTA)</w:t>
+        <w:t>(STEAM)(STATISTA)</w:t>
       </w:r>
       <w:r>
         <w:rPr>
@@ -1399,59 +1079,92 @@
     </w:p>
     <w:p>
       <w:pPr>
-        <w:rPr>
-          <w:rFonts w:ascii="Times New Roman" w:hAnsi="Times New Roman" w:cs="Times New Roman"/>
-        </w:rPr>
-      </w:pPr>
-      <w:r>
-        <w:rPr>
-          <w:rFonts w:ascii="Times New Roman" w:hAnsi="Times New Roman" w:cs="Times New Roman"/>
-        </w:rPr>
-        <w:t>EXPLAINING HOW IDEA ADDRESSES THE PROBLEM OR OPPORTUNIY TO CREATE VALUE FOR THE AUDIENCE</w:t>
-      </w:r>
-    </w:p>
-    <w:p>
-      <w:pPr>
         <w:pStyle w:val="ListParagraph"/>
         <w:numPr>
           <w:ilvl w:val="0"/>
-          <w:numId w:val="2"/>
-        </w:numPr>
-        <w:rPr>
-          <w:rFonts w:ascii="Times New Roman" w:hAnsi="Times New Roman" w:cs="Times New Roman"/>
-        </w:rPr>
-      </w:pPr>
-      <w:r>
-        <w:rPr>
-          <w:rFonts w:ascii="Times New Roman" w:hAnsi="Times New Roman" w:cs="Times New Roman"/>
-        </w:rPr>
-        <w:t xml:space="preserve">WHAT IS YOUR IDEA AND WHAT DOES IT </w:t>
-      </w:r>
-      <w:proofErr w:type="gramStart"/>
-      <w:r>
-        <w:rPr>
-          <w:rFonts w:ascii="Times New Roman" w:hAnsi="Times New Roman" w:cs="Times New Roman"/>
-        </w:rPr>
-        <w:t>ACHIEVE</w:t>
-      </w:r>
-      <w:proofErr w:type="gramEnd"/>
+          <w:numId w:val="16"/>
+        </w:numPr>
+        <w:rPr>
+          <w:rFonts w:ascii="Times New Roman" w:hAnsi="Times New Roman" w:cs="Times New Roman"/>
+        </w:rPr>
+      </w:pPr>
+      <w:r>
+        <w:rPr>
+          <w:rFonts w:ascii="Times New Roman" w:hAnsi="Times New Roman" w:cs="Times New Roman"/>
+        </w:rPr>
+        <w:t>IDEA</w:t>
+      </w:r>
+    </w:p>
+    <w:p>
+      <w:pPr>
+        <w:pStyle w:val="ListParagraph"/>
+        <w:numPr>
+          <w:ilvl w:val="1"/>
+          <w:numId w:val="16"/>
+        </w:numPr>
+        <w:rPr>
+          <w:rFonts w:ascii="Times New Roman" w:hAnsi="Times New Roman" w:cs="Times New Roman"/>
+        </w:rPr>
+      </w:pPr>
+      <w:r>
+        <w:rPr>
+          <w:rFonts w:ascii="Times New Roman" w:hAnsi="Times New Roman" w:cs="Times New Roman"/>
+        </w:rPr>
+        <w:t>Develop a mixed reality application for a Microsoft Hololens in order to decrease the amount of time it takes new and novice cue sports players to increase their aiming ability</w:t>
+      </w:r>
     </w:p>
     <w:p>
       <w:pPr>
         <w:pStyle w:val="ListParagraph"/>
         <w:numPr>
           <w:ilvl w:val="0"/>
-          <w:numId w:val="2"/>
-        </w:numPr>
-        <w:rPr>
-          <w:rFonts w:ascii="Times New Roman" w:hAnsi="Times New Roman" w:cs="Times New Roman"/>
-        </w:rPr>
-      </w:pPr>
-      <w:r>
-        <w:rPr>
-          <w:rFonts w:ascii="Times New Roman" w:hAnsi="Times New Roman" w:cs="Times New Roman"/>
-        </w:rPr>
-        <w:t>HOW DOES IT DO THIS</w:t>
+          <w:numId w:val="16"/>
+        </w:numPr>
+        <w:rPr>
+          <w:rFonts w:ascii="Times New Roman" w:hAnsi="Times New Roman" w:cs="Times New Roman"/>
+        </w:rPr>
+      </w:pPr>
+      <w:r>
+        <w:rPr>
+          <w:rFonts w:ascii="Times New Roman" w:hAnsi="Times New Roman" w:cs="Times New Roman"/>
+        </w:rPr>
+        <w:t>HOW</w:t>
+      </w:r>
+    </w:p>
+    <w:p>
+      <w:pPr>
+        <w:pStyle w:val="ListParagraph"/>
+        <w:numPr>
+          <w:ilvl w:val="1"/>
+          <w:numId w:val="16"/>
+        </w:numPr>
+        <w:rPr>
+          <w:rFonts w:ascii="Times New Roman" w:hAnsi="Times New Roman" w:cs="Times New Roman"/>
+        </w:rPr>
+      </w:pPr>
+      <w:r>
+        <w:rPr>
+          <w:rFonts w:ascii="Times New Roman" w:hAnsi="Times New Roman" w:cs="Times New Roman"/>
+        </w:rPr>
+        <w:t xml:space="preserve">Using computer vision techniques and the HoloLens hardware, the wearer of the headset will be able to see shot guide lines on the table in front of them. These lines correspond to a ‘hit marker’ on the cue ball which indicates where to hit the ball. </w:t>
+      </w:r>
+    </w:p>
+    <w:p>
+      <w:pPr>
+        <w:pStyle w:val="ListParagraph"/>
+        <w:numPr>
+          <w:ilvl w:val="1"/>
+          <w:numId w:val="16"/>
+        </w:numPr>
+        <w:rPr>
+          <w:rFonts w:ascii="Times New Roman" w:hAnsi="Times New Roman" w:cs="Times New Roman"/>
+        </w:rPr>
+      </w:pPr>
+      <w:r>
+        <w:rPr>
+          <w:rFonts w:ascii="Times New Roman" w:hAnsi="Times New Roman" w:cs="Times New Roman"/>
+        </w:rPr>
+        <w:t>Other features it will have include: Automatic aim for a selected ball and pocket, Shot recommendation, post collision guide lines, allow for users to apply spin to the ball and see how this effects the balls path pre and post collision</w:t>
       </w:r>
     </w:p>
     <w:p>
@@ -1459,63 +1172,147 @@
         <w:pStyle w:val="ListParagraph"/>
         <w:numPr>
           <w:ilvl w:val="0"/>
-          <w:numId w:val="2"/>
-        </w:numPr>
-        <w:rPr>
-          <w:rFonts w:ascii="Times New Roman" w:hAnsi="Times New Roman" w:cs="Times New Roman"/>
-        </w:rPr>
-      </w:pPr>
-      <w:r>
-        <w:rPr>
-          <w:rFonts w:ascii="Times New Roman" w:hAnsi="Times New Roman" w:cs="Times New Roman"/>
-        </w:rPr>
-        <w:t xml:space="preserve">WHY IS THIS VALUABLE AND FOR </w:t>
-      </w:r>
-      <w:proofErr w:type="gramStart"/>
-      <w:r>
-        <w:rPr>
-          <w:rFonts w:ascii="Times New Roman" w:hAnsi="Times New Roman" w:cs="Times New Roman"/>
-        </w:rPr>
-        <w:t>WHO</w:t>
-      </w:r>
-      <w:proofErr w:type="gramEnd"/>
+          <w:numId w:val="16"/>
+        </w:numPr>
+        <w:rPr>
+          <w:rFonts w:ascii="Times New Roman" w:hAnsi="Times New Roman" w:cs="Times New Roman"/>
+        </w:rPr>
+      </w:pPr>
+      <w:r>
+        <w:rPr>
+          <w:rFonts w:ascii="Times New Roman" w:hAnsi="Times New Roman" w:cs="Times New Roman"/>
+        </w:rPr>
+        <w:t>WHY VALUABLE AND FOR WHO</w:t>
+      </w:r>
+    </w:p>
+    <w:p>
+      <w:pPr>
+        <w:pStyle w:val="ListParagraph"/>
+        <w:numPr>
+          <w:ilvl w:val="1"/>
+          <w:numId w:val="16"/>
+        </w:numPr>
+        <w:rPr>
+          <w:rFonts w:ascii="Times New Roman" w:hAnsi="Times New Roman" w:cs="Times New Roman"/>
+        </w:rPr>
+      </w:pPr>
+      <w:r>
+        <w:rPr>
+          <w:rFonts w:ascii="Times New Roman" w:hAnsi="Times New Roman" w:cs="Times New Roman"/>
+        </w:rPr>
+        <w:t>Valuable for any amateur or new player as it will reduce the time taken for them to develop their accuracy – a major part of the game.</w:t>
+      </w:r>
+    </w:p>
+    <w:p>
+      <w:pPr>
+        <w:pStyle w:val="ListParagraph"/>
+        <w:numPr>
+          <w:ilvl w:val="1"/>
+          <w:numId w:val="16"/>
+        </w:numPr>
+        <w:rPr>
+          <w:rFonts w:ascii="Times New Roman" w:hAnsi="Times New Roman" w:cs="Times New Roman"/>
+        </w:rPr>
+      </w:pPr>
+      <w:r>
+        <w:rPr>
+          <w:rFonts w:ascii="Times New Roman" w:hAnsi="Times New Roman" w:cs="Times New Roman"/>
+        </w:rPr>
+        <w:t>It will also increase enjoyment in the game due to players becoming successful and scoring points straight away rather than after an extended period of training or play time. The novelty of the cutting-edge technology used will also attract users and increase enjoyment.</w:t>
+      </w:r>
     </w:p>
     <w:p>
       <w:pPr>
         <w:pStyle w:val="ListParagraph"/>
         <w:numPr>
           <w:ilvl w:val="0"/>
-          <w:numId w:val="2"/>
-        </w:numPr>
-        <w:rPr>
-          <w:rFonts w:ascii="Times New Roman" w:hAnsi="Times New Roman" w:cs="Times New Roman"/>
-        </w:rPr>
-      </w:pPr>
-      <w:r>
-        <w:rPr>
-          <w:rFonts w:ascii="Times New Roman" w:hAnsi="Times New Roman" w:cs="Times New Roman"/>
-        </w:rPr>
-        <w:t>HOW IS IT BETTER THAN ALTERNATIVE SOLUTIONS</w:t>
-      </w:r>
-    </w:p>
-    <w:p>
-      <w:pPr>
-        <w:rPr>
-          <w:rFonts w:ascii="Times New Roman" w:hAnsi="Times New Roman" w:cs="Times New Roman"/>
-        </w:rPr>
-      </w:pPr>
-    </w:p>
-    <w:p>
-      <w:pPr>
-        <w:rPr>
-          <w:rFonts w:ascii="Times New Roman" w:hAnsi="Times New Roman" w:cs="Times New Roman"/>
-          <w:color w:val="7030A0"/>
-        </w:rPr>
-      </w:pPr>
-      <w:r>
-        <w:rPr>
-          <w:rFonts w:ascii="Times New Roman" w:hAnsi="Times New Roman" w:cs="Times New Roman"/>
-          <w:color w:val="7030A0"/>
+          <w:numId w:val="16"/>
+        </w:numPr>
+        <w:rPr>
+          <w:rFonts w:ascii="Times New Roman" w:hAnsi="Times New Roman" w:cs="Times New Roman"/>
+        </w:rPr>
+      </w:pPr>
+      <w:r>
+        <w:rPr>
+          <w:rFonts w:ascii="Times New Roman" w:hAnsi="Times New Roman" w:cs="Times New Roman"/>
+        </w:rPr>
+        <w:t>HOW BETTER THAN OTHER</w:t>
+      </w:r>
+    </w:p>
+    <w:p>
+      <w:pPr>
+        <w:pStyle w:val="ListParagraph"/>
+        <w:numPr>
+          <w:ilvl w:val="1"/>
+          <w:numId w:val="16"/>
+        </w:numPr>
+        <w:rPr>
+          <w:rFonts w:ascii="Times New Roman" w:hAnsi="Times New Roman" w:cs="Times New Roman"/>
+        </w:rPr>
+      </w:pPr>
+      <w:r>
+        <w:rPr>
+          <w:rFonts w:ascii="Times New Roman" w:hAnsi="Times New Roman" w:cs="Times New Roman"/>
+        </w:rPr>
+        <w:t>Other solutions use projectors above the table to display guide lines and information onto the table. This means that it is hard to move, and only compatible with that table.</w:t>
+      </w:r>
+    </w:p>
+    <w:p>
+      <w:pPr>
+        <w:pStyle w:val="ListParagraph"/>
+        <w:numPr>
+          <w:ilvl w:val="1"/>
+          <w:numId w:val="16"/>
+        </w:numPr>
+        <w:rPr>
+          <w:rFonts w:ascii="Times New Roman" w:hAnsi="Times New Roman" w:cs="Times New Roman"/>
+        </w:rPr>
+      </w:pPr>
+      <w:r>
+        <w:rPr>
+          <w:rFonts w:ascii="Times New Roman" w:hAnsi="Times New Roman" w:cs="Times New Roman"/>
+        </w:rPr>
+        <w:t xml:space="preserve">My device is completely mobile and can be used with any table (with the appropriate </w:t>
+      </w:r>
+      <w:r>
+        <w:rPr>
+          <w:rFonts w:ascii="Times New Roman" w:hAnsi="Times New Roman" w:cs="Times New Roman"/>
+        </w:rPr>
+        <w:t xml:space="preserve">markers/QR codes). Allows for freedom of movement as well as system portability. </w:t>
+      </w:r>
+    </w:p>
+    <w:p>
+      <w:pPr>
+        <w:pStyle w:val="ListParagraph"/>
+        <w:numPr>
+          <w:ilvl w:val="1"/>
+          <w:numId w:val="16"/>
+        </w:numPr>
+        <w:rPr>
+          <w:rFonts w:ascii="Times New Roman" w:hAnsi="Times New Roman" w:cs="Times New Roman"/>
+        </w:rPr>
+      </w:pPr>
+      <w:r>
+        <w:rPr>
+          <w:rFonts w:ascii="Times New Roman" w:hAnsi="Times New Roman" w:cs="Times New Roman"/>
+        </w:rPr>
+        <w:t>User experience can be tailored to the user as they are wearing the headset, and so customisations can be made for each individual user as they play</w:t>
+      </w:r>
+    </w:p>
+    <w:p>
+      <w:pPr>
+        <w:pStyle w:val="ListParagraph"/>
+        <w:numPr>
+          <w:ilvl w:val="1"/>
+          <w:numId w:val="16"/>
+        </w:numPr>
+        <w:rPr>
+          <w:rFonts w:ascii="Times New Roman" w:hAnsi="Times New Roman" w:cs="Times New Roman"/>
+        </w:rPr>
+      </w:pPr>
+      <w:r>
+        <w:rPr>
+          <w:rFonts w:ascii="Times New Roman" w:hAnsi="Times New Roman" w:cs="Times New Roman"/>
         </w:rPr>
         <w:t>Already a wide range of MR HMD available from many manufacturers (</w:t>
       </w:r>
@@ -1524,6 +1321,7 @@
           <w:rPr>
             <w:rStyle w:val="Hyperlink"/>
             <w:rFonts w:ascii="Times New Roman" w:hAnsi="Times New Roman" w:cs="Times New Roman"/>
+            <w:color w:val="auto"/>
           </w:rPr>
           <w:t>https://www.slant.co/options/5655/alternatives/~microsoft-hololens-alternatives</w:t>
         </w:r>
@@ -1531,7 +1329,6 @@
       <w:r>
         <w:rPr>
           <w:rFonts w:ascii="Times New Roman" w:hAnsi="Times New Roman" w:cs="Times New Roman"/>
-          <w:color w:val="7030A0"/>
         </w:rPr>
         <w:t>), and Microsoft being a big driving force of the tech, releasing 2 MR headsets, with the latest having great capability already (</w:t>
       </w:r>
@@ -1540,6 +1337,7 @@
           <w:rPr>
             <w:rStyle w:val="Hyperlink"/>
             <w:rFonts w:ascii="Times New Roman" w:hAnsi="Times New Roman" w:cs="Times New Roman"/>
+            <w:color w:val="auto"/>
           </w:rPr>
           <w:t>https://www.microsoft.com/en-us/hololens</w:t>
         </w:r>
@@ -1547,9 +1345,20 @@
       <w:r>
         <w:rPr>
           <w:rFonts w:ascii="Times New Roman" w:hAnsi="Times New Roman" w:cs="Times New Roman"/>
-          <w:color w:val="7030A0"/>
-        </w:rPr>
-        <w:t>). Tech will only get better with time.</w:t>
+        </w:rPr>
+        <w:t>). Tech will only get better with time</w:t>
+      </w:r>
+      <w:r>
+        <w:rPr>
+          <w:rFonts w:ascii="Times New Roman" w:hAnsi="Times New Roman" w:cs="Times New Roman"/>
+        </w:rPr>
+        <w:t xml:space="preserve"> due to growing market and high competition</w:t>
+      </w:r>
+      <w:r>
+        <w:rPr>
+          <w:rFonts w:ascii="Times New Roman" w:hAnsi="Times New Roman" w:cs="Times New Roman"/>
+        </w:rPr>
+        <w:t>.</w:t>
       </w:r>
     </w:p>
     <w:p>
@@ -1577,65 +1386,39 @@
     </w:p>
     <w:p>
       <w:pPr>
-        <w:rPr>
-          <w:rFonts w:ascii="Times New Roman" w:hAnsi="Times New Roman" w:cs="Times New Roman"/>
-        </w:rPr>
-      </w:pPr>
-      <w:r>
-        <w:rPr>
-          <w:rFonts w:ascii="Times New Roman" w:hAnsi="Times New Roman" w:cs="Times New Roman"/>
-        </w:rPr>
-        <w:t>EXPLAIN PLANNED NEXT STEPS FOR REALISING THIS OPPORTUNITY</w:t>
-      </w:r>
-    </w:p>
-    <w:p>
-      <w:pPr>
         <w:pStyle w:val="ListParagraph"/>
         <w:numPr>
           <w:ilvl w:val="0"/>
-          <w:numId w:val="3"/>
-        </w:numPr>
-        <w:rPr>
-          <w:rFonts w:ascii="Times New Roman" w:hAnsi="Times New Roman" w:cs="Times New Roman"/>
-        </w:rPr>
-      </w:pPr>
-      <w:r>
-        <w:rPr>
-          <w:rFonts w:ascii="Times New Roman" w:hAnsi="Times New Roman" w:cs="Times New Roman"/>
-        </w:rPr>
-        <w:t>WHAT ARE NECESSAR</w:t>
-      </w:r>
-      <w:r>
-        <w:rPr>
-          <w:rFonts w:ascii="Times New Roman" w:hAnsi="Times New Roman" w:cs="Times New Roman"/>
-        </w:rPr>
-        <w:t xml:space="preserve">Y STEPS THAT YOU NEED TO TAKE TO REALISE THE IDEAS? MAY </w:t>
-      </w:r>
-      <w:proofErr w:type="gramStart"/>
-      <w:r>
-        <w:rPr>
-          <w:rFonts w:ascii="Times New Roman" w:hAnsi="Times New Roman" w:cs="Times New Roman"/>
-        </w:rPr>
-        <w:t>INVOLVE :</w:t>
-      </w:r>
-      <w:proofErr w:type="gramEnd"/>
+          <w:numId w:val="17"/>
+        </w:numPr>
+        <w:rPr>
+          <w:rFonts w:ascii="Times New Roman" w:hAnsi="Times New Roman" w:cs="Times New Roman"/>
+        </w:rPr>
+      </w:pPr>
+      <w:r>
+        <w:rPr>
+          <w:rFonts w:ascii="Times New Roman" w:hAnsi="Times New Roman" w:cs="Times New Roman"/>
+        </w:rPr>
+        <w:t>NECESSARY STEPS</w:t>
+      </w:r>
     </w:p>
     <w:p>
       <w:pPr>
         <w:pStyle w:val="ListParagraph"/>
         <w:numPr>
           <w:ilvl w:val="1"/>
-          <w:numId w:val="3"/>
-        </w:numPr>
-        <w:rPr>
-          <w:rFonts w:ascii="Times New Roman" w:hAnsi="Times New Roman" w:cs="Times New Roman"/>
-        </w:rPr>
-      </w:pPr>
-      <w:r>
-        <w:rPr>
-          <w:rFonts w:ascii="Times New Roman" w:hAnsi="Times New Roman" w:cs="Times New Roman"/>
-        </w:rPr>
-        <w:t>SPECIFYING RESEARCH THAT WILL BE CARRIED OUT</w:t>
+          <w:numId w:val="17"/>
+        </w:numPr>
+        <w:rPr>
+          <w:rFonts w:ascii="Times New Roman" w:hAnsi="Times New Roman" w:cs="Times New Roman"/>
+        </w:rPr>
+      </w:pPr>
+      <w:r>
+        <w:rPr>
+          <w:rFonts w:ascii="Times New Roman" w:hAnsi="Times New Roman" w:cs="Times New Roman"/>
+        </w:rPr>
+        <w:lastRenderedPageBreak/>
+        <w:t>Develop prototype and progress to a final polished solution through an agile development cycle</w:t>
       </w:r>
     </w:p>
     <w:p>
@@ -1643,17 +1426,17 @@
         <w:pStyle w:val="ListParagraph"/>
         <w:numPr>
           <w:ilvl w:val="1"/>
-          <w:numId w:val="3"/>
-        </w:numPr>
-        <w:rPr>
-          <w:rFonts w:ascii="Times New Roman" w:hAnsi="Times New Roman" w:cs="Times New Roman"/>
-        </w:rPr>
-      </w:pPr>
-      <w:r>
-        <w:rPr>
-          <w:rFonts w:ascii="Times New Roman" w:hAnsi="Times New Roman" w:cs="Times New Roman"/>
-        </w:rPr>
-        <w:t>TESTING AND PROTOTYPING OF PRODUCTS OR INITIATIVES</w:t>
+          <w:numId w:val="17"/>
+        </w:numPr>
+        <w:rPr>
+          <w:rFonts w:ascii="Times New Roman" w:hAnsi="Times New Roman" w:cs="Times New Roman"/>
+        </w:rPr>
+      </w:pPr>
+      <w:r>
+        <w:rPr>
+          <w:rFonts w:ascii="Times New Roman" w:hAnsi="Times New Roman" w:cs="Times New Roman"/>
+        </w:rPr>
+        <w:t>Test device to ensure reliability, stability in a wide range of lighting environments, and compatibility with a large number of pool and snooker tables</w:t>
       </w:r>
     </w:p>
     <w:p>
@@ -1661,17 +1444,17 @@
         <w:pStyle w:val="ListParagraph"/>
         <w:numPr>
           <w:ilvl w:val="1"/>
-          <w:numId w:val="3"/>
-        </w:numPr>
-        <w:rPr>
-          <w:rFonts w:ascii="Times New Roman" w:hAnsi="Times New Roman" w:cs="Times New Roman"/>
-        </w:rPr>
-      </w:pPr>
-      <w:r>
-        <w:rPr>
-          <w:rFonts w:ascii="Times New Roman" w:hAnsi="Times New Roman" w:cs="Times New Roman"/>
-        </w:rPr>
-        <w:t>SOURCING ADDITIONAL INVESTMENT AND SUPPORT</w:t>
+          <w:numId w:val="17"/>
+        </w:numPr>
+        <w:rPr>
+          <w:rFonts w:ascii="Times New Roman" w:hAnsi="Times New Roman" w:cs="Times New Roman"/>
+        </w:rPr>
+      </w:pPr>
+      <w:r>
+        <w:rPr>
+          <w:rFonts w:ascii="Times New Roman" w:hAnsi="Times New Roman" w:cs="Times New Roman"/>
+        </w:rPr>
+        <w:t>Source capital investment for development cost and venue set-up</w:t>
       </w:r>
     </w:p>
     <w:p>
@@ -1679,17 +1462,17 @@
         <w:pStyle w:val="ListParagraph"/>
         <w:numPr>
           <w:ilvl w:val="1"/>
-          <w:numId w:val="3"/>
-        </w:numPr>
-        <w:rPr>
-          <w:rFonts w:ascii="Times New Roman" w:hAnsi="Times New Roman" w:cs="Times New Roman"/>
-        </w:rPr>
-      </w:pPr>
-      <w:r>
-        <w:rPr>
-          <w:rFonts w:ascii="Times New Roman" w:hAnsi="Times New Roman" w:cs="Times New Roman"/>
-        </w:rPr>
-        <w:t>ON-BOARDING NEW PARTNERS OR COLLABORATORS</w:t>
+          <w:numId w:val="17"/>
+        </w:numPr>
+        <w:rPr>
+          <w:rFonts w:ascii="Times New Roman" w:hAnsi="Times New Roman" w:cs="Times New Roman"/>
+        </w:rPr>
+      </w:pPr>
+      <w:r>
+        <w:rPr>
+          <w:rFonts w:ascii="Times New Roman" w:hAnsi="Times New Roman" w:cs="Times New Roman"/>
+        </w:rPr>
+        <w:t>Recruit business and store managers (my expertise lie in the development side, so I can lead this), as well as promotion, website etc</w:t>
       </w:r>
     </w:p>
     <w:p>
@@ -1697,17 +1480,35 @@
         <w:pStyle w:val="ListParagraph"/>
         <w:numPr>
           <w:ilvl w:val="1"/>
-          <w:numId w:val="3"/>
-        </w:numPr>
-        <w:rPr>
-          <w:rFonts w:ascii="Times New Roman" w:hAnsi="Times New Roman" w:cs="Times New Roman"/>
-        </w:rPr>
-      </w:pPr>
-      <w:r>
-        <w:rPr>
-          <w:rFonts w:ascii="Times New Roman" w:hAnsi="Times New Roman" w:cs="Times New Roman"/>
-        </w:rPr>
-        <w:t>DISSEMINATION, NETWORKING, PROMOTION, PROFILE BUILDING</w:t>
+          <w:numId w:val="17"/>
+        </w:numPr>
+        <w:rPr>
+          <w:rFonts w:ascii="Times New Roman" w:hAnsi="Times New Roman" w:cs="Times New Roman"/>
+        </w:rPr>
+      </w:pPr>
+      <w:r>
+        <w:rPr>
+          <w:rFonts w:ascii="Times New Roman" w:hAnsi="Times New Roman" w:cs="Times New Roman"/>
+        </w:rPr>
+        <w:t>Try to attain partnership and/or support from Microsoft to reduce the cost of headsets and help lead development of head mounted display technology</w:t>
+      </w:r>
+    </w:p>
+    <w:p>
+      <w:pPr>
+        <w:pStyle w:val="ListParagraph"/>
+        <w:numPr>
+          <w:ilvl w:val="0"/>
+          <w:numId w:val="17"/>
+        </w:numPr>
+        <w:rPr>
+          <w:rFonts w:ascii="Times New Roman" w:hAnsi="Times New Roman" w:cs="Times New Roman"/>
+        </w:rPr>
+      </w:pPr>
+      <w:r>
+        <w:rPr>
+          <w:rFonts w:ascii="Times New Roman" w:hAnsi="Times New Roman" w:cs="Times New Roman"/>
+        </w:rPr>
+        <w:t>MEASURABLE IMPACTS</w:t>
       </w:r>
     </w:p>
     <w:p>
@@ -1715,43 +1516,18 @@
         <w:pStyle w:val="ListParagraph"/>
         <w:numPr>
           <w:ilvl w:val="1"/>
-          <w:numId w:val="3"/>
-        </w:numPr>
-        <w:rPr>
-          <w:rFonts w:ascii="Times New Roman" w:hAnsi="Times New Roman" w:cs="Times New Roman"/>
-        </w:rPr>
-      </w:pPr>
-      <w:r>
-        <w:rPr>
-          <w:rFonts w:ascii="Times New Roman" w:hAnsi="Times New Roman" w:cs="Times New Roman"/>
-        </w:rPr>
-        <w:t>OVERCOMING LEGAL OR REGULATORY HURDLES, AND SO ON</w:t>
-      </w:r>
-    </w:p>
-    <w:p>
-      <w:pPr>
-        <w:pStyle w:val="ListParagraph"/>
-        <w:numPr>
-          <w:ilvl w:val="0"/>
-          <w:numId w:val="3"/>
-        </w:numPr>
-        <w:rPr>
-          <w:rFonts w:ascii="Times New Roman" w:hAnsi="Times New Roman" w:cs="Times New Roman"/>
-        </w:rPr>
-      </w:pPr>
-      <w:r>
-        <w:rPr>
-          <w:rFonts w:ascii="Times New Roman" w:hAnsi="Times New Roman" w:cs="Times New Roman"/>
-        </w:rPr>
-        <w:t>WHAT MEASURABLE IMPACTS ARE BEING TARGETED AND BY WHEN</w:t>
-      </w:r>
-    </w:p>
-    <w:p>
-      <w:pPr>
-        <w:rPr>
-          <w:rFonts w:ascii="Times New Roman" w:hAnsi="Times New Roman" w:cs="Times New Roman"/>
-        </w:rPr>
-      </w:pPr>
+          <w:numId w:val="17"/>
+        </w:numPr>
+        <w:rPr>
+          <w:rFonts w:ascii="Times New Roman" w:hAnsi="Times New Roman" w:cs="Times New Roman"/>
+        </w:rPr>
+      </w:pPr>
+      <w:r>
+        <w:rPr>
+          <w:rFonts w:ascii="Times New Roman" w:hAnsi="Times New Roman" w:cs="Times New Roman"/>
+        </w:rPr>
+        <w:t>Have prototype by end of month, beta system, investment, Microsoft partnership by end of Q2, final system by end Q3, Store open and launch by start Q4</w:t>
+      </w:r>
     </w:p>
     <w:p>
       <w:pPr>
@@ -1859,6 +1635,503 @@
         <w:rPr>
           <w:rFonts w:ascii="Times New Roman" w:hAnsi="Times New Roman" w:cs="Times New Roman"/>
         </w:rPr>
+        <w:t>Yes</w:t>
+      </w:r>
+    </w:p>
+    <w:p>
+      <w:pPr>
+        <w:pStyle w:val="ListParagraph"/>
+        <w:numPr>
+          <w:ilvl w:val="0"/>
+          <w:numId w:val="8"/>
+        </w:numPr>
+        <w:rPr>
+          <w:rFonts w:ascii="Times New Roman" w:hAnsi="Times New Roman" w:cs="Times New Roman"/>
+        </w:rPr>
+      </w:pPr>
+      <w:r>
+        <w:rPr>
+          <w:rFonts w:ascii="Times New Roman" w:hAnsi="Times New Roman" w:cs="Times New Roman"/>
+        </w:rPr>
+        <w:t>No</w:t>
+      </w:r>
+    </w:p>
+    <w:p>
+      <w:pPr>
+        <w:rPr>
+          <w:rFonts w:ascii="Times New Roman" w:hAnsi="Times New Roman" w:cs="Times New Roman"/>
+        </w:rPr>
+      </w:pPr>
+      <w:r>
+        <w:rPr>
+          <w:rFonts w:ascii="Times New Roman" w:hAnsi="Times New Roman" w:cs="Times New Roman"/>
+        </w:rPr>
+        <w:t xml:space="preserve">Question </w:t>
+      </w:r>
+      <w:r>
+        <w:rPr>
+          <w:rFonts w:ascii="Times New Roman" w:hAnsi="Times New Roman" w:cs="Times New Roman"/>
+        </w:rPr>
+        <w:t>2</w:t>
+      </w:r>
+      <w:r>
+        <w:rPr>
+          <w:rFonts w:ascii="Times New Roman" w:hAnsi="Times New Roman" w:cs="Times New Roman"/>
+        </w:rPr>
+        <w:t xml:space="preserve">: If you answered ‘YES’ to question </w:t>
+      </w:r>
+      <w:r>
+        <w:rPr>
+          <w:rFonts w:ascii="Times New Roman" w:hAnsi="Times New Roman" w:cs="Times New Roman"/>
+        </w:rPr>
+        <w:t>1</w:t>
+      </w:r>
+      <w:r>
+        <w:rPr>
+          <w:rFonts w:ascii="Times New Roman" w:hAnsi="Times New Roman" w:cs="Times New Roman"/>
+        </w:rPr>
+        <w:t>, what technique do you focus on the most when training? Please select all that apply</w:t>
+      </w:r>
+    </w:p>
+    <w:p>
+      <w:pPr>
+        <w:pStyle w:val="ListParagraph"/>
+        <w:numPr>
+          <w:ilvl w:val="0"/>
+          <w:numId w:val="6"/>
+        </w:numPr>
+        <w:rPr>
+          <w:rFonts w:ascii="Times New Roman" w:hAnsi="Times New Roman" w:cs="Times New Roman"/>
+        </w:rPr>
+      </w:pPr>
+      <w:r>
+        <w:rPr>
+          <w:rFonts w:ascii="Times New Roman" w:hAnsi="Times New Roman" w:cs="Times New Roman"/>
+        </w:rPr>
+        <w:t>Hitting the targeted ball</w:t>
+      </w:r>
+    </w:p>
+    <w:p>
+      <w:pPr>
+        <w:pStyle w:val="ListParagraph"/>
+        <w:numPr>
+          <w:ilvl w:val="0"/>
+          <w:numId w:val="6"/>
+        </w:numPr>
+        <w:rPr>
+          <w:rFonts w:ascii="Times New Roman" w:hAnsi="Times New Roman" w:cs="Times New Roman"/>
+        </w:rPr>
+      </w:pPr>
+      <w:r>
+        <w:rPr>
+          <w:rFonts w:ascii="Times New Roman" w:hAnsi="Times New Roman" w:cs="Times New Roman"/>
+        </w:rPr>
+        <w:t>Potting the targeted ball</w:t>
+      </w:r>
+    </w:p>
+    <w:p>
+      <w:pPr>
+        <w:pStyle w:val="ListParagraph"/>
+        <w:numPr>
+          <w:ilvl w:val="0"/>
+          <w:numId w:val="6"/>
+        </w:numPr>
+        <w:rPr>
+          <w:rFonts w:ascii="Times New Roman" w:hAnsi="Times New Roman" w:cs="Times New Roman"/>
+        </w:rPr>
+      </w:pPr>
+      <w:r>
+        <w:rPr>
+          <w:rFonts w:ascii="Times New Roman" w:hAnsi="Times New Roman" w:cs="Times New Roman"/>
+        </w:rPr>
+        <w:t>Positioning the cue ball optimally for the next shot</w:t>
+      </w:r>
+    </w:p>
+    <w:p>
+      <w:pPr>
+        <w:pStyle w:val="ListParagraph"/>
+        <w:numPr>
+          <w:ilvl w:val="0"/>
+          <w:numId w:val="6"/>
+        </w:numPr>
+        <w:rPr>
+          <w:rFonts w:ascii="Times New Roman" w:hAnsi="Times New Roman" w:cs="Times New Roman"/>
+        </w:rPr>
+      </w:pPr>
+      <w:r>
+        <w:rPr>
+          <w:rFonts w:ascii="Times New Roman" w:hAnsi="Times New Roman" w:cs="Times New Roman"/>
+        </w:rPr>
+        <w:t>Break building</w:t>
+      </w:r>
+    </w:p>
+    <w:p>
+      <w:pPr>
+        <w:pStyle w:val="ListParagraph"/>
+        <w:numPr>
+          <w:ilvl w:val="0"/>
+          <w:numId w:val="6"/>
+        </w:numPr>
+        <w:rPr>
+          <w:rFonts w:ascii="Times New Roman" w:hAnsi="Times New Roman" w:cs="Times New Roman"/>
+        </w:rPr>
+      </w:pPr>
+      <w:r>
+        <w:rPr>
+          <w:rFonts w:ascii="Times New Roman" w:hAnsi="Times New Roman" w:cs="Times New Roman"/>
+        </w:rPr>
+        <w:t>Safety shots</w:t>
+      </w:r>
+    </w:p>
+    <w:p>
+      <w:pPr>
+        <w:pStyle w:val="ListParagraph"/>
+        <w:numPr>
+          <w:ilvl w:val="0"/>
+          <w:numId w:val="6"/>
+        </w:numPr>
+        <w:rPr>
+          <w:rFonts w:ascii="Times New Roman" w:hAnsi="Times New Roman" w:cs="Times New Roman"/>
+        </w:rPr>
+      </w:pPr>
+      <w:r>
+        <w:rPr>
+          <w:rFonts w:ascii="Times New Roman" w:hAnsi="Times New Roman" w:cs="Times New Roman"/>
+        </w:rPr>
+        <w:t>Complex / Spin shots</w:t>
+      </w:r>
+    </w:p>
+    <w:p>
+      <w:pPr>
+        <w:rPr>
+          <w:rFonts w:ascii="Times New Roman" w:hAnsi="Times New Roman" w:cs="Times New Roman"/>
+        </w:rPr>
+      </w:pPr>
+      <w:r>
+        <w:rPr>
+          <w:rFonts w:ascii="Times New Roman" w:hAnsi="Times New Roman" w:cs="Times New Roman"/>
+        </w:rPr>
+        <w:t xml:space="preserve">Question </w:t>
+      </w:r>
+      <w:r>
+        <w:rPr>
+          <w:rFonts w:ascii="Times New Roman" w:hAnsi="Times New Roman" w:cs="Times New Roman"/>
+        </w:rPr>
+        <w:t>3</w:t>
+      </w:r>
+      <w:r>
+        <w:rPr>
+          <w:rFonts w:ascii="Times New Roman" w:hAnsi="Times New Roman" w:cs="Times New Roman"/>
+        </w:rPr>
+        <w:t xml:space="preserve">: </w:t>
+      </w:r>
+      <w:r>
+        <w:rPr>
+          <w:rFonts w:ascii="Times New Roman" w:hAnsi="Times New Roman" w:cs="Times New Roman"/>
+        </w:rPr>
+        <w:t>Would you like the idea of using a head mounted display</w:t>
+      </w:r>
+      <w:r>
+        <w:rPr>
+          <w:rFonts w:ascii="Times New Roman" w:hAnsi="Times New Roman" w:cs="Times New Roman"/>
+        </w:rPr>
+        <w:t xml:space="preserve"> when training</w:t>
+      </w:r>
+      <w:r>
+        <w:rPr>
+          <w:rFonts w:ascii="Times New Roman" w:hAnsi="Times New Roman" w:cs="Times New Roman"/>
+        </w:rPr>
+        <w:t xml:space="preserve"> that</w:t>
+      </w:r>
+      <w:r>
+        <w:rPr>
+          <w:rFonts w:ascii="Times New Roman" w:hAnsi="Times New Roman" w:cs="Times New Roman"/>
+        </w:rPr>
+        <w:t xml:space="preserve"> provide</w:t>
+      </w:r>
+      <w:r>
+        <w:rPr>
+          <w:rFonts w:ascii="Times New Roman" w:hAnsi="Times New Roman" w:cs="Times New Roman"/>
+        </w:rPr>
+        <w:t>s</w:t>
+      </w:r>
+      <w:r>
+        <w:rPr>
+          <w:rFonts w:ascii="Times New Roman" w:hAnsi="Times New Roman" w:cs="Times New Roman"/>
+        </w:rPr>
+        <w:t xml:space="preserve"> feedback and guidance on your shots whilst you play?</w:t>
+      </w:r>
+    </w:p>
+    <w:p>
+      <w:pPr>
+        <w:pStyle w:val="ListParagraph"/>
+        <w:numPr>
+          <w:ilvl w:val="0"/>
+          <w:numId w:val="9"/>
+        </w:numPr>
+        <w:rPr>
+          <w:rFonts w:ascii="Times New Roman" w:hAnsi="Times New Roman" w:cs="Times New Roman"/>
+        </w:rPr>
+      </w:pPr>
+      <w:r>
+        <w:rPr>
+          <w:rFonts w:ascii="Times New Roman" w:hAnsi="Times New Roman" w:cs="Times New Roman"/>
+        </w:rPr>
+        <w:t>Yes</w:t>
+      </w:r>
+    </w:p>
+    <w:p>
+      <w:pPr>
+        <w:pStyle w:val="ListParagraph"/>
+        <w:numPr>
+          <w:ilvl w:val="0"/>
+          <w:numId w:val="9"/>
+        </w:numPr>
+        <w:rPr>
+          <w:rFonts w:ascii="Times New Roman" w:hAnsi="Times New Roman" w:cs="Times New Roman"/>
+        </w:rPr>
+      </w:pPr>
+      <w:r>
+        <w:rPr>
+          <w:rFonts w:ascii="Times New Roman" w:hAnsi="Times New Roman" w:cs="Times New Roman"/>
+        </w:rPr>
+        <w:t>No</w:t>
+      </w:r>
+    </w:p>
+    <w:p>
+      <w:pPr>
+        <w:pStyle w:val="ListParagraph"/>
+        <w:numPr>
+          <w:ilvl w:val="0"/>
+          <w:numId w:val="9"/>
+        </w:numPr>
+        <w:rPr>
+          <w:rFonts w:ascii="Times New Roman" w:hAnsi="Times New Roman" w:cs="Times New Roman"/>
+        </w:rPr>
+      </w:pPr>
+      <w:r>
+        <w:rPr>
+          <w:rFonts w:ascii="Times New Roman" w:hAnsi="Times New Roman" w:cs="Times New Roman"/>
+        </w:rPr>
+        <w:t>Maybe</w:t>
+      </w:r>
+    </w:p>
+    <w:p>
+      <w:pPr>
+        <w:rPr>
+          <w:rFonts w:ascii="Times New Roman" w:hAnsi="Times New Roman" w:cs="Times New Roman"/>
+        </w:rPr>
+      </w:pPr>
+      <w:r>
+        <w:rPr>
+          <w:rFonts w:ascii="Times New Roman" w:hAnsi="Times New Roman" w:cs="Times New Roman"/>
+        </w:rPr>
+        <w:t xml:space="preserve">Question </w:t>
+      </w:r>
+      <w:r>
+        <w:rPr>
+          <w:rFonts w:ascii="Times New Roman" w:hAnsi="Times New Roman" w:cs="Times New Roman"/>
+        </w:rPr>
+        <w:t>4</w:t>
+      </w:r>
+      <w:r>
+        <w:rPr>
+          <w:rFonts w:ascii="Times New Roman" w:hAnsi="Times New Roman" w:cs="Times New Roman"/>
+        </w:rPr>
+        <w:t>: What features</w:t>
+      </w:r>
+      <w:r>
+        <w:rPr>
+          <w:rFonts w:ascii="Times New Roman" w:hAnsi="Times New Roman" w:cs="Times New Roman"/>
+        </w:rPr>
+        <w:t xml:space="preserve"> or visual guidance</w:t>
+      </w:r>
+      <w:r>
+        <w:rPr>
+          <w:rFonts w:ascii="Times New Roman" w:hAnsi="Times New Roman" w:cs="Times New Roman"/>
+        </w:rPr>
+        <w:t xml:space="preserve"> would you find useful for such a device to have?</w:t>
+      </w:r>
+    </w:p>
+    <w:p>
+      <w:pPr>
+        <w:rPr>
+          <w:rFonts w:ascii="Times New Roman" w:hAnsi="Times New Roman" w:cs="Times New Roman"/>
+        </w:rPr>
+      </w:pPr>
+      <w:r>
+        <w:rPr>
+          <w:rFonts w:ascii="Times New Roman" w:hAnsi="Times New Roman" w:cs="Times New Roman"/>
+        </w:rPr>
+        <w:t>Question 5: What would you be willing to pay for such a device?</w:t>
+      </w:r>
+    </w:p>
+    <w:p>
+      <w:pPr>
+        <w:pStyle w:val="ListParagraph"/>
+        <w:numPr>
+          <w:ilvl w:val="0"/>
+          <w:numId w:val="14"/>
+        </w:numPr>
+        <w:rPr>
+          <w:rFonts w:ascii="Times New Roman" w:hAnsi="Times New Roman" w:cs="Times New Roman"/>
+        </w:rPr>
+      </w:pPr>
+      <w:r>
+        <w:rPr>
+          <w:rFonts w:ascii="Times New Roman" w:hAnsi="Times New Roman" w:cs="Times New Roman"/>
+        </w:rPr>
+        <w:t>£0-£250</w:t>
+      </w:r>
+    </w:p>
+    <w:p>
+      <w:pPr>
+        <w:pStyle w:val="ListParagraph"/>
+        <w:numPr>
+          <w:ilvl w:val="0"/>
+          <w:numId w:val="14"/>
+        </w:numPr>
+        <w:rPr>
+          <w:rFonts w:ascii="Times New Roman" w:hAnsi="Times New Roman" w:cs="Times New Roman"/>
+        </w:rPr>
+      </w:pPr>
+      <w:r>
+        <w:rPr>
+          <w:rFonts w:ascii="Times New Roman" w:hAnsi="Times New Roman" w:cs="Times New Roman"/>
+        </w:rPr>
+        <w:t>£250-£500</w:t>
+      </w:r>
+    </w:p>
+    <w:p>
+      <w:pPr>
+        <w:pStyle w:val="ListParagraph"/>
+        <w:numPr>
+          <w:ilvl w:val="0"/>
+          <w:numId w:val="14"/>
+        </w:numPr>
+        <w:rPr>
+          <w:rFonts w:ascii="Times New Roman" w:hAnsi="Times New Roman" w:cs="Times New Roman"/>
+        </w:rPr>
+      </w:pPr>
+      <w:r>
+        <w:rPr>
+          <w:rFonts w:ascii="Times New Roman" w:hAnsi="Times New Roman" w:cs="Times New Roman"/>
+        </w:rPr>
+        <w:t>£500-£1000</w:t>
+      </w:r>
+    </w:p>
+    <w:p>
+      <w:pPr>
+        <w:pStyle w:val="ListParagraph"/>
+        <w:numPr>
+          <w:ilvl w:val="0"/>
+          <w:numId w:val="14"/>
+        </w:numPr>
+        <w:rPr>
+          <w:rFonts w:ascii="Times New Roman" w:hAnsi="Times New Roman" w:cs="Times New Roman"/>
+        </w:rPr>
+      </w:pPr>
+      <w:r>
+        <w:rPr>
+          <w:rFonts w:ascii="Times New Roman" w:hAnsi="Times New Roman" w:cs="Times New Roman"/>
+        </w:rPr>
+        <w:t>£1000-£2500</w:t>
+      </w:r>
+    </w:p>
+    <w:p>
+      <w:pPr>
+        <w:pStyle w:val="ListParagraph"/>
+        <w:numPr>
+          <w:ilvl w:val="0"/>
+          <w:numId w:val="14"/>
+        </w:numPr>
+        <w:rPr>
+          <w:rFonts w:ascii="Times New Roman" w:hAnsi="Times New Roman" w:cs="Times New Roman"/>
+        </w:rPr>
+      </w:pPr>
+      <w:r>
+        <w:rPr>
+          <w:rFonts w:ascii="Times New Roman" w:hAnsi="Times New Roman" w:cs="Times New Roman"/>
+        </w:rPr>
+        <w:t>£2500-£5000</w:t>
+      </w:r>
+    </w:p>
+    <w:p>
+      <w:pPr>
+        <w:pStyle w:val="ListParagraph"/>
+        <w:numPr>
+          <w:ilvl w:val="0"/>
+          <w:numId w:val="14"/>
+        </w:numPr>
+        <w:rPr>
+          <w:rFonts w:ascii="Times New Roman" w:hAnsi="Times New Roman" w:cs="Times New Roman"/>
+        </w:rPr>
+      </w:pPr>
+      <w:r>
+        <w:rPr>
+          <w:rFonts w:ascii="Times New Roman" w:hAnsi="Times New Roman" w:cs="Times New Roman"/>
+        </w:rPr>
+        <w:t>£5000+</w:t>
+      </w:r>
+    </w:p>
+    <w:p>
+      <w:pPr>
+        <w:rPr>
+          <w:rFonts w:ascii="Times New Roman" w:hAnsi="Times New Roman" w:cs="Times New Roman"/>
+        </w:rPr>
+      </w:pPr>
+      <w:r>
+        <w:rPr>
+          <w:rFonts w:ascii="Times New Roman" w:hAnsi="Times New Roman" w:cs="Times New Roman"/>
+        </w:rPr>
+        <w:t xml:space="preserve">Question </w:t>
+      </w:r>
+      <w:r>
+        <w:rPr>
+          <w:rFonts w:ascii="Times New Roman" w:hAnsi="Times New Roman" w:cs="Times New Roman"/>
+        </w:rPr>
+        <w:t>6</w:t>
+      </w:r>
+      <w:r>
+        <w:rPr>
+          <w:rFonts w:ascii="Times New Roman" w:hAnsi="Times New Roman" w:cs="Times New Roman"/>
+        </w:rPr>
+        <w:t>: Would you ever pay for pool or snooker training?</w:t>
+      </w:r>
+    </w:p>
+    <w:p>
+      <w:pPr>
+        <w:pStyle w:val="ListParagraph"/>
+        <w:numPr>
+          <w:ilvl w:val="0"/>
+          <w:numId w:val="10"/>
+        </w:numPr>
+        <w:rPr>
+          <w:rFonts w:ascii="Times New Roman" w:hAnsi="Times New Roman" w:cs="Times New Roman"/>
+        </w:rPr>
+      </w:pPr>
+      <w:r>
+        <w:rPr>
+          <w:rFonts w:ascii="Times New Roman" w:hAnsi="Times New Roman" w:cs="Times New Roman"/>
+        </w:rPr>
+        <w:t>I have in the past</w:t>
+      </w:r>
+    </w:p>
+    <w:p>
+      <w:pPr>
+        <w:pStyle w:val="ListParagraph"/>
+        <w:numPr>
+          <w:ilvl w:val="0"/>
+          <w:numId w:val="10"/>
+        </w:numPr>
+        <w:rPr>
+          <w:rFonts w:ascii="Times New Roman" w:hAnsi="Times New Roman" w:cs="Times New Roman"/>
+        </w:rPr>
+      </w:pPr>
+      <w:r>
+        <w:rPr>
+          <w:rFonts w:ascii="Times New Roman" w:hAnsi="Times New Roman" w:cs="Times New Roman"/>
+        </w:rPr>
         <w:lastRenderedPageBreak/>
         <w:t>Yes</w:t>
       </w:r>
@@ -1868,7 +2141,7 @@
         <w:pStyle w:val="ListParagraph"/>
         <w:numPr>
           <w:ilvl w:val="0"/>
-          <w:numId w:val="8"/>
+          <w:numId w:val="10"/>
         </w:numPr>
         <w:rPr>
           <w:rFonts w:ascii="Times New Roman" w:hAnsi="Times New Roman" w:cs="Times New Roman"/>
@@ -1879,457 +2152,6 @@
           <w:rFonts w:ascii="Times New Roman" w:hAnsi="Times New Roman" w:cs="Times New Roman"/>
         </w:rPr>
         <w:t>No</w:t>
-      </w:r>
-    </w:p>
-    <w:p>
-      <w:pPr>
-        <w:rPr>
-          <w:rFonts w:ascii="Times New Roman" w:hAnsi="Times New Roman" w:cs="Times New Roman"/>
-        </w:rPr>
-      </w:pPr>
-      <w:r>
-        <w:rPr>
-          <w:rFonts w:ascii="Times New Roman" w:hAnsi="Times New Roman" w:cs="Times New Roman"/>
-        </w:rPr>
-        <w:t xml:space="preserve">Question </w:t>
-      </w:r>
-      <w:r>
-        <w:rPr>
-          <w:rFonts w:ascii="Times New Roman" w:hAnsi="Times New Roman" w:cs="Times New Roman"/>
-        </w:rPr>
-        <w:t>2</w:t>
-      </w:r>
-      <w:r>
-        <w:rPr>
-          <w:rFonts w:ascii="Times New Roman" w:hAnsi="Times New Roman" w:cs="Times New Roman"/>
-        </w:rPr>
-        <w:t xml:space="preserve">: If you answered ‘YES’ to question </w:t>
-      </w:r>
-      <w:r>
-        <w:rPr>
-          <w:rFonts w:ascii="Times New Roman" w:hAnsi="Times New Roman" w:cs="Times New Roman"/>
-        </w:rPr>
-        <w:t>1</w:t>
-      </w:r>
-      <w:r>
-        <w:rPr>
-          <w:rFonts w:ascii="Times New Roman" w:hAnsi="Times New Roman" w:cs="Times New Roman"/>
-        </w:rPr>
-        <w:t xml:space="preserve">, what technique do you focus on the most when training? Please select all that </w:t>
-      </w:r>
-      <w:proofErr w:type="gramStart"/>
-      <w:r>
-        <w:rPr>
-          <w:rFonts w:ascii="Times New Roman" w:hAnsi="Times New Roman" w:cs="Times New Roman"/>
-        </w:rPr>
-        <w:t>apply</w:t>
-      </w:r>
-      <w:proofErr w:type="gramEnd"/>
-    </w:p>
-    <w:p>
-      <w:pPr>
-        <w:pStyle w:val="ListParagraph"/>
-        <w:numPr>
-          <w:ilvl w:val="0"/>
-          <w:numId w:val="6"/>
-        </w:numPr>
-        <w:rPr>
-          <w:rFonts w:ascii="Times New Roman" w:hAnsi="Times New Roman" w:cs="Times New Roman"/>
-        </w:rPr>
-      </w:pPr>
-      <w:r>
-        <w:rPr>
-          <w:rFonts w:ascii="Times New Roman" w:hAnsi="Times New Roman" w:cs="Times New Roman"/>
-        </w:rPr>
-        <w:t>Hitting the targeted ball</w:t>
-      </w:r>
-    </w:p>
-    <w:p>
-      <w:pPr>
-        <w:pStyle w:val="ListParagraph"/>
-        <w:numPr>
-          <w:ilvl w:val="0"/>
-          <w:numId w:val="6"/>
-        </w:numPr>
-        <w:rPr>
-          <w:rFonts w:ascii="Times New Roman" w:hAnsi="Times New Roman" w:cs="Times New Roman"/>
-        </w:rPr>
-      </w:pPr>
-      <w:r>
-        <w:rPr>
-          <w:rFonts w:ascii="Times New Roman" w:hAnsi="Times New Roman" w:cs="Times New Roman"/>
-        </w:rPr>
-        <w:t>Potting the targeted ball</w:t>
-      </w:r>
-    </w:p>
-    <w:p>
-      <w:pPr>
-        <w:pStyle w:val="ListParagraph"/>
-        <w:numPr>
-          <w:ilvl w:val="0"/>
-          <w:numId w:val="6"/>
-        </w:numPr>
-        <w:rPr>
-          <w:rFonts w:ascii="Times New Roman" w:hAnsi="Times New Roman" w:cs="Times New Roman"/>
-        </w:rPr>
-      </w:pPr>
-      <w:r>
-        <w:rPr>
-          <w:rFonts w:ascii="Times New Roman" w:hAnsi="Times New Roman" w:cs="Times New Roman"/>
-        </w:rPr>
-        <w:t>Positioning the cue ball optimally for the next shot</w:t>
-      </w:r>
-    </w:p>
-    <w:p>
-      <w:pPr>
-        <w:pStyle w:val="ListParagraph"/>
-        <w:numPr>
-          <w:ilvl w:val="0"/>
-          <w:numId w:val="6"/>
-        </w:numPr>
-        <w:rPr>
-          <w:rFonts w:ascii="Times New Roman" w:hAnsi="Times New Roman" w:cs="Times New Roman"/>
-        </w:rPr>
-      </w:pPr>
-      <w:r>
-        <w:rPr>
-          <w:rFonts w:ascii="Times New Roman" w:hAnsi="Times New Roman" w:cs="Times New Roman"/>
-        </w:rPr>
-        <w:t>Break building</w:t>
-      </w:r>
-    </w:p>
-    <w:p>
-      <w:pPr>
-        <w:pStyle w:val="ListParagraph"/>
-        <w:numPr>
-          <w:ilvl w:val="0"/>
-          <w:numId w:val="6"/>
-        </w:numPr>
-        <w:rPr>
-          <w:rFonts w:ascii="Times New Roman" w:hAnsi="Times New Roman" w:cs="Times New Roman"/>
-        </w:rPr>
-      </w:pPr>
-      <w:r>
-        <w:rPr>
-          <w:rFonts w:ascii="Times New Roman" w:hAnsi="Times New Roman" w:cs="Times New Roman"/>
-        </w:rPr>
-        <w:t>Safety shots</w:t>
-      </w:r>
-    </w:p>
-    <w:p>
-      <w:pPr>
-        <w:pStyle w:val="ListParagraph"/>
-        <w:numPr>
-          <w:ilvl w:val="0"/>
-          <w:numId w:val="6"/>
-        </w:numPr>
-        <w:rPr>
-          <w:rFonts w:ascii="Times New Roman" w:hAnsi="Times New Roman" w:cs="Times New Roman"/>
-        </w:rPr>
-      </w:pPr>
-      <w:r>
-        <w:rPr>
-          <w:rFonts w:ascii="Times New Roman" w:hAnsi="Times New Roman" w:cs="Times New Roman"/>
-        </w:rPr>
-        <w:t>Complex / Spin shots</w:t>
-      </w:r>
-    </w:p>
-    <w:p>
-      <w:pPr>
-        <w:rPr>
-          <w:rFonts w:ascii="Times New Roman" w:hAnsi="Times New Roman" w:cs="Times New Roman"/>
-        </w:rPr>
-      </w:pPr>
-      <w:r>
-        <w:rPr>
-          <w:rFonts w:ascii="Times New Roman" w:hAnsi="Times New Roman" w:cs="Times New Roman"/>
-        </w:rPr>
-        <w:t xml:space="preserve">Question </w:t>
-      </w:r>
-      <w:r>
-        <w:rPr>
-          <w:rFonts w:ascii="Times New Roman" w:hAnsi="Times New Roman" w:cs="Times New Roman"/>
-        </w:rPr>
-        <w:t>3</w:t>
-      </w:r>
-      <w:r>
-        <w:rPr>
-          <w:rFonts w:ascii="Times New Roman" w:hAnsi="Times New Roman" w:cs="Times New Roman"/>
-        </w:rPr>
-        <w:t xml:space="preserve">: </w:t>
-      </w:r>
-      <w:r>
-        <w:rPr>
-          <w:rFonts w:ascii="Times New Roman" w:hAnsi="Times New Roman" w:cs="Times New Roman"/>
-        </w:rPr>
-        <w:t>Would you like the idea of using a head mounted display</w:t>
-      </w:r>
-      <w:r>
-        <w:rPr>
-          <w:rFonts w:ascii="Times New Roman" w:hAnsi="Times New Roman" w:cs="Times New Roman"/>
-        </w:rPr>
-        <w:t xml:space="preserve"> when training</w:t>
-      </w:r>
-      <w:r>
-        <w:rPr>
-          <w:rFonts w:ascii="Times New Roman" w:hAnsi="Times New Roman" w:cs="Times New Roman"/>
-        </w:rPr>
-        <w:t xml:space="preserve"> that</w:t>
-      </w:r>
-      <w:r>
-        <w:rPr>
-          <w:rFonts w:ascii="Times New Roman" w:hAnsi="Times New Roman" w:cs="Times New Roman"/>
-        </w:rPr>
-        <w:t xml:space="preserve"> provide</w:t>
-      </w:r>
-      <w:r>
-        <w:rPr>
-          <w:rFonts w:ascii="Times New Roman" w:hAnsi="Times New Roman" w:cs="Times New Roman"/>
-        </w:rPr>
-        <w:t>s</w:t>
-      </w:r>
-      <w:r>
-        <w:rPr>
-          <w:rFonts w:ascii="Times New Roman" w:hAnsi="Times New Roman" w:cs="Times New Roman"/>
-        </w:rPr>
-        <w:t xml:space="preserve"> feedback and guidance on your shots whilst you play?</w:t>
-      </w:r>
-    </w:p>
-    <w:p>
-      <w:pPr>
-        <w:pStyle w:val="ListParagraph"/>
-        <w:numPr>
-          <w:ilvl w:val="0"/>
-          <w:numId w:val="9"/>
-        </w:numPr>
-        <w:rPr>
-          <w:rFonts w:ascii="Times New Roman" w:hAnsi="Times New Roman" w:cs="Times New Roman"/>
-        </w:rPr>
-      </w:pPr>
-      <w:r>
-        <w:rPr>
-          <w:rFonts w:ascii="Times New Roman" w:hAnsi="Times New Roman" w:cs="Times New Roman"/>
-        </w:rPr>
-        <w:t>Yes</w:t>
-      </w:r>
-    </w:p>
-    <w:p>
-      <w:pPr>
-        <w:pStyle w:val="ListParagraph"/>
-        <w:numPr>
-          <w:ilvl w:val="0"/>
-          <w:numId w:val="9"/>
-        </w:numPr>
-        <w:rPr>
-          <w:rFonts w:ascii="Times New Roman" w:hAnsi="Times New Roman" w:cs="Times New Roman"/>
-        </w:rPr>
-      </w:pPr>
-      <w:r>
-        <w:rPr>
-          <w:rFonts w:ascii="Times New Roman" w:hAnsi="Times New Roman" w:cs="Times New Roman"/>
-        </w:rPr>
-        <w:t>No</w:t>
-      </w:r>
-    </w:p>
-    <w:p>
-      <w:pPr>
-        <w:pStyle w:val="ListParagraph"/>
-        <w:numPr>
-          <w:ilvl w:val="0"/>
-          <w:numId w:val="9"/>
-        </w:numPr>
-        <w:rPr>
-          <w:rFonts w:ascii="Times New Roman" w:hAnsi="Times New Roman" w:cs="Times New Roman"/>
-        </w:rPr>
-      </w:pPr>
-      <w:r>
-        <w:rPr>
-          <w:rFonts w:ascii="Times New Roman" w:hAnsi="Times New Roman" w:cs="Times New Roman"/>
-        </w:rPr>
-        <w:t>Maybe</w:t>
-      </w:r>
-    </w:p>
-    <w:p>
-      <w:pPr>
-        <w:rPr>
-          <w:rFonts w:ascii="Times New Roman" w:hAnsi="Times New Roman" w:cs="Times New Roman"/>
-        </w:rPr>
-      </w:pPr>
-      <w:r>
-        <w:rPr>
-          <w:rFonts w:ascii="Times New Roman" w:hAnsi="Times New Roman" w:cs="Times New Roman"/>
-        </w:rPr>
-        <w:t xml:space="preserve">Question </w:t>
-      </w:r>
-      <w:r>
-        <w:rPr>
-          <w:rFonts w:ascii="Times New Roman" w:hAnsi="Times New Roman" w:cs="Times New Roman"/>
-        </w:rPr>
-        <w:t>4</w:t>
-      </w:r>
-      <w:r>
-        <w:rPr>
-          <w:rFonts w:ascii="Times New Roman" w:hAnsi="Times New Roman" w:cs="Times New Roman"/>
-        </w:rPr>
-        <w:t>: What features</w:t>
-      </w:r>
-      <w:r>
-        <w:rPr>
-          <w:rFonts w:ascii="Times New Roman" w:hAnsi="Times New Roman" w:cs="Times New Roman"/>
-        </w:rPr>
-        <w:t xml:space="preserve"> or visual guidance</w:t>
-      </w:r>
-      <w:r>
-        <w:rPr>
-          <w:rFonts w:ascii="Times New Roman" w:hAnsi="Times New Roman" w:cs="Times New Roman"/>
-        </w:rPr>
-        <w:t xml:space="preserve"> would you find useful for such a device to have?</w:t>
-      </w:r>
-    </w:p>
-    <w:p>
-      <w:pPr>
-        <w:rPr>
-          <w:rFonts w:ascii="Times New Roman" w:hAnsi="Times New Roman" w:cs="Times New Roman"/>
-        </w:rPr>
-      </w:pPr>
-      <w:r>
-        <w:rPr>
-          <w:rFonts w:ascii="Times New Roman" w:hAnsi="Times New Roman" w:cs="Times New Roman"/>
-        </w:rPr>
-        <w:t>Question 5: What would you be willing to pay for such a device?</w:t>
-      </w:r>
-    </w:p>
-    <w:p>
-      <w:pPr>
-        <w:pStyle w:val="ListParagraph"/>
-        <w:numPr>
-          <w:ilvl w:val="0"/>
-          <w:numId w:val="14"/>
-        </w:numPr>
-        <w:rPr>
-          <w:rFonts w:ascii="Times New Roman" w:hAnsi="Times New Roman" w:cs="Times New Roman"/>
-        </w:rPr>
-      </w:pPr>
-      <w:r>
-        <w:rPr>
-          <w:rFonts w:ascii="Times New Roman" w:hAnsi="Times New Roman" w:cs="Times New Roman"/>
-        </w:rPr>
-        <w:t>£0-£250</w:t>
-      </w:r>
-    </w:p>
-    <w:p>
-      <w:pPr>
-        <w:pStyle w:val="ListParagraph"/>
-        <w:numPr>
-          <w:ilvl w:val="0"/>
-          <w:numId w:val="14"/>
-        </w:numPr>
-        <w:rPr>
-          <w:rFonts w:ascii="Times New Roman" w:hAnsi="Times New Roman" w:cs="Times New Roman"/>
-        </w:rPr>
-      </w:pPr>
-      <w:r>
-        <w:rPr>
-          <w:rFonts w:ascii="Times New Roman" w:hAnsi="Times New Roman" w:cs="Times New Roman"/>
-        </w:rPr>
-        <w:t>£250-£500</w:t>
-      </w:r>
-    </w:p>
-    <w:p>
-      <w:pPr>
-        <w:pStyle w:val="ListParagraph"/>
-        <w:numPr>
-          <w:ilvl w:val="0"/>
-          <w:numId w:val="14"/>
-        </w:numPr>
-        <w:rPr>
-          <w:rFonts w:ascii="Times New Roman" w:hAnsi="Times New Roman" w:cs="Times New Roman"/>
-        </w:rPr>
-      </w:pPr>
-      <w:r>
-        <w:rPr>
-          <w:rFonts w:ascii="Times New Roman" w:hAnsi="Times New Roman" w:cs="Times New Roman"/>
-        </w:rPr>
-        <w:t>£500-£1000</w:t>
-      </w:r>
-    </w:p>
-    <w:p>
-      <w:pPr>
-        <w:pStyle w:val="ListParagraph"/>
-        <w:numPr>
-          <w:ilvl w:val="0"/>
-          <w:numId w:val="14"/>
-        </w:numPr>
-        <w:rPr>
-          <w:rFonts w:ascii="Times New Roman" w:hAnsi="Times New Roman" w:cs="Times New Roman"/>
-        </w:rPr>
-      </w:pPr>
-      <w:r>
-        <w:rPr>
-          <w:rFonts w:ascii="Times New Roman" w:hAnsi="Times New Roman" w:cs="Times New Roman"/>
-        </w:rPr>
-        <w:t>£1000-£2500</w:t>
-      </w:r>
-    </w:p>
-    <w:p>
-      <w:pPr>
-        <w:pStyle w:val="ListParagraph"/>
-        <w:numPr>
-          <w:ilvl w:val="0"/>
-          <w:numId w:val="14"/>
-        </w:numPr>
-        <w:rPr>
-          <w:rFonts w:ascii="Times New Roman" w:hAnsi="Times New Roman" w:cs="Times New Roman"/>
-        </w:rPr>
-      </w:pPr>
-      <w:r>
-        <w:rPr>
-          <w:rFonts w:ascii="Times New Roman" w:hAnsi="Times New Roman" w:cs="Times New Roman"/>
-        </w:rPr>
-        <w:t>£2500-£5000</w:t>
-      </w:r>
-    </w:p>
-    <w:p>
-      <w:pPr>
-        <w:pStyle w:val="ListParagraph"/>
-        <w:numPr>
-          <w:ilvl w:val="0"/>
-          <w:numId w:val="14"/>
-        </w:numPr>
-        <w:rPr>
-          <w:rFonts w:ascii="Times New Roman" w:hAnsi="Times New Roman" w:cs="Times New Roman"/>
-        </w:rPr>
-      </w:pPr>
-      <w:r>
-        <w:rPr>
-          <w:rFonts w:ascii="Times New Roman" w:hAnsi="Times New Roman" w:cs="Times New Roman"/>
-        </w:rPr>
-        <w:t>£5000+</w:t>
-      </w:r>
-    </w:p>
-    <w:p>
-      <w:pPr>
-        <w:rPr>
-          <w:rFonts w:ascii="Times New Roman" w:hAnsi="Times New Roman" w:cs="Times New Roman"/>
-        </w:rPr>
-      </w:pPr>
-      <w:r>
-        <w:rPr>
-          <w:rFonts w:ascii="Times New Roman" w:hAnsi="Times New Roman" w:cs="Times New Roman"/>
-        </w:rPr>
-        <w:t xml:space="preserve">Question </w:t>
-      </w:r>
-      <w:r>
-        <w:rPr>
-          <w:rFonts w:ascii="Times New Roman" w:hAnsi="Times New Roman" w:cs="Times New Roman"/>
-        </w:rPr>
-        <w:t>6</w:t>
-      </w:r>
-      <w:r>
-        <w:rPr>
-          <w:rFonts w:ascii="Times New Roman" w:hAnsi="Times New Roman" w:cs="Times New Roman"/>
-        </w:rPr>
-        <w:t>: Would you ever pay for pool or snooker training?</w:t>
       </w:r>
     </w:p>
     <w:p>
@@ -2347,68 +2169,6 @@
         <w:rPr>
           <w:rFonts w:ascii="Times New Roman" w:hAnsi="Times New Roman" w:cs="Times New Roman"/>
         </w:rPr>
-        <w:t xml:space="preserve">I have in the </w:t>
-      </w:r>
-      <w:proofErr w:type="gramStart"/>
-      <w:r>
-        <w:rPr>
-          <w:rFonts w:ascii="Times New Roman" w:hAnsi="Times New Roman" w:cs="Times New Roman"/>
-        </w:rPr>
-        <w:t>past</w:t>
-      </w:r>
-      <w:proofErr w:type="gramEnd"/>
-    </w:p>
-    <w:p>
-      <w:pPr>
-        <w:pStyle w:val="ListParagraph"/>
-        <w:numPr>
-          <w:ilvl w:val="0"/>
-          <w:numId w:val="10"/>
-        </w:numPr>
-        <w:rPr>
-          <w:rFonts w:ascii="Times New Roman" w:hAnsi="Times New Roman" w:cs="Times New Roman"/>
-        </w:rPr>
-      </w:pPr>
-      <w:r>
-        <w:rPr>
-          <w:rFonts w:ascii="Times New Roman" w:hAnsi="Times New Roman" w:cs="Times New Roman"/>
-        </w:rPr>
-        <w:t>Yes</w:t>
-      </w:r>
-    </w:p>
-    <w:p>
-      <w:pPr>
-        <w:pStyle w:val="ListParagraph"/>
-        <w:numPr>
-          <w:ilvl w:val="0"/>
-          <w:numId w:val="10"/>
-        </w:numPr>
-        <w:rPr>
-          <w:rFonts w:ascii="Times New Roman" w:hAnsi="Times New Roman" w:cs="Times New Roman"/>
-        </w:rPr>
-      </w:pPr>
-      <w:r>
-        <w:rPr>
-          <w:rFonts w:ascii="Times New Roman" w:hAnsi="Times New Roman" w:cs="Times New Roman"/>
-        </w:rPr>
-        <w:t>No</w:t>
-      </w:r>
-    </w:p>
-    <w:p>
-      <w:pPr>
-        <w:pStyle w:val="ListParagraph"/>
-        <w:numPr>
-          <w:ilvl w:val="0"/>
-          <w:numId w:val="10"/>
-        </w:numPr>
-        <w:rPr>
-          <w:rFonts w:ascii="Times New Roman" w:hAnsi="Times New Roman" w:cs="Times New Roman"/>
-        </w:rPr>
-      </w:pPr>
-      <w:r>
-        <w:rPr>
-          <w:rFonts w:ascii="Times New Roman" w:hAnsi="Times New Roman" w:cs="Times New Roman"/>
-        </w:rPr>
         <w:t>Maybe</w:t>
       </w:r>
     </w:p>
@@ -2615,13 +2375,7 @@
         <w:rPr>
           <w:rFonts w:ascii="Times New Roman" w:hAnsi="Times New Roman" w:cs="Times New Roman"/>
         </w:rPr>
-        <w:t xml:space="preserve">I have in the </w:t>
-      </w:r>
-      <w:r>
-        <w:rPr>
-          <w:rFonts w:ascii="Times New Roman" w:hAnsi="Times New Roman" w:cs="Times New Roman"/>
-        </w:rPr>
-        <w:t>previously.</w:t>
+        <w:t>I have in the previously.</w:t>
       </w:r>
     </w:p>
     <w:p>
@@ -2670,7 +2424,6 @@
         <w:rPr>
           <w:rFonts w:ascii="Times New Roman" w:hAnsi="Times New Roman" w:cs="Times New Roman"/>
         </w:rPr>
-        <w:lastRenderedPageBreak/>
         <w:t xml:space="preserve">Question </w:t>
       </w:r>
       <w:r>
@@ -3126,6 +2879,7 @@
                   <w:noProof/>
                   <w:lang w:val="en-US"/>
                 </w:rPr>
+                <w:lastRenderedPageBreak/>
                 <w:t xml:space="preserve">Anon., 2020. </w:t>
               </w:r>
               <w:r>
@@ -3350,7 +3104,6 @@
                   <w:noProof/>
                   <w:lang w:val="en-US"/>
                 </w:rPr>
-                <w:lastRenderedPageBreak/>
                 <w:t xml:space="preserve">Griffiths, T., 2021. </w:t>
               </w:r>
               <w:r>
@@ -3469,6 +3222,7 @@
         <w:id w:val="1733885093"/>
         <w:bibliography/>
       </w:sdtPr>
+      <w:sdtEndPr/>
       <w:sdtContent>
         <w:p>
           <w:pPr>
@@ -3950,6 +3704,119 @@
     </w:lvl>
   </w:abstractNum>
   <w:abstractNum w:abstractNumId="4" w15:restartNumberingAfterBreak="0">
+    <w:nsid w:val="1AA02BB1"/>
+    <w:multiLevelType w:val="hybridMultilevel"/>
+    <w:tmpl w:val="C91CC3F0"/>
+    <w:lvl w:ilvl="0" w:tplc="08090001">
+      <w:start w:val="1"/>
+      <w:numFmt w:val="bullet"/>
+      <w:lvlText w:val=""/>
+      <w:lvlJc w:val="left"/>
+      <w:pPr>
+        <w:ind w:left="720" w:hanging="360"/>
+      </w:pPr>
+      <w:rPr>
+        <w:rFonts w:ascii="Symbol" w:hAnsi="Symbol" w:hint="default"/>
+      </w:rPr>
+    </w:lvl>
+    <w:lvl w:ilvl="1" w:tplc="08090003">
+      <w:start w:val="1"/>
+      <w:numFmt w:val="bullet"/>
+      <w:lvlText w:val="o"/>
+      <w:lvlJc w:val="left"/>
+      <w:pPr>
+        <w:ind w:left="1440" w:hanging="360"/>
+      </w:pPr>
+      <w:rPr>
+        <w:rFonts w:ascii="Courier New" w:hAnsi="Courier New" w:cs="Courier New" w:hint="default"/>
+      </w:rPr>
+    </w:lvl>
+    <w:lvl w:ilvl="2" w:tplc="08090005" w:tentative="1">
+      <w:start w:val="1"/>
+      <w:numFmt w:val="bullet"/>
+      <w:lvlText w:val=""/>
+      <w:lvlJc w:val="left"/>
+      <w:pPr>
+        <w:ind w:left="2160" w:hanging="360"/>
+      </w:pPr>
+      <w:rPr>
+        <w:rFonts w:ascii="Wingdings" w:hAnsi="Wingdings" w:hint="default"/>
+      </w:rPr>
+    </w:lvl>
+    <w:lvl w:ilvl="3" w:tplc="08090001" w:tentative="1">
+      <w:start w:val="1"/>
+      <w:numFmt w:val="bullet"/>
+      <w:lvlText w:val=""/>
+      <w:lvlJc w:val="left"/>
+      <w:pPr>
+        <w:ind w:left="2880" w:hanging="360"/>
+      </w:pPr>
+      <w:rPr>
+        <w:rFonts w:ascii="Symbol" w:hAnsi="Symbol" w:hint="default"/>
+      </w:rPr>
+    </w:lvl>
+    <w:lvl w:ilvl="4" w:tplc="08090003" w:tentative="1">
+      <w:start w:val="1"/>
+      <w:numFmt w:val="bullet"/>
+      <w:lvlText w:val="o"/>
+      <w:lvlJc w:val="left"/>
+      <w:pPr>
+        <w:ind w:left="3600" w:hanging="360"/>
+      </w:pPr>
+      <w:rPr>
+        <w:rFonts w:ascii="Courier New" w:hAnsi="Courier New" w:cs="Courier New" w:hint="default"/>
+      </w:rPr>
+    </w:lvl>
+    <w:lvl w:ilvl="5" w:tplc="08090005" w:tentative="1">
+      <w:start w:val="1"/>
+      <w:numFmt w:val="bullet"/>
+      <w:lvlText w:val=""/>
+      <w:lvlJc w:val="left"/>
+      <w:pPr>
+        <w:ind w:left="4320" w:hanging="360"/>
+      </w:pPr>
+      <w:rPr>
+        <w:rFonts w:ascii="Wingdings" w:hAnsi="Wingdings" w:hint="default"/>
+      </w:rPr>
+    </w:lvl>
+    <w:lvl w:ilvl="6" w:tplc="08090001" w:tentative="1">
+      <w:start w:val="1"/>
+      <w:numFmt w:val="bullet"/>
+      <w:lvlText w:val=""/>
+      <w:lvlJc w:val="left"/>
+      <w:pPr>
+        <w:ind w:left="5040" w:hanging="360"/>
+      </w:pPr>
+      <w:rPr>
+        <w:rFonts w:ascii="Symbol" w:hAnsi="Symbol" w:hint="default"/>
+      </w:rPr>
+    </w:lvl>
+    <w:lvl w:ilvl="7" w:tplc="08090003" w:tentative="1">
+      <w:start w:val="1"/>
+      <w:numFmt w:val="bullet"/>
+      <w:lvlText w:val="o"/>
+      <w:lvlJc w:val="left"/>
+      <w:pPr>
+        <w:ind w:left="5760" w:hanging="360"/>
+      </w:pPr>
+      <w:rPr>
+        <w:rFonts w:ascii="Courier New" w:hAnsi="Courier New" w:cs="Courier New" w:hint="default"/>
+      </w:rPr>
+    </w:lvl>
+    <w:lvl w:ilvl="8" w:tplc="08090005" w:tentative="1">
+      <w:start w:val="1"/>
+      <w:numFmt w:val="bullet"/>
+      <w:lvlText w:val=""/>
+      <w:lvlJc w:val="left"/>
+      <w:pPr>
+        <w:ind w:left="6480" w:hanging="360"/>
+      </w:pPr>
+      <w:rPr>
+        <w:rFonts w:ascii="Wingdings" w:hAnsi="Wingdings" w:hint="default"/>
+      </w:rPr>
+    </w:lvl>
+  </w:abstractNum>
+  <w:abstractNum w:abstractNumId="5" w15:restartNumberingAfterBreak="0">
     <w:nsid w:val="2FA62F4F"/>
     <w:multiLevelType w:val="hybridMultilevel"/>
     <w:tmpl w:val="3D487240"/>
@@ -4062,7 +3929,120 @@
       </w:rPr>
     </w:lvl>
   </w:abstractNum>
-  <w:abstractNum w:abstractNumId="5" w15:restartNumberingAfterBreak="0">
+  <w:abstractNum w:abstractNumId="6" w15:restartNumberingAfterBreak="0">
+    <w:nsid w:val="498121D1"/>
+    <w:multiLevelType w:val="hybridMultilevel"/>
+    <w:tmpl w:val="FB92BB8A"/>
+    <w:lvl w:ilvl="0" w:tplc="08090001">
+      <w:start w:val="1"/>
+      <w:numFmt w:val="bullet"/>
+      <w:lvlText w:val=""/>
+      <w:lvlJc w:val="left"/>
+      <w:pPr>
+        <w:ind w:left="720" w:hanging="360"/>
+      </w:pPr>
+      <w:rPr>
+        <w:rFonts w:ascii="Symbol" w:hAnsi="Symbol" w:hint="default"/>
+      </w:rPr>
+    </w:lvl>
+    <w:lvl w:ilvl="1" w:tplc="08090003">
+      <w:start w:val="1"/>
+      <w:numFmt w:val="bullet"/>
+      <w:lvlText w:val="o"/>
+      <w:lvlJc w:val="left"/>
+      <w:pPr>
+        <w:ind w:left="1440" w:hanging="360"/>
+      </w:pPr>
+      <w:rPr>
+        <w:rFonts w:ascii="Courier New" w:hAnsi="Courier New" w:cs="Courier New" w:hint="default"/>
+      </w:rPr>
+    </w:lvl>
+    <w:lvl w:ilvl="2" w:tplc="08090005" w:tentative="1">
+      <w:start w:val="1"/>
+      <w:numFmt w:val="bullet"/>
+      <w:lvlText w:val=""/>
+      <w:lvlJc w:val="left"/>
+      <w:pPr>
+        <w:ind w:left="2160" w:hanging="360"/>
+      </w:pPr>
+      <w:rPr>
+        <w:rFonts w:ascii="Wingdings" w:hAnsi="Wingdings" w:hint="default"/>
+      </w:rPr>
+    </w:lvl>
+    <w:lvl w:ilvl="3" w:tplc="08090001" w:tentative="1">
+      <w:start w:val="1"/>
+      <w:numFmt w:val="bullet"/>
+      <w:lvlText w:val=""/>
+      <w:lvlJc w:val="left"/>
+      <w:pPr>
+        <w:ind w:left="2880" w:hanging="360"/>
+      </w:pPr>
+      <w:rPr>
+        <w:rFonts w:ascii="Symbol" w:hAnsi="Symbol" w:hint="default"/>
+      </w:rPr>
+    </w:lvl>
+    <w:lvl w:ilvl="4" w:tplc="08090003" w:tentative="1">
+      <w:start w:val="1"/>
+      <w:numFmt w:val="bullet"/>
+      <w:lvlText w:val="o"/>
+      <w:lvlJc w:val="left"/>
+      <w:pPr>
+        <w:ind w:left="3600" w:hanging="360"/>
+      </w:pPr>
+      <w:rPr>
+        <w:rFonts w:ascii="Courier New" w:hAnsi="Courier New" w:cs="Courier New" w:hint="default"/>
+      </w:rPr>
+    </w:lvl>
+    <w:lvl w:ilvl="5" w:tplc="08090005" w:tentative="1">
+      <w:start w:val="1"/>
+      <w:numFmt w:val="bullet"/>
+      <w:lvlText w:val=""/>
+      <w:lvlJc w:val="left"/>
+      <w:pPr>
+        <w:ind w:left="4320" w:hanging="360"/>
+      </w:pPr>
+      <w:rPr>
+        <w:rFonts w:ascii="Wingdings" w:hAnsi="Wingdings" w:hint="default"/>
+      </w:rPr>
+    </w:lvl>
+    <w:lvl w:ilvl="6" w:tplc="08090001" w:tentative="1">
+      <w:start w:val="1"/>
+      <w:numFmt w:val="bullet"/>
+      <w:lvlText w:val=""/>
+      <w:lvlJc w:val="left"/>
+      <w:pPr>
+        <w:ind w:left="5040" w:hanging="360"/>
+      </w:pPr>
+      <w:rPr>
+        <w:rFonts w:ascii="Symbol" w:hAnsi="Symbol" w:hint="default"/>
+      </w:rPr>
+    </w:lvl>
+    <w:lvl w:ilvl="7" w:tplc="08090003" w:tentative="1">
+      <w:start w:val="1"/>
+      <w:numFmt w:val="bullet"/>
+      <w:lvlText w:val="o"/>
+      <w:lvlJc w:val="left"/>
+      <w:pPr>
+        <w:ind w:left="5760" w:hanging="360"/>
+      </w:pPr>
+      <w:rPr>
+        <w:rFonts w:ascii="Courier New" w:hAnsi="Courier New" w:cs="Courier New" w:hint="default"/>
+      </w:rPr>
+    </w:lvl>
+    <w:lvl w:ilvl="8" w:tplc="08090005" w:tentative="1">
+      <w:start w:val="1"/>
+      <w:numFmt w:val="bullet"/>
+      <w:lvlText w:val=""/>
+      <w:lvlJc w:val="left"/>
+      <w:pPr>
+        <w:ind w:left="6480" w:hanging="360"/>
+      </w:pPr>
+      <w:rPr>
+        <w:rFonts w:ascii="Wingdings" w:hAnsi="Wingdings" w:hint="default"/>
+      </w:rPr>
+    </w:lvl>
+  </w:abstractNum>
+  <w:abstractNum w:abstractNumId="7" w15:restartNumberingAfterBreak="0">
     <w:nsid w:val="4A5B3896"/>
     <w:multiLevelType w:val="hybridMultilevel"/>
     <w:tmpl w:val="38464946"/>
@@ -4175,7 +4155,7 @@
       </w:rPr>
     </w:lvl>
   </w:abstractNum>
-  <w:abstractNum w:abstractNumId="6" w15:restartNumberingAfterBreak="0">
+  <w:abstractNum w:abstractNumId="8" w15:restartNumberingAfterBreak="0">
     <w:nsid w:val="4B221869"/>
     <w:multiLevelType w:val="hybridMultilevel"/>
     <w:tmpl w:val="49EAF82A"/>
@@ -4288,7 +4268,7 @@
       </w:rPr>
     </w:lvl>
   </w:abstractNum>
-  <w:abstractNum w:abstractNumId="7" w15:restartNumberingAfterBreak="0">
+  <w:abstractNum w:abstractNumId="9" w15:restartNumberingAfterBreak="0">
     <w:nsid w:val="4B314E89"/>
     <w:multiLevelType w:val="hybridMultilevel"/>
     <w:tmpl w:val="555AC498"/>
@@ -4401,7 +4381,7 @@
       </w:rPr>
     </w:lvl>
   </w:abstractNum>
-  <w:abstractNum w:abstractNumId="8" w15:restartNumberingAfterBreak="0">
+  <w:abstractNum w:abstractNumId="10" w15:restartNumberingAfterBreak="0">
     <w:nsid w:val="4C2C6EE1"/>
     <w:multiLevelType w:val="hybridMultilevel"/>
     <w:tmpl w:val="1330758A"/>
@@ -4514,10 +4494,10 @@
       </w:rPr>
     </w:lvl>
   </w:abstractNum>
-  <w:abstractNum w:abstractNumId="9" w15:restartNumberingAfterBreak="0">
+  <w:abstractNum w:abstractNumId="11" w15:restartNumberingAfterBreak="0">
     <w:nsid w:val="50522FB5"/>
     <w:multiLevelType w:val="hybridMultilevel"/>
-    <w:tmpl w:val="D9589904"/>
+    <w:tmpl w:val="432E9618"/>
     <w:lvl w:ilvl="0" w:tplc="08090001">
       <w:start w:val="1"/>
       <w:numFmt w:val="bullet"/>
@@ -4627,7 +4607,7 @@
       </w:rPr>
     </w:lvl>
   </w:abstractNum>
-  <w:abstractNum w:abstractNumId="10" w15:restartNumberingAfterBreak="0">
+  <w:abstractNum w:abstractNumId="12" w15:restartNumberingAfterBreak="0">
     <w:nsid w:val="533864C2"/>
     <w:multiLevelType w:val="hybridMultilevel"/>
     <w:tmpl w:val="8250C24E"/>
@@ -4740,7 +4720,7 @@
       </w:rPr>
     </w:lvl>
   </w:abstractNum>
-  <w:abstractNum w:abstractNumId="11" w15:restartNumberingAfterBreak="0">
+  <w:abstractNum w:abstractNumId="13" w15:restartNumberingAfterBreak="0">
     <w:nsid w:val="5CF56A17"/>
     <w:multiLevelType w:val="hybridMultilevel"/>
     <w:tmpl w:val="69CADC64"/>
@@ -4853,7 +4833,7 @@
       </w:rPr>
     </w:lvl>
   </w:abstractNum>
-  <w:abstractNum w:abstractNumId="12" w15:restartNumberingAfterBreak="0">
+  <w:abstractNum w:abstractNumId="14" w15:restartNumberingAfterBreak="0">
     <w:nsid w:val="60B4128B"/>
     <w:multiLevelType w:val="hybridMultilevel"/>
     <w:tmpl w:val="05F03B34"/>
@@ -4966,7 +4946,7 @@
       </w:rPr>
     </w:lvl>
   </w:abstractNum>
-  <w:abstractNum w:abstractNumId="13" w15:restartNumberingAfterBreak="0">
+  <w:abstractNum w:abstractNumId="15" w15:restartNumberingAfterBreak="0">
     <w:nsid w:val="678E7D42"/>
     <w:multiLevelType w:val="hybridMultilevel"/>
     <w:tmpl w:val="58D443D4"/>
@@ -5079,7 +5059,7 @@
       </w:rPr>
     </w:lvl>
   </w:abstractNum>
-  <w:abstractNum w:abstractNumId="14" w15:restartNumberingAfterBreak="0">
+  <w:abstractNum w:abstractNumId="16" w15:restartNumberingAfterBreak="0">
     <w:nsid w:val="6E9B09F6"/>
     <w:multiLevelType w:val="hybridMultilevel"/>
     <w:tmpl w:val="B494026C"/>
@@ -5166,49 +5146,55 @@
     </w:lvl>
   </w:abstractNum>
   <w:num w:numId="1">
-    <w:abstractNumId w:val="10"/>
+    <w:abstractNumId w:val="12"/>
   </w:num>
   <w:num w:numId="2">
-    <w:abstractNumId w:val="9"/>
+    <w:abstractNumId w:val="11"/>
   </w:num>
   <w:num w:numId="3">
     <w:abstractNumId w:val="1"/>
   </w:num>
   <w:num w:numId="4">
-    <w:abstractNumId w:val="14"/>
+    <w:abstractNumId w:val="16"/>
   </w:num>
   <w:num w:numId="5">
-    <w:abstractNumId w:val="11"/>
+    <w:abstractNumId w:val="13"/>
   </w:num>
   <w:num w:numId="6">
     <w:abstractNumId w:val="0"/>
   </w:num>
   <w:num w:numId="7">
-    <w:abstractNumId w:val="5"/>
+    <w:abstractNumId w:val="7"/>
   </w:num>
   <w:num w:numId="8">
-    <w:abstractNumId w:val="7"/>
+    <w:abstractNumId w:val="9"/>
   </w:num>
   <w:num w:numId="9">
-    <w:abstractNumId w:val="6"/>
+    <w:abstractNumId w:val="8"/>
   </w:num>
   <w:num w:numId="10">
     <w:abstractNumId w:val="2"/>
   </w:num>
   <w:num w:numId="11">
-    <w:abstractNumId w:val="8"/>
+    <w:abstractNumId w:val="10"/>
   </w:num>
   <w:num w:numId="12">
-    <w:abstractNumId w:val="4"/>
+    <w:abstractNumId w:val="5"/>
   </w:num>
   <w:num w:numId="13">
-    <w:abstractNumId w:val="13"/>
+    <w:abstractNumId w:val="15"/>
   </w:num>
   <w:num w:numId="14">
-    <w:abstractNumId w:val="12"/>
+    <w:abstractNumId w:val="14"/>
   </w:num>
   <w:num w:numId="15">
     <w:abstractNumId w:val="3"/>
+  </w:num>
+  <w:num w:numId="16">
+    <w:abstractNumId w:val="4"/>
+  </w:num>
+  <w:num w:numId="17">
+    <w:abstractNumId w:val="6"/>
   </w:num>
 </w:numbering>
 </file>

</xml_diff>

<commit_message>
innovation case finished and submitted
</commit_message>
<xml_diff>
--- a/Innovation Case/Innovation Case.docx
+++ b/Innovation Case/Innovation Case.docx
@@ -23,7 +23,7 @@
           <w:szCs w:val="32"/>
           <w:u w:val="single"/>
         </w:rPr>
-        <w:t xml:space="preserve">Augmented Reality </w:t>
+        <w:t>Mixed</w:t>
       </w:r>
       <w:r>
         <w:rPr>
@@ -34,7 +34,7 @@
           <w:szCs w:val="32"/>
           <w:u w:val="single"/>
         </w:rPr>
-        <w:t>Snooker</w:t>
+        <w:t xml:space="preserve"> Reality </w:t>
       </w:r>
       <w:r>
         <w:rPr>
@@ -45,7 +45,18 @@
           <w:szCs w:val="32"/>
           <w:u w:val="single"/>
         </w:rPr>
-        <w:t xml:space="preserve"> Training Aid: Start-Up Scoping Report</w:t>
+        <w:t>Cue Sports</w:t>
+      </w:r>
+      <w:r>
+        <w:rPr>
+          <w:rFonts w:ascii="Times New Roman" w:hAnsi="Times New Roman" w:cs="Times New Roman"/>
+          <w:b/>
+          <w:bCs/>
+          <w:sz w:val="32"/>
+          <w:szCs w:val="32"/>
+          <w:u w:val="single"/>
+        </w:rPr>
+        <w:t xml:space="preserve"> Training Aid</w:t>
       </w:r>
     </w:p>
     <w:p>
@@ -118,7 +129,7 @@
         <w:rPr>
           <w:rFonts w:ascii="Times New Roman" w:hAnsi="Times New Roman" w:cs="Times New Roman"/>
         </w:rPr>
-        <w:t xml:space="preserve">cue sports, such as pool, </w:t>
+        <w:t xml:space="preserve">cue sports, such as pool </w:t>
       </w:r>
       <w:r>
         <w:rPr>
@@ -244,19 +255,31 @@
         <w:rPr>
           <w:rFonts w:ascii="Times New Roman" w:hAnsi="Times New Roman" w:cs="Times New Roman"/>
         </w:rPr>
-        <w:t xml:space="preserve">. These range from </w:t>
-      </w:r>
-      <w:r>
-        <w:rPr>
-          <w:rFonts w:ascii="Times New Roman" w:hAnsi="Times New Roman" w:cs="Times New Roman"/>
-        </w:rPr>
-        <w:t xml:space="preserve">hitting, potting, </w:t>
-      </w:r>
-      <w:r>
-        <w:rPr>
-          <w:rFonts w:ascii="Times New Roman" w:hAnsi="Times New Roman" w:cs="Times New Roman"/>
-        </w:rPr>
-        <w:t>and</w:t>
+        <w:t xml:space="preserve">. These </w:t>
+      </w:r>
+      <w:r>
+        <w:rPr>
+          <w:rFonts w:ascii="Times New Roman" w:hAnsi="Times New Roman" w:cs="Times New Roman"/>
+        </w:rPr>
+        <w:t xml:space="preserve">skills </w:t>
+      </w:r>
+      <w:r>
+        <w:rPr>
+          <w:rFonts w:ascii="Times New Roman" w:hAnsi="Times New Roman" w:cs="Times New Roman"/>
+        </w:rPr>
+        <w:t xml:space="preserve">range from </w:t>
+      </w:r>
+      <w:r>
+        <w:rPr>
+          <w:rFonts w:ascii="Times New Roman" w:hAnsi="Times New Roman" w:cs="Times New Roman"/>
+        </w:rPr>
+        <w:t>potting</w:t>
+      </w:r>
+      <w:r>
+        <w:rPr>
+          <w:rFonts w:ascii="Times New Roman" w:hAnsi="Times New Roman" w:cs="Times New Roman"/>
+        </w:rPr>
+        <w:t xml:space="preserve"> accuracy to</w:t>
       </w:r>
       <w:r>
         <w:rPr>
@@ -520,7 +543,19 @@
         <w:rPr>
           <w:rFonts w:ascii="Times New Roman" w:hAnsi="Times New Roman" w:cs="Times New Roman"/>
         </w:rPr>
-        <w:t xml:space="preserve"> We aim to secure a capital investment which will allow us to</w:t>
+        <w:t xml:space="preserve"> We aim to secure a capital investment </w:t>
+      </w:r>
+      <w:r>
+        <w:rPr>
+          <w:rFonts w:ascii="Times New Roman" w:hAnsi="Times New Roman" w:cs="Times New Roman"/>
+        </w:rPr>
+        <w:t xml:space="preserve">of £300,000 </w:t>
+      </w:r>
+      <w:r>
+        <w:rPr>
+          <w:rFonts w:ascii="Times New Roman" w:hAnsi="Times New Roman" w:cs="Times New Roman"/>
+        </w:rPr>
+        <w:t>which will allow us to</w:t>
       </w:r>
       <w:r>
         <w:rPr>
@@ -850,7 +885,19 @@
         <w:rPr>
           <w:rFonts w:ascii="Times New Roman" w:hAnsi="Times New Roman" w:cs="Times New Roman"/>
         </w:rPr>
-        <w:t>or to</w:t>
+        <w:t xml:space="preserve">or </w:t>
+      </w:r>
+      <w:r>
+        <w:rPr>
+          <w:rFonts w:ascii="Times New Roman" w:hAnsi="Times New Roman" w:cs="Times New Roman"/>
+        </w:rPr>
+        <w:t xml:space="preserve">even </w:t>
+      </w:r>
+      <w:r>
+        <w:rPr>
+          <w:rFonts w:ascii="Times New Roman" w:hAnsi="Times New Roman" w:cs="Times New Roman"/>
+        </w:rPr>
+        <w:t>to</w:t>
       </w:r>
       <w:r>
         <w:rPr>
@@ -886,7 +933,19 @@
         <w:rPr>
           <w:rFonts w:ascii="Times New Roman" w:hAnsi="Times New Roman" w:cs="Times New Roman"/>
         </w:rPr>
-        <w:t>, and is often neglected by casual or amateur players</w:t>
+        <w:t xml:space="preserve">, and is often neglected by casual </w:t>
+      </w:r>
+      <w:r>
+        <w:rPr>
+          <w:rFonts w:ascii="Times New Roman" w:hAnsi="Times New Roman" w:cs="Times New Roman"/>
+        </w:rPr>
+        <w:t>and</w:t>
+      </w:r>
+      <w:r>
+        <w:rPr>
+          <w:rFonts w:ascii="Times New Roman" w:hAnsi="Times New Roman" w:cs="Times New Roman"/>
+        </w:rPr>
+        <w:t xml:space="preserve"> amateur players</w:t>
       </w:r>
       <w:r>
         <w:rPr>
@@ -1292,6 +1351,13 @@
       <w:r>
         <w:rPr>
           <w:rFonts w:ascii="Times New Roman" w:hAnsi="Times New Roman" w:cs="Times New Roman"/>
+          <w:vertAlign w:val="superscript"/>
+        </w:rPr>
+        <w:t>15</w:t>
+      </w:r>
+      <w:r>
+        <w:rPr>
+          <w:rFonts w:ascii="Times New Roman" w:hAnsi="Times New Roman" w:cs="Times New Roman"/>
         </w:rPr>
         <w:t>.</w:t>
       </w:r>
@@ -1324,19 +1390,31 @@
         <w:rPr>
           <w:rFonts w:ascii="Times New Roman" w:hAnsi="Times New Roman" w:cs="Times New Roman"/>
         </w:rPr>
-        <w:t xml:space="preserve">Through the training methods previously described, a lot of repetition and trial-and-error is needed to improve, even for somewhat competent players. With most people only wanting to play with their friends in a casual setting, only those who compete at a club level or higher will currently take the time to </w:t>
-      </w:r>
-      <w:r>
-        <w:rPr>
-          <w:rFonts w:ascii="Times New Roman" w:hAnsi="Times New Roman" w:cs="Times New Roman"/>
-        </w:rPr>
-        <w:t xml:space="preserve">properly </w:t>
-      </w:r>
-      <w:r>
-        <w:rPr>
-          <w:rFonts w:ascii="Times New Roman" w:hAnsi="Times New Roman" w:cs="Times New Roman"/>
-        </w:rPr>
-        <w:t xml:space="preserve">practice and train. Reducing the time commitment needed to improve would allow new and amateur players to win against their friends and get more enjoyment from playing the sport, but without having to commit to time expensive training. This is a huge benefit for those with full time jobs and families who </w:t>
+        <w:t xml:space="preserve">Through the training methods previously described, a lot of repetition and trial-and-error is needed to improve, even for somewhat competent players. With most people only wanting to play with their friends in a casual setting, only those who compete at a club level or higher will currently take the time to properly practice and train. Reducing the time commitment needed to improve would allow new and amateur players to win against their friends and get more enjoyment from playing the sport, but without having to commit to time </w:t>
+      </w:r>
+      <w:r>
+        <w:rPr>
+          <w:rFonts w:ascii="Times New Roman" w:hAnsi="Times New Roman" w:cs="Times New Roman"/>
+        </w:rPr>
+        <w:t>hungry</w:t>
+      </w:r>
+      <w:r>
+        <w:rPr>
+          <w:rFonts w:ascii="Times New Roman" w:hAnsi="Times New Roman" w:cs="Times New Roman"/>
+        </w:rPr>
+        <w:t xml:space="preserve"> training. This </w:t>
+      </w:r>
+      <w:r>
+        <w:rPr>
+          <w:rFonts w:ascii="Times New Roman" w:hAnsi="Times New Roman" w:cs="Times New Roman"/>
+        </w:rPr>
+        <w:t>would be a</w:t>
+      </w:r>
+      <w:r>
+        <w:rPr>
+          <w:rFonts w:ascii="Times New Roman" w:hAnsi="Times New Roman" w:cs="Times New Roman"/>
+        </w:rPr>
+        <w:t xml:space="preserve"> huge benefit for those with full time jobs and families who </w:t>
       </w:r>
       <w:r>
         <w:rPr>
@@ -1348,7 +1426,19 @@
         <w:rPr>
           <w:rFonts w:ascii="Times New Roman" w:hAnsi="Times New Roman" w:cs="Times New Roman"/>
         </w:rPr>
-        <w:t xml:space="preserve"> have a large amount of time to commit to training.</w:t>
+        <w:t xml:space="preserve"> have a large amount of time </w:t>
+      </w:r>
+      <w:r>
+        <w:rPr>
+          <w:rFonts w:ascii="Times New Roman" w:hAnsi="Times New Roman" w:cs="Times New Roman"/>
+        </w:rPr>
+        <w:t>for</w:t>
+      </w:r>
+      <w:r>
+        <w:rPr>
+          <w:rFonts w:ascii="Times New Roman" w:hAnsi="Times New Roman" w:cs="Times New Roman"/>
+        </w:rPr>
+        <w:t xml:space="preserve"> training.</w:t>
       </w:r>
     </w:p>
     <w:p>
@@ -1585,6 +1675,12 @@
         <w:rPr>
           <w:rFonts w:ascii="Times New Roman" w:hAnsi="Times New Roman" w:cs="Times New Roman"/>
         </w:rPr>
+        <w:t xml:space="preserve"> also</w:t>
+      </w:r>
+      <w:r>
+        <w:rPr>
+          <w:rFonts w:ascii="Times New Roman" w:hAnsi="Times New Roman" w:cs="Times New Roman"/>
+        </w:rPr>
         <w:t xml:space="preserve"> be focused</w:t>
       </w:r>
       <w:r>
@@ -1664,31 +1760,7 @@
         <w:rPr>
           <w:rFonts w:ascii="Times New Roman" w:hAnsi="Times New Roman" w:cs="Times New Roman"/>
         </w:rPr>
-        <w:t>w</w:t>
-      </w:r>
-      <w:r>
-        <w:rPr>
-          <w:rFonts w:ascii="Times New Roman" w:hAnsi="Times New Roman" w:cs="Times New Roman"/>
-        </w:rPr>
-        <w:t>e can see that consumers are willing to pay for new emerging technologies</w:t>
-      </w:r>
-      <w:r>
-        <w:rPr>
-          <w:rFonts w:ascii="Times New Roman" w:hAnsi="Times New Roman" w:cs="Times New Roman"/>
-        </w:rPr>
-        <w:t>,</w:t>
-      </w:r>
-      <w:r>
-        <w:rPr>
-          <w:rFonts w:ascii="Times New Roman" w:hAnsi="Times New Roman" w:cs="Times New Roman"/>
-        </w:rPr>
-        <w:t xml:space="preserve"> despite their high price tag. </w:t>
-      </w:r>
-      <w:r>
-        <w:rPr>
-          <w:rFonts w:ascii="Times New Roman" w:hAnsi="Times New Roman" w:cs="Times New Roman"/>
-        </w:rPr>
-        <w:t xml:space="preserve"> </w:t>
+        <w:t xml:space="preserve">we can see that consumers are willing to pay for new emerging technologies, despite their high price tag.  </w:t>
       </w:r>
       <w:r>
         <w:rPr>
@@ -1701,6 +1773,12 @@
           <w:rFonts w:ascii="Times New Roman" w:hAnsi="Times New Roman" w:cs="Times New Roman"/>
         </w:rPr>
         <w:t>. Already, we can see competition emerging between companies such as Microsoft, Google, Epson, all of which have released their own mixed reality head mounted display</w:t>
+      </w:r>
+      <w:r>
+        <w:rPr>
+          <w:rFonts w:ascii="Times New Roman" w:hAnsi="Times New Roman" w:cs="Times New Roman"/>
+        </w:rPr>
+        <w:t>s</w:t>
       </w:r>
       <w:r>
         <w:rPr>
@@ -1750,7 +1828,19 @@
         <w:rPr>
           <w:rFonts w:ascii="Times New Roman" w:hAnsi="Times New Roman" w:cs="Times New Roman"/>
         </w:rPr>
-        <w:t xml:space="preserve">Additionally, existing high-end snooker or pool halls where </w:t>
+        <w:t xml:space="preserve">Additionally, existing high-end snooker </w:t>
+      </w:r>
+      <w:r>
+        <w:rPr>
+          <w:rFonts w:ascii="Times New Roman" w:hAnsi="Times New Roman" w:cs="Times New Roman"/>
+        </w:rPr>
+        <w:t>and</w:t>
+      </w:r>
+      <w:r>
+        <w:rPr>
+          <w:rFonts w:ascii="Times New Roman" w:hAnsi="Times New Roman" w:cs="Times New Roman"/>
+        </w:rPr>
+        <w:t xml:space="preserve"> pool halls where </w:t>
       </w:r>
       <w:r>
         <w:rPr>
@@ -1829,7 +1919,19 @@
         <w:rPr>
           <w:rFonts w:ascii="Times New Roman" w:hAnsi="Times New Roman" w:cs="Times New Roman"/>
         </w:rPr>
-        <w:t xml:space="preserve"> would increase brand and product exposure within their client base for free, as well as allowing consumers to try the product before they buy it, reducing the chance for unhappy customers and returns.</w:t>
+        <w:t xml:space="preserve"> would increase brand and product exposure within their client base for free, as well as allowing consumers to try the product before they buy it, reducing the chance for unhappy customers </w:t>
+      </w:r>
+      <w:r>
+        <w:rPr>
+          <w:rFonts w:ascii="Times New Roman" w:hAnsi="Times New Roman" w:cs="Times New Roman"/>
+        </w:rPr>
+        <w:t>or product</w:t>
+      </w:r>
+      <w:r>
+        <w:rPr>
+          <w:rFonts w:ascii="Times New Roman" w:hAnsi="Times New Roman" w:cs="Times New Roman"/>
+        </w:rPr>
+        <w:t xml:space="preserve"> returns.</w:t>
       </w:r>
     </w:p>
     <w:p>
@@ -1952,7 +2054,7 @@
         <w:rPr>
           <w:rFonts w:ascii="Times New Roman" w:hAnsi="Times New Roman" w:cs="Times New Roman"/>
         </w:rPr>
-        <w:t>;</w:t>
+        <w:t xml:space="preserve"> -</w:t>
       </w:r>
       <w:r>
         <w:rPr>
@@ -2106,7 +2208,25 @@
         <w:rPr>
           <w:rFonts w:ascii="Times New Roman" w:hAnsi="Times New Roman" w:cs="Times New Roman"/>
         </w:rPr>
-        <w:t xml:space="preserve"> as this perfectly fits with our target audience</w:t>
+        <w:t xml:space="preserve"> as this perfectly fits </w:t>
+      </w:r>
+      <w:r>
+        <w:rPr>
+          <w:rFonts w:ascii="Times New Roman" w:hAnsi="Times New Roman" w:cs="Times New Roman"/>
+        </w:rPr>
+        <w:t xml:space="preserve">in </w:t>
+      </w:r>
+      <w:r>
+        <w:rPr>
+          <w:rFonts w:ascii="Times New Roman" w:hAnsi="Times New Roman" w:cs="Times New Roman"/>
+        </w:rPr>
+        <w:t xml:space="preserve">with our target </w:t>
+      </w:r>
+      <w:r>
+        <w:rPr>
+          <w:rFonts w:ascii="Times New Roman" w:hAnsi="Times New Roman" w:cs="Times New Roman"/>
+        </w:rPr>
+        <w:t>demographic</w:t>
       </w:r>
       <w:r>
         <w:rPr>
@@ -2477,7 +2597,31 @@
         <w:rPr>
           <w:rFonts w:ascii="Times New Roman" w:hAnsi="Times New Roman" w:cs="Times New Roman"/>
         </w:rPr>
-        <w:t>sector, meaning there is proven success and large growth within an alike market and sector to the one we will be entering.</w:t>
+        <w:t xml:space="preserve">sector, </w:t>
+      </w:r>
+      <w:r>
+        <w:rPr>
+          <w:rFonts w:ascii="Times New Roman" w:hAnsi="Times New Roman" w:cs="Times New Roman"/>
+        </w:rPr>
+        <w:t>showing</w:t>
+      </w:r>
+      <w:r>
+        <w:rPr>
+          <w:rFonts w:ascii="Times New Roman" w:hAnsi="Times New Roman" w:cs="Times New Roman"/>
+        </w:rPr>
+        <w:t xml:space="preserve"> there is proven success and large growth within an alike</w:t>
+      </w:r>
+      <w:r>
+        <w:rPr>
+          <w:rFonts w:ascii="Times New Roman" w:hAnsi="Times New Roman" w:cs="Times New Roman"/>
+        </w:rPr>
+        <w:t xml:space="preserve"> technology focused</w:t>
+      </w:r>
+      <w:r>
+        <w:rPr>
+          <w:rFonts w:ascii="Times New Roman" w:hAnsi="Times New Roman" w:cs="Times New Roman"/>
+        </w:rPr>
+        <w:t xml:space="preserve"> market sector to the one we will be entering.</w:t>
       </w:r>
     </w:p>
     <w:p>
@@ -2579,7 +2723,38 @@
         <w:rPr>
           <w:rFonts w:ascii="Times New Roman" w:hAnsi="Times New Roman" w:cs="Times New Roman"/>
         </w:rPr>
-        <w:t xml:space="preserve"> improve and maintain a player’s hitting and potting accuracy more efficiently than current training methods</w:t>
+        <w:t xml:space="preserve"> help</w:t>
+      </w:r>
+      <w:r>
+        <w:rPr>
+          <w:rFonts w:ascii="Times New Roman" w:hAnsi="Times New Roman" w:cs="Times New Roman"/>
+        </w:rPr>
+        <w:t xml:space="preserve"> improve a player’s hitting and potting accuracy more efficiently than current training methods</w:t>
+      </w:r>
+      <w:r>
+        <w:rPr>
+          <w:rFonts w:ascii="Times New Roman" w:hAnsi="Times New Roman" w:cs="Times New Roman"/>
+        </w:rPr>
+        <w:t xml:space="preserve">, as well as bringing added </w:t>
+      </w:r>
+      <w:r>
+        <w:rPr>
+          <w:rFonts w:ascii="Times New Roman" w:hAnsi="Times New Roman" w:cs="Times New Roman"/>
+        </w:rPr>
+        <w:t>excitement</w:t>
+      </w:r>
+      <w:r>
+        <w:rPr>
+          <w:rFonts w:ascii="Times New Roman" w:hAnsi="Times New Roman" w:cs="Times New Roman"/>
+        </w:rPr>
+        <w:t xml:space="preserve"> </w:t>
+      </w:r>
+      <w:r>
+        <w:rPr>
+          <w:rFonts w:ascii="Times New Roman" w:hAnsi="Times New Roman" w:cs="Times New Roman"/>
+        </w:rPr>
+        <w:lastRenderedPageBreak/>
+        <w:t>to their game</w:t>
       </w:r>
       <w:r>
         <w:rPr>
@@ -2651,14 +2826,7 @@
         <w:rPr>
           <w:rFonts w:ascii="Times New Roman" w:hAnsi="Times New Roman" w:cs="Times New Roman"/>
         </w:rPr>
-        <w:t xml:space="preserve">, we can seamlessly overlay 3D models, graphics, </w:t>
-      </w:r>
-      <w:r>
-        <w:rPr>
-          <w:rFonts w:ascii="Times New Roman" w:hAnsi="Times New Roman" w:cs="Times New Roman"/>
-        </w:rPr>
-        <w:lastRenderedPageBreak/>
-        <w:t>text and more o</w:t>
+        <w:t>, we can seamlessly overlay 3D models, graphics, text and more o</w:t>
       </w:r>
       <w:r>
         <w:rPr>
@@ -2694,7 +2862,7 @@
         <w:rPr>
           <w:rFonts w:ascii="Times New Roman" w:hAnsi="Times New Roman" w:cs="Times New Roman"/>
         </w:rPr>
-        <w:t xml:space="preserve">Prior to playing, the user must first calibrate the system to the playing table. This is easily done by placing QR codes on each corner of the table, and then scanning them with our custom-built calibration tool on the HoloLens headset. Once this is done, the user can begin </w:t>
+        <w:t xml:space="preserve">Prior to playing, the user must first calibrate the system to the playing table. This is easily done by placing QR codes on each corner of the table and then scanning them with our custom-built calibration tool on the HoloLens headset. Once this is done, the user can begin </w:t>
       </w:r>
       <w:r>
         <w:rPr>
@@ -2718,7 +2886,19 @@
         <w:rPr>
           <w:rFonts w:ascii="Times New Roman" w:hAnsi="Times New Roman" w:cs="Times New Roman"/>
         </w:rPr>
-        <w:t>For our system we have chosen to implement the following features</w:t>
+        <w:t>For our system</w:t>
+      </w:r>
+      <w:r>
+        <w:rPr>
+          <w:rFonts w:ascii="Times New Roman" w:hAnsi="Times New Roman" w:cs="Times New Roman"/>
+        </w:rPr>
+        <w:t>,</w:t>
+      </w:r>
+      <w:r>
+        <w:rPr>
+          <w:rFonts w:ascii="Times New Roman" w:hAnsi="Times New Roman" w:cs="Times New Roman"/>
+        </w:rPr>
+        <w:t xml:space="preserve"> we have chosen to implement the following features</w:t>
       </w:r>
       <w:r>
         <w:rPr>
@@ -2807,13 +2987,31 @@
         <w:rPr>
           <w:rFonts w:ascii="Times New Roman" w:hAnsi="Times New Roman" w:cs="Times New Roman"/>
         </w:rPr>
-        <w:t xml:space="preserve"> including any collisions with cushions or other balls, and the paths post collisio</w:t>
-      </w:r>
-      <w:r>
-        <w:rPr>
-          <w:rFonts w:ascii="Times New Roman" w:hAnsi="Times New Roman" w:cs="Times New Roman"/>
-        </w:rPr>
-        <w:t xml:space="preserve">n </w:t>
+        <w:t xml:space="preserve"> including </w:t>
+      </w:r>
+      <w:r>
+        <w:rPr>
+          <w:rFonts w:ascii="Times New Roman" w:hAnsi="Times New Roman" w:cs="Times New Roman"/>
+        </w:rPr>
+        <w:t xml:space="preserve">the paths after any </w:t>
+      </w:r>
+      <w:r>
+        <w:rPr>
+          <w:rFonts w:ascii="Times New Roman" w:hAnsi="Times New Roman" w:cs="Times New Roman"/>
+        </w:rPr>
+        <w:t>collisions with cushions or other balls</w:t>
+      </w:r>
+      <w:r>
+        <w:rPr>
+          <w:rFonts w:ascii="Times New Roman" w:hAnsi="Times New Roman" w:cs="Times New Roman"/>
+        </w:rPr>
+        <w:t>,</w:t>
+      </w:r>
+      <w:r>
+        <w:rPr>
+          <w:rFonts w:ascii="Times New Roman" w:hAnsi="Times New Roman" w:cs="Times New Roman"/>
+        </w:rPr>
+        <w:t xml:space="preserve"> </w:t>
       </w:r>
       <w:r>
         <w:rPr>
@@ -2929,7 +3127,7 @@
         <w:rPr>
           <w:rFonts w:ascii="Times New Roman" w:hAnsi="Times New Roman" w:cs="Times New Roman"/>
         </w:rPr>
-        <w:t xml:space="preserve"> to track their progress over time and visually see their improvements</w:t>
+        <w:t xml:space="preserve"> to track their progress over time and visually see their improvement</w:t>
       </w:r>
       <w:r>
         <w:rPr>
@@ -2979,7 +3177,19 @@
         <w:rPr>
           <w:rFonts w:ascii="Times New Roman" w:hAnsi="Times New Roman" w:cs="Times New Roman"/>
         </w:rPr>
-        <w:t>allow players to easily reset the ball positions exactly to practice the same shot consistently</w:t>
+        <w:t>allow</w:t>
+      </w:r>
+      <w:r>
+        <w:rPr>
+          <w:rFonts w:ascii="Times New Roman" w:hAnsi="Times New Roman" w:cs="Times New Roman"/>
+        </w:rPr>
+        <w:t>s</w:t>
+      </w:r>
+      <w:r>
+        <w:rPr>
+          <w:rFonts w:ascii="Times New Roman" w:hAnsi="Times New Roman" w:cs="Times New Roman"/>
+        </w:rPr>
+        <w:t xml:space="preserve"> players to easily reset the ball positions exactly to practice the same shot consistently</w:t>
       </w:r>
       <w:r>
         <w:rPr>
@@ -3037,7 +3247,7 @@
         <w:rPr>
           <w:rFonts w:ascii="Times New Roman" w:hAnsi="Times New Roman" w:cs="Times New Roman"/>
         </w:rPr>
-        <w:t xml:space="preserve"> will help teach the user game sense and improve their decision making whilst playing – another crucial skill area to develop that is sometimes difficult to do when playing/training on your own</w:t>
+        <w:t xml:space="preserve"> will help teach the user game sense and improve their decision making whilst playing – another crucial skill area to develop that is difficult to do when playing/training on your own</w:t>
       </w:r>
       <w:r>
         <w:rPr>
@@ -3056,7 +3266,19 @@
         <w:rPr>
           <w:rFonts w:ascii="Times New Roman" w:hAnsi="Times New Roman" w:cs="Times New Roman"/>
         </w:rPr>
-        <w:t xml:space="preserve">We can be sure our product will improve a user’s long-term accuracy quicker than existing solutions for several reasons. Firstly, and most importantly, the user will most likely be using the device whilst performing standard training drills we talked about earlier. This means that at the very least, they will be gaining as much as they would be if they didn’t train using our headset. Secondly, </w:t>
+        <w:t xml:space="preserve">We can be sure our product will improve a user’s long-term accuracy quicker than existing solutions for several reasons. Firstly, and most importantly, the user will most likely be using the device whilst performing standard training drills we talked about earlier. This means that at the very least, they will be gaining as much as they would be if they </w:t>
+      </w:r>
+      <w:r>
+        <w:rPr>
+          <w:rFonts w:ascii="Times New Roman" w:hAnsi="Times New Roman" w:cs="Times New Roman"/>
+        </w:rPr>
+        <w:t>did not</w:t>
+      </w:r>
+      <w:r>
+        <w:rPr>
+          <w:rFonts w:ascii="Times New Roman" w:hAnsi="Times New Roman" w:cs="Times New Roman"/>
+        </w:rPr>
+        <w:t xml:space="preserve"> train using our headset. Secondly, </w:t>
       </w:r>
       <w:r>
         <w:rPr>
@@ -3172,7 +3394,31 @@
         <w:rPr>
           <w:rFonts w:ascii="Times New Roman" w:hAnsi="Times New Roman" w:cs="Times New Roman"/>
         </w:rPr>
-        <w:t xml:space="preserve"> increase in pre-set shot accuracy when wearing the headset compared to the user playing the same shots without the headset. Additionally, a</w:t>
+        <w:t xml:space="preserve"> increase in pre-set shot accuracy when wearing </w:t>
+      </w:r>
+      <w:r>
+        <w:rPr>
+          <w:rFonts w:ascii="Times New Roman" w:hAnsi="Times New Roman" w:cs="Times New Roman"/>
+        </w:rPr>
+        <w:t>our</w:t>
+      </w:r>
+      <w:r>
+        <w:rPr>
+          <w:rFonts w:ascii="Times New Roman" w:hAnsi="Times New Roman" w:cs="Times New Roman"/>
+        </w:rPr>
+        <w:t xml:space="preserve"> headset compared to the user playing the same shots without </w:t>
+      </w:r>
+      <w:r>
+        <w:rPr>
+          <w:rFonts w:ascii="Times New Roman" w:hAnsi="Times New Roman" w:cs="Times New Roman"/>
+        </w:rPr>
+        <w:t>our</w:t>
+      </w:r>
+      <w:r>
+        <w:rPr>
+          <w:rFonts w:ascii="Times New Roman" w:hAnsi="Times New Roman" w:cs="Times New Roman"/>
+        </w:rPr>
+        <w:t xml:space="preserve"> headset. Additionally, a</w:t>
       </w:r>
       <w:r>
         <w:rPr>
@@ -3433,7 +3679,19 @@
         <w:rPr>
           <w:rFonts w:ascii="Times New Roman" w:hAnsi="Times New Roman" w:cs="Times New Roman"/>
         </w:rPr>
-        <w:t>improve ability more effectively</w:t>
+        <w:t xml:space="preserve">improve </w:t>
+      </w:r>
+      <w:r>
+        <w:rPr>
+          <w:rFonts w:ascii="Times New Roman" w:hAnsi="Times New Roman" w:cs="Times New Roman"/>
+        </w:rPr>
+        <w:t xml:space="preserve">a person’s </w:t>
+      </w:r>
+      <w:r>
+        <w:rPr>
+          <w:rFonts w:ascii="Times New Roman" w:hAnsi="Times New Roman" w:cs="Times New Roman"/>
+        </w:rPr>
+        <w:t>ability more effectively</w:t>
       </w:r>
       <w:r>
         <w:rPr>
@@ -3576,7 +3834,31 @@
         <w:rPr>
           <w:rFonts w:ascii="Times New Roman" w:hAnsi="Times New Roman" w:cs="Times New Roman"/>
         </w:rPr>
-        <w:t xml:space="preserve">. In this aspect, our solution carries an advantage over Pool Live AR, due to the extended feature set provided, as well as promising initial test data showing its </w:t>
+        <w:t>. In this aspect, our solution carries an advantage over Pool Live AR, due to the extended feature set</w:t>
+      </w:r>
+      <w:r>
+        <w:rPr>
+          <w:rFonts w:ascii="Times New Roman" w:hAnsi="Times New Roman" w:cs="Times New Roman"/>
+        </w:rPr>
+        <w:t xml:space="preserve"> we</w:t>
+      </w:r>
+      <w:r>
+        <w:rPr>
+          <w:rFonts w:ascii="Times New Roman" w:hAnsi="Times New Roman" w:cs="Times New Roman"/>
+        </w:rPr>
+        <w:t xml:space="preserve"> provided, as well as</w:t>
+      </w:r>
+      <w:r>
+        <w:rPr>
+          <w:rFonts w:ascii="Times New Roman" w:hAnsi="Times New Roman" w:cs="Times New Roman"/>
+        </w:rPr>
+        <w:t xml:space="preserve"> our</w:t>
+      </w:r>
+      <w:r>
+        <w:rPr>
+          <w:rFonts w:ascii="Times New Roman" w:hAnsi="Times New Roman" w:cs="Times New Roman"/>
+        </w:rPr>
+        <w:t xml:space="preserve"> promising initial test data showing its </w:t>
       </w:r>
       <w:r>
         <w:rPr>
@@ -3588,38 +3870,46 @@
         <w:rPr>
           <w:rFonts w:ascii="Times New Roman" w:hAnsi="Times New Roman" w:cs="Times New Roman"/>
         </w:rPr>
-        <w:t>value to beginner and amateur players. Additionally, Pool Live AR’s solution is integrated into a specialised table and requires mounting additional hardware (such as a camera and projector) above the play table. This limits where the system can be used and makes it extremely immobile. Again, our solution is self-contained within the Microsoft HoloLens headset, allowing a user to easily use the system on any pool or snooker table after a quick and easy calibration process.</w:t>
-      </w:r>
-      <w:r>
-        <w:rPr>
-          <w:rFonts w:ascii="Times New Roman" w:hAnsi="Times New Roman" w:cs="Times New Roman"/>
-        </w:rPr>
-        <w:t xml:space="preserve"> Additionally, </w:t>
-      </w:r>
-      <w:r>
-        <w:rPr>
-          <w:rFonts w:ascii="Times New Roman" w:hAnsi="Times New Roman" w:cs="Times New Roman"/>
-        </w:rPr>
-        <w:t xml:space="preserve">Pool Live </w:t>
+        <w:t xml:space="preserve">value to beginner and amateur players. Additionally, Pool Live AR’s solution is integrated into a specialised table and requires mounting additional hardware (such as a camera and projector) above the play table. This limits where the system can be used and makes it extremely immobile. Again, our solution is self-contained within the Microsoft HoloLens headset, allowing a user to easily use the </w:t>
       </w:r>
       <w:r>
         <w:rPr>
           <w:rFonts w:ascii="Times New Roman" w:hAnsi="Times New Roman" w:cs="Times New Roman"/>
         </w:rPr>
         <w:lastRenderedPageBreak/>
-        <w:t>AR does not seem to be commercially available. The closest product on the market</w:t>
-      </w:r>
-      <w:r>
-        <w:rPr>
-          <w:rFonts w:ascii="Times New Roman" w:hAnsi="Times New Roman" w:cs="Times New Roman"/>
-        </w:rPr>
-        <w:t xml:space="preserve"> to Pool Live AR or our product</w:t>
-      </w:r>
-      <w:r>
-        <w:rPr>
-          <w:rFonts w:ascii="Times New Roman" w:hAnsi="Times New Roman" w:cs="Times New Roman"/>
-        </w:rPr>
-        <w:t xml:space="preserve"> is the iPool Projector</w:t>
+        <w:t>system on any pool or snooker table after a quick and easy calibration process.</w:t>
+      </w:r>
+      <w:r>
+        <w:rPr>
+          <w:rFonts w:ascii="Times New Roman" w:hAnsi="Times New Roman" w:cs="Times New Roman"/>
+        </w:rPr>
+        <w:t xml:space="preserve"> </w:t>
+      </w:r>
+      <w:r>
+        <w:rPr>
+          <w:rFonts w:ascii="Times New Roman" w:hAnsi="Times New Roman" w:cs="Times New Roman"/>
+        </w:rPr>
+        <w:t>Furthermore</w:t>
+      </w:r>
+      <w:r>
+        <w:rPr>
+          <w:rFonts w:ascii="Times New Roman" w:hAnsi="Times New Roman" w:cs="Times New Roman"/>
+        </w:rPr>
+        <w:t xml:space="preserve">, Pool Live AR does not seem to be commercially available. The closest product on the market to Pool Live AR or our product is the </w:t>
+      </w:r>
+      <w:proofErr w:type="spellStart"/>
+      <w:r>
+        <w:rPr>
+          <w:rFonts w:ascii="Times New Roman" w:hAnsi="Times New Roman" w:cs="Times New Roman"/>
+        </w:rPr>
+        <w:t>iPool</w:t>
+      </w:r>
+      <w:proofErr w:type="spellEnd"/>
+      <w:r>
+        <w:rPr>
+          <w:rFonts w:ascii="Times New Roman" w:hAnsi="Times New Roman" w:cs="Times New Roman"/>
+        </w:rPr>
+        <w:t xml:space="preserve"> Projector</w:t>
       </w:r>
       <w:r>
         <w:rPr>
@@ -3632,7 +3922,43 @@
         <w:rPr>
           <w:rFonts w:ascii="Times New Roman" w:hAnsi="Times New Roman" w:cs="Times New Roman"/>
         </w:rPr>
-        <w:t xml:space="preserve"> which projects visual graphics onto a pool table’s surface. However, these are only visual enhancements rather than training or performance aids and are only available on request. Therefore, our system upon release would be a first in the market sector with very little close competition.</w:t>
+        <w:t xml:space="preserve"> which projects visual graphics onto a pool table’s surface. However, these are only visual enhancements rather than training or performance aids and are only available</w:t>
+      </w:r>
+      <w:r>
+        <w:rPr>
+          <w:rFonts w:ascii="Times New Roman" w:hAnsi="Times New Roman" w:cs="Times New Roman"/>
+        </w:rPr>
+        <w:t xml:space="preserve"> at wholesale</w:t>
+      </w:r>
+      <w:r>
+        <w:rPr>
+          <w:rFonts w:ascii="Times New Roman" w:hAnsi="Times New Roman" w:cs="Times New Roman"/>
+        </w:rPr>
+        <w:t xml:space="preserve"> on request. Therefore, our system</w:t>
+      </w:r>
+      <w:r>
+        <w:rPr>
+          <w:rFonts w:ascii="Times New Roman" w:hAnsi="Times New Roman" w:cs="Times New Roman"/>
+        </w:rPr>
+        <w:t>,</w:t>
+      </w:r>
+      <w:r>
+        <w:rPr>
+          <w:rFonts w:ascii="Times New Roman" w:hAnsi="Times New Roman" w:cs="Times New Roman"/>
+        </w:rPr>
+        <w:t xml:space="preserve"> upon release</w:t>
+      </w:r>
+      <w:r>
+        <w:rPr>
+          <w:rFonts w:ascii="Times New Roman" w:hAnsi="Times New Roman" w:cs="Times New Roman"/>
+        </w:rPr>
+        <w:t>,</w:t>
+      </w:r>
+      <w:r>
+        <w:rPr>
+          <w:rFonts w:ascii="Times New Roman" w:hAnsi="Times New Roman" w:cs="Times New Roman"/>
+        </w:rPr>
+        <w:t xml:space="preserve"> would be a first in the market sector with very little close competition.</w:t>
       </w:r>
     </w:p>
     <w:p>
@@ -3657,7 +3983,19 @@
         <w:rPr>
           <w:rFonts w:ascii="Times New Roman" w:hAnsi="Times New Roman" w:cs="Times New Roman"/>
         </w:rPr>
-        <w:t xml:space="preserve">compared to others. Firstly, other systems, including Pool Live AR, are seen to track the user’s cue and display the </w:t>
+        <w:t>compared to other</w:t>
+      </w:r>
+      <w:r>
+        <w:rPr>
+          <w:rFonts w:ascii="Times New Roman" w:hAnsi="Times New Roman" w:cs="Times New Roman"/>
+        </w:rPr>
+        <w:t xml:space="preserve"> solutions</w:t>
+      </w:r>
+      <w:r>
+        <w:rPr>
+          <w:rFonts w:ascii="Times New Roman" w:hAnsi="Times New Roman" w:cs="Times New Roman"/>
+        </w:rPr>
+        <w:t xml:space="preserve">. Firstly, other systems, including Pool Live AR, are seen to track the user’s cue and display the </w:t>
       </w:r>
       <w:r>
         <w:rPr>
@@ -3729,7 +4067,19 @@
         <w:rPr>
           <w:rFonts w:ascii="Times New Roman" w:hAnsi="Times New Roman" w:cs="Times New Roman"/>
         </w:rPr>
-        <w:t xml:space="preserve">. More user feedback and testing is needed </w:t>
+        <w:t xml:space="preserve">. More user feedback and testing is </w:t>
+      </w:r>
+      <w:r>
+        <w:rPr>
+          <w:rFonts w:ascii="Times New Roman" w:hAnsi="Times New Roman" w:cs="Times New Roman"/>
+        </w:rPr>
+        <w:t>required</w:t>
+      </w:r>
+      <w:r>
+        <w:rPr>
+          <w:rFonts w:ascii="Times New Roman" w:hAnsi="Times New Roman" w:cs="Times New Roman"/>
+        </w:rPr>
+        <w:t xml:space="preserve"> </w:t>
       </w:r>
       <w:r>
         <w:rPr>
@@ -3902,7 +4252,31 @@
         <w:rPr>
           <w:rFonts w:ascii="Times New Roman" w:hAnsi="Times New Roman" w:cs="Times New Roman"/>
         </w:rPr>
-        <w:t xml:space="preserve"> the UK market, with our product being available through our website and external distributors such as Home Leisure Direct</w:t>
+        <w:t xml:space="preserve"> the UK market, with our product being available </w:t>
+      </w:r>
+      <w:r>
+        <w:rPr>
+          <w:rFonts w:ascii="Times New Roman" w:hAnsi="Times New Roman" w:cs="Times New Roman"/>
+        </w:rPr>
+        <w:t xml:space="preserve">directly from us </w:t>
+      </w:r>
+      <w:r>
+        <w:rPr>
+          <w:rFonts w:ascii="Times New Roman" w:hAnsi="Times New Roman" w:cs="Times New Roman"/>
+        </w:rPr>
+        <w:t>through our website</w:t>
+      </w:r>
+      <w:r>
+        <w:rPr>
+          <w:rFonts w:ascii="Times New Roman" w:hAnsi="Times New Roman" w:cs="Times New Roman"/>
+        </w:rPr>
+        <w:t xml:space="preserve">, as well as </w:t>
+      </w:r>
+      <w:r>
+        <w:rPr>
+          <w:rFonts w:ascii="Times New Roman" w:hAnsi="Times New Roman" w:cs="Times New Roman"/>
+        </w:rPr>
+        <w:t>external distributors such as Home Leisure Direct</w:t>
       </w:r>
       <w:r>
         <w:rPr>
@@ -3915,7 +4289,19 @@
         <w:rPr>
           <w:rFonts w:ascii="Times New Roman" w:hAnsi="Times New Roman" w:cs="Times New Roman"/>
         </w:rPr>
-        <w:t xml:space="preserve"> who already specialise in distributing luxury pool tables and equipment. </w:t>
+        <w:t xml:space="preserve"> who already specialise in distributing </w:t>
+      </w:r>
+      <w:r>
+        <w:rPr>
+          <w:rFonts w:ascii="Times New Roman" w:hAnsi="Times New Roman" w:cs="Times New Roman"/>
+        </w:rPr>
+        <w:t>high end cue sports equipment, such as luxury</w:t>
+      </w:r>
+      <w:r>
+        <w:rPr>
+          <w:rFonts w:ascii="Times New Roman" w:hAnsi="Times New Roman" w:cs="Times New Roman"/>
+        </w:rPr>
+        <w:t xml:space="preserve"> pool tables. </w:t>
       </w:r>
       <w:r>
         <w:rPr>
@@ -3952,13 +4338,61 @@
         <w:rPr>
           <w:rFonts w:ascii="Times New Roman" w:hAnsi="Times New Roman" w:cs="Times New Roman"/>
         </w:rPr>
-        <w:t>Ideally, additionally to the capital investment, we aim to gain a partnership with Microsoft. Currently, the most technically sophisticated and well-polished mixed reality headsets are Microsoft’s HoloLens Gen. 2</w:t>
-      </w:r>
-      <w:r>
-        <w:rPr>
-          <w:rFonts w:ascii="Times New Roman" w:hAnsi="Times New Roman" w:cs="Times New Roman"/>
-        </w:rPr>
-        <w:t xml:space="preserve">, hence why they were chosen as the hardware base of our product. A successful partnership will allow us to attain headsets at a better price, whilst also allowing us to have access to new hardware or headset revisions quickly. </w:t>
+        <w:t>A</w:t>
+      </w:r>
+      <w:r>
+        <w:rPr>
+          <w:rFonts w:ascii="Times New Roman" w:hAnsi="Times New Roman" w:cs="Times New Roman"/>
+        </w:rPr>
+        <w:t>dditionally</w:t>
+      </w:r>
+      <w:r>
+        <w:rPr>
+          <w:rFonts w:ascii="Times New Roman" w:hAnsi="Times New Roman" w:cs="Times New Roman"/>
+        </w:rPr>
+        <w:t>,</w:t>
+      </w:r>
+      <w:r>
+        <w:rPr>
+          <w:rFonts w:ascii="Times New Roman" w:hAnsi="Times New Roman" w:cs="Times New Roman"/>
+        </w:rPr>
+        <w:t xml:space="preserve"> to the capital investment, we aim to gain a partnership with Microsoft. Currently, the most technically sophisticated and well-polished mixed reality headsets are Microsoft’s HoloLens Gen. 2</w:t>
+      </w:r>
+      <w:r>
+        <w:rPr>
+          <w:rFonts w:ascii="Times New Roman" w:hAnsi="Times New Roman" w:cs="Times New Roman"/>
+        </w:rPr>
+        <w:t xml:space="preserve">, hence why they were chosen as the hardware base of our product. A successful partnership will allow us to attain headsets at a better price, whilst also allowing us to have access to new hardware </w:t>
+      </w:r>
+      <w:r>
+        <w:rPr>
+          <w:rFonts w:ascii="Times New Roman" w:hAnsi="Times New Roman" w:cs="Times New Roman"/>
+        </w:rPr>
+        <w:t>and</w:t>
+      </w:r>
+      <w:r>
+        <w:rPr>
+          <w:rFonts w:ascii="Times New Roman" w:hAnsi="Times New Roman" w:cs="Times New Roman"/>
+        </w:rPr>
+        <w:t xml:space="preserve"> headset revisions quick</w:t>
+      </w:r>
+      <w:r>
+        <w:rPr>
+          <w:rFonts w:ascii="Times New Roman" w:hAnsi="Times New Roman" w:cs="Times New Roman"/>
+        </w:rPr>
+        <w:t>e</w:t>
+      </w:r>
+      <w:r>
+        <w:rPr>
+          <w:rFonts w:ascii="Times New Roman" w:hAnsi="Times New Roman" w:cs="Times New Roman"/>
+        </w:rPr>
+        <w:t>r</w:t>
+      </w:r>
+      <w:r>
+        <w:rPr>
+          <w:rFonts w:ascii="Times New Roman" w:hAnsi="Times New Roman" w:cs="Times New Roman"/>
+        </w:rPr>
+        <w:t xml:space="preserve">. </w:t>
       </w:r>
       <w:r>
         <w:rPr>
@@ -3988,7 +4422,25 @@
         <w:rPr>
           <w:rFonts w:ascii="Times New Roman" w:hAnsi="Times New Roman" w:cs="Times New Roman"/>
         </w:rPr>
-        <w:t xml:space="preserve">a company such as </w:t>
+        <w:t>a</w:t>
+      </w:r>
+      <w:r>
+        <w:rPr>
+          <w:rFonts w:ascii="Times New Roman" w:hAnsi="Times New Roman" w:cs="Times New Roman"/>
+        </w:rPr>
+        <w:t xml:space="preserve"> </w:t>
+      </w:r>
+      <w:r>
+        <w:rPr>
+          <w:rFonts w:ascii="Times New Roman" w:hAnsi="Times New Roman" w:cs="Times New Roman"/>
+        </w:rPr>
+        <w:t>high-profile</w:t>
+      </w:r>
+      <w:r>
+        <w:rPr>
+          <w:rFonts w:ascii="Times New Roman" w:hAnsi="Times New Roman" w:cs="Times New Roman"/>
+        </w:rPr>
+        <w:t xml:space="preserve"> company such as </w:t>
       </w:r>
       <w:r>
         <w:rPr>
@@ -4085,7 +4537,13 @@
         <w:rPr>
           <w:rFonts w:ascii="Times New Roman" w:hAnsi="Times New Roman" w:cs="Times New Roman"/>
         </w:rPr>
-        <w:t xml:space="preserve"> by </w:t>
+        <w:t>;</w:t>
+      </w:r>
+      <w:r>
+        <w:rPr>
+          <w:rFonts w:ascii="Times New Roman" w:hAnsi="Times New Roman" w:cs="Times New Roman"/>
+        </w:rPr>
+        <w:t xml:space="preserve"> </w:t>
       </w:r>
       <w:r>
         <w:rPr>
@@ -4121,7 +4579,19 @@
         <w:rPr>
           <w:rFonts w:ascii="Times New Roman" w:hAnsi="Times New Roman" w:cs="Times New Roman"/>
         </w:rPr>
-        <w:t xml:space="preserve"> making changes as needed.</w:t>
+        <w:t xml:space="preserve"> making changes as ne</w:t>
+      </w:r>
+      <w:r>
+        <w:rPr>
+          <w:rFonts w:ascii="Times New Roman" w:hAnsi="Times New Roman" w:cs="Times New Roman"/>
+        </w:rPr>
+        <w:t>cessary</w:t>
+      </w:r>
+      <w:r>
+        <w:rPr>
+          <w:rFonts w:ascii="Times New Roman" w:hAnsi="Times New Roman" w:cs="Times New Roman"/>
+        </w:rPr>
+        <w:t>.</w:t>
       </w:r>
       <w:r>
         <w:rPr>
@@ -4133,7 +4603,19 @@
         <w:rPr>
           <w:rFonts w:ascii="Times New Roman" w:hAnsi="Times New Roman" w:cs="Times New Roman"/>
         </w:rPr>
-        <w:t>This includes undergoing quality assurance testing as well as</w:t>
+        <w:t>This includes undergoing quality assurance testing</w:t>
+      </w:r>
+      <w:r>
+        <w:rPr>
+          <w:rFonts w:ascii="Times New Roman" w:hAnsi="Times New Roman" w:cs="Times New Roman"/>
+        </w:rPr>
+        <w:t>,</w:t>
+      </w:r>
+      <w:r>
+        <w:rPr>
+          <w:rFonts w:ascii="Times New Roman" w:hAnsi="Times New Roman" w:cs="Times New Roman"/>
+        </w:rPr>
+        <w:t xml:space="preserve"> as well as</w:t>
       </w:r>
       <w:r>
         <w:rPr>
@@ -4199,7 +4681,43 @@
         <w:rPr>
           <w:rFonts w:ascii="Times New Roman" w:hAnsi="Times New Roman" w:cs="Times New Roman"/>
         </w:rPr>
-        <w:t xml:space="preserve"> feedback on the feature set, user interface design, and discover any overlooked problems within the system. After this testing, we will make changes we see fit based on the feedback received, making the product ready for </w:t>
+        <w:t xml:space="preserve"> feedback on the feature set, user interface design, and discover any overlooked problems the system</w:t>
+      </w:r>
+      <w:r>
+        <w:rPr>
+          <w:rFonts w:ascii="Times New Roman" w:hAnsi="Times New Roman" w:cs="Times New Roman"/>
+        </w:rPr>
+        <w:t xml:space="preserve"> may have</w:t>
+      </w:r>
+      <w:r>
+        <w:rPr>
+          <w:rFonts w:ascii="Times New Roman" w:hAnsi="Times New Roman" w:cs="Times New Roman"/>
+        </w:rPr>
+        <w:t>. After t</w:t>
+      </w:r>
+      <w:r>
+        <w:rPr>
+          <w:rFonts w:ascii="Times New Roman" w:hAnsi="Times New Roman" w:cs="Times New Roman"/>
+        </w:rPr>
+        <w:t>esting has concluded</w:t>
+      </w:r>
+      <w:r>
+        <w:rPr>
+          <w:rFonts w:ascii="Times New Roman" w:hAnsi="Times New Roman" w:cs="Times New Roman"/>
+        </w:rPr>
+        <w:t xml:space="preserve">, we will make changes we see fit based on the feedback received, </w:t>
+      </w:r>
+      <w:r>
+        <w:rPr>
+          <w:rFonts w:ascii="Times New Roman" w:hAnsi="Times New Roman" w:cs="Times New Roman"/>
+        </w:rPr>
+        <w:t>ensuring</w:t>
+      </w:r>
+      <w:r>
+        <w:rPr>
+          <w:rFonts w:ascii="Times New Roman" w:hAnsi="Times New Roman" w:cs="Times New Roman"/>
+        </w:rPr>
+        <w:t xml:space="preserve"> the product ready for </w:t>
       </w:r>
       <w:r>
         <w:rPr>
@@ -4236,13 +4754,49 @@
         <w:rPr>
           <w:rFonts w:ascii="Times New Roman" w:hAnsi="Times New Roman" w:cs="Times New Roman"/>
         </w:rPr>
-        <w:t xml:space="preserve"> development by June 2021, and have completed our extensive user testing by October 2021. With time for making any minor changes, we aim to market and launch our product by early-December 2021, in time for the Christmas period. </w:t>
-      </w:r>
-      <w:r>
-        <w:rPr>
-          <w:rFonts w:ascii="Times New Roman" w:hAnsi="Times New Roman" w:cs="Times New Roman"/>
-        </w:rPr>
-        <w:t>Although not required for launch, a partnership with Microsoft will allow us to decrease the price of the system</w:t>
+        <w:t xml:space="preserve"> development by </w:t>
+      </w:r>
+      <w:r>
+        <w:rPr>
+          <w:rFonts w:ascii="Times New Roman" w:hAnsi="Times New Roman" w:cs="Times New Roman"/>
+        </w:rPr>
+        <w:t>July</w:t>
+      </w:r>
+      <w:r>
+        <w:rPr>
+          <w:rFonts w:ascii="Times New Roman" w:hAnsi="Times New Roman" w:cs="Times New Roman"/>
+        </w:rPr>
+        <w:t xml:space="preserve"> 2021, and have completed our extensive user testing by October 2021. With time for making any minor changes, we aim to market and launch our product by </w:t>
+      </w:r>
+      <w:r>
+        <w:rPr>
+          <w:rFonts w:ascii="Times New Roman" w:hAnsi="Times New Roman" w:cs="Times New Roman"/>
+        </w:rPr>
+        <w:t>mid-to-late November</w:t>
+      </w:r>
+      <w:r>
+        <w:rPr>
+          <w:rFonts w:ascii="Times New Roman" w:hAnsi="Times New Roman" w:cs="Times New Roman"/>
+        </w:rPr>
+        <w:t xml:space="preserve"> 2021, in time for the Christmas period. </w:t>
+      </w:r>
+      <w:r>
+        <w:rPr>
+          <w:rFonts w:ascii="Times New Roman" w:hAnsi="Times New Roman" w:cs="Times New Roman"/>
+        </w:rPr>
+        <w:t xml:space="preserve">Although not required for </w:t>
+      </w:r>
+      <w:r>
+        <w:rPr>
+          <w:rFonts w:ascii="Times New Roman" w:hAnsi="Times New Roman" w:cs="Times New Roman"/>
+        </w:rPr>
+        <w:t xml:space="preserve">product </w:t>
+      </w:r>
+      <w:r>
+        <w:rPr>
+          <w:rFonts w:ascii="Times New Roman" w:hAnsi="Times New Roman" w:cs="Times New Roman"/>
+        </w:rPr>
+        <w:t>launch, a partnership with Microsoft will allow us to decrease the price of the system</w:t>
       </w:r>
       <w:r>
         <w:rPr>
@@ -4266,7 +4820,19 @@
         <w:rPr>
           <w:rFonts w:ascii="Times New Roman" w:hAnsi="Times New Roman" w:cs="Times New Roman"/>
         </w:rPr>
-        <w:t>profit margins, and so will be sought after immediately</w:t>
+        <w:t>profit margins</w:t>
+      </w:r>
+      <w:r>
+        <w:rPr>
+          <w:rFonts w:ascii="Times New Roman" w:hAnsi="Times New Roman" w:cs="Times New Roman"/>
+        </w:rPr>
+        <w:t xml:space="preserve">, and </w:t>
+      </w:r>
+      <w:r>
+        <w:rPr>
+          <w:rFonts w:ascii="Times New Roman" w:hAnsi="Times New Roman" w:cs="Times New Roman"/>
+        </w:rPr>
+        <w:t>so will be sought after immediately</w:t>
       </w:r>
       <w:r>
         <w:rPr>
@@ -4278,7 +4844,13 @@
         <w:rPr>
           <w:rFonts w:ascii="Times New Roman" w:hAnsi="Times New Roman" w:cs="Times New Roman"/>
         </w:rPr>
-        <w:t xml:space="preserve">our </w:t>
+        <w:t>an</w:t>
+      </w:r>
+      <w:r>
+        <w:rPr>
+          <w:rFonts w:ascii="Times New Roman" w:hAnsi="Times New Roman" w:cs="Times New Roman"/>
+        </w:rPr>
+        <w:t xml:space="preserve"> </w:t>
       </w:r>
       <w:r>
         <w:rPr>

</xml_diff>